<commit_message>
absolutely WIP, not working
</commit_message>
<xml_diff>
--- a/pow consumption.docx
+++ b/pow consumption.docx
@@ -50,454 +50,6 @@
             <wp:extent cx="5760720" cy="2345690"/>
             <wp:effectExtent l="0" t="0" r="0" b="0"/>
             <wp:docPr id="1" name="Grafik 1"/>
-            <wp:cNvGraphicFramePr>
-              <a:graphicFrameLocks xmlns:a="http://schemas.openxmlformats.org/drawingml/2006/main" noChangeAspect="1"/>
-            </wp:cNvGraphicFramePr>
-            <a:graphic xmlns:a="http://schemas.openxmlformats.org/drawingml/2006/main">
-              <a:graphicData uri="http://schemas.openxmlformats.org/drawingml/2006/picture">
-                <pic:pic xmlns:pic="http://schemas.openxmlformats.org/drawingml/2006/picture">
-                  <pic:nvPicPr>
-                    <pic:cNvPr id="1" name=""/>
-                    <pic:cNvPicPr/>
-                  </pic:nvPicPr>
-                  <pic:blipFill>
-                    <a:blip r:embed="rId5"/>
-                    <a:stretch>
-                      <a:fillRect/>
-                    </a:stretch>
-                  </pic:blipFill>
-                  <pic:spPr>
-                    <a:xfrm>
-                      <a:off x="0" y="0"/>
-                      <a:ext cx="5760720" cy="2345690"/>
-                    </a:xfrm>
-                    <a:prstGeom prst="rect">
-                      <a:avLst/>
-                    </a:prstGeom>
-                  </pic:spPr>
-                </pic:pic>
-              </a:graphicData>
-            </a:graphic>
-          </wp:inline>
-        </w:drawing>
-      </w:r>
-    </w:p>
-    <w:p>
-      <w:pPr>
-        <w:pStyle w:val="KeinLeerraum"/>
-        <w:rPr>
-          <w:lang w:val="en-US"/>
-        </w:rPr>
-      </w:pPr>
-      <w:r>
-        <w:rPr>
-          <w:lang w:val="en-US"/>
-        </w:rPr>
-        <w:t>per data sheet</w:t>
-      </w:r>
-    </w:p>
-    <w:p>
-      <w:pPr>
-        <w:pStyle w:val="KeinLeerraum"/>
-        <w:rPr>
-          <w:lang w:val="en-US"/>
-        </w:rPr>
-      </w:pPr>
-      <w:r>
-        <w:rPr>
-          <w:lang w:val="en-US"/>
-        </w:rPr>
-        <w:t>KX022</w:t>
-      </w:r>
-      <w:r>
-        <w:rPr>
-          <w:lang w:val="en-US"/>
-        </w:rPr>
-        <w:tab/>
-        <w:t xml:space="preserve">high power mode </w:t>
-      </w:r>
-      <w:r>
-        <w:rPr>
-          <w:lang w:val="en-US"/>
-        </w:rPr>
-        <w:tab/>
-      </w:r>
-      <w:r>
-        <w:rPr>
-          <w:lang w:val="en-US"/>
-        </w:rPr>
-        <w:t>145</w:t>
-      </w:r>
-      <w:r>
-        <w:rPr>
-          <w:lang w:val="en-US"/>
-        </w:rPr>
-        <w:t xml:space="preserve"> </w:t>
-      </w:r>
-      <w:proofErr w:type="spellStart"/>
-      <w:r>
-        <w:rPr>
-          <w:lang w:val="en-US"/>
-        </w:rPr>
-        <w:t>uA</w:t>
-      </w:r>
-      <w:proofErr w:type="spellEnd"/>
-      <w:r>
-        <w:rPr>
-          <w:lang w:val="en-US"/>
-        </w:rPr>
-        <w:tab/>
-        <w:t>@2.5V</w:t>
-      </w:r>
-    </w:p>
-    <w:p>
-      <w:pPr>
-        <w:pStyle w:val="KeinLeerraum"/>
-        <w:rPr>
-          <w:lang w:val="en-US"/>
-        </w:rPr>
-      </w:pPr>
-      <w:r>
-        <w:rPr>
-          <w:lang w:val="en-US"/>
-        </w:rPr>
-        <w:tab/>
-        <w:t>low power mode</w:t>
-      </w:r>
-      <w:r>
-        <w:rPr>
-          <w:lang w:val="en-US"/>
-        </w:rPr>
-        <w:tab/>
-        <w:t xml:space="preserve">10   </w:t>
-      </w:r>
-      <w:proofErr w:type="spellStart"/>
-      <w:r>
-        <w:rPr>
-          <w:lang w:val="en-US"/>
-        </w:rPr>
-        <w:t>uA</w:t>
-      </w:r>
-      <w:proofErr w:type="spellEnd"/>
-    </w:p>
-    <w:p>
-      <w:pPr>
-        <w:pStyle w:val="KeinLeerraum"/>
-        <w:rPr>
-          <w:lang w:val="en-US"/>
-        </w:rPr>
-      </w:pPr>
-      <w:r>
-        <w:rPr>
-          <w:lang w:val="en-US"/>
-        </w:rPr>
-        <w:tab/>
-        <w:t>standby</w:t>
-      </w:r>
-      <w:r>
-        <w:rPr>
-          <w:lang w:val="en-US"/>
-        </w:rPr>
-        <w:tab/>
-      </w:r>
-      <w:r>
-        <w:rPr>
-          <w:lang w:val="en-US"/>
-        </w:rPr>
-        <w:tab/>
-        <w:t>0.</w:t>
-      </w:r>
-      <w:proofErr w:type="gramStart"/>
-      <w:r>
-        <w:rPr>
-          <w:lang w:val="en-US"/>
-        </w:rPr>
-        <w:t xml:space="preserve">9 </w:t>
-      </w:r>
-      <w:r>
-        <w:rPr>
-          <w:lang w:val="en-US"/>
-        </w:rPr>
-        <w:t xml:space="preserve"> </w:t>
-      </w:r>
-      <w:proofErr w:type="spellStart"/>
-      <w:r>
-        <w:rPr>
-          <w:lang w:val="en-US"/>
-        </w:rPr>
-        <w:t>uA</w:t>
-      </w:r>
-      <w:proofErr w:type="spellEnd"/>
-      <w:proofErr w:type="gramEnd"/>
-    </w:p>
-    <w:p>
-      <w:pPr>
-        <w:pStyle w:val="KeinLeerraum"/>
-        <w:rPr>
-          <w:lang w:val="en-US"/>
-        </w:rPr>
-      </w:pPr>
-      <w:r>
-        <w:rPr>
-          <w:lang w:val="en-US"/>
-        </w:rPr>
-        <w:tab/>
-      </w:r>
-      <w:r>
-        <w:rPr>
-          <w:lang w:val="en-US"/>
-        </w:rPr>
-        <w:tab/>
-      </w:r>
-      <w:r>
-        <w:rPr>
-          <w:lang w:val="en-US"/>
-        </w:rPr>
-        <w:tab/>
-      </w:r>
-    </w:p>
-    <w:p>
-      <w:pPr>
-        <w:pStyle w:val="KeinLeerraum"/>
-        <w:rPr>
-          <w:lang w:val="en-US"/>
-        </w:rPr>
-      </w:pPr>
-      <w:r>
-        <w:rPr>
-          <w:lang w:val="en-US"/>
-        </w:rPr>
-        <w:t>SHT3</w:t>
-      </w:r>
-      <w:r>
-        <w:rPr>
-          <w:lang w:val="en-US"/>
-        </w:rPr>
-        <w:tab/>
-        <w:t xml:space="preserve">idle state </w:t>
-      </w:r>
-      <w:r>
-        <w:rPr>
-          <w:lang w:val="en-US"/>
-        </w:rPr>
-        <w:tab/>
-      </w:r>
-      <w:r>
-        <w:rPr>
-          <w:lang w:val="en-US"/>
-        </w:rPr>
-        <w:tab/>
-        <w:t xml:space="preserve">0.2 </w:t>
-      </w:r>
-      <w:proofErr w:type="spellStart"/>
-      <w:r>
-        <w:rPr>
-          <w:lang w:val="en-US"/>
-        </w:rPr>
-        <w:t>uA</w:t>
-      </w:r>
-      <w:proofErr w:type="spellEnd"/>
-      <w:r>
-        <w:rPr>
-          <w:lang w:val="en-US"/>
-        </w:rPr>
-        <w:tab/>
-      </w:r>
-      <w:r>
-        <w:rPr>
-          <w:lang w:val="en-US"/>
-        </w:rPr>
-        <w:tab/>
-      </w:r>
-      <w:r>
-        <w:rPr>
-          <w:lang w:val="en-US"/>
-        </w:rPr>
-        <w:t xml:space="preserve">(max 2 </w:t>
-      </w:r>
-      <w:proofErr w:type="spellStart"/>
-      <w:r>
-        <w:rPr>
-          <w:lang w:val="en-US"/>
-        </w:rPr>
-        <w:t>uA</w:t>
-      </w:r>
-      <w:proofErr w:type="spellEnd"/>
-      <w:r>
-        <w:rPr>
-          <w:lang w:val="en-US"/>
-        </w:rPr>
-        <w:t>)</w:t>
-      </w:r>
-    </w:p>
-    <w:p>
-      <w:pPr>
-        <w:pStyle w:val="KeinLeerraum"/>
-        <w:rPr>
-          <w:lang w:val="en-US"/>
-        </w:rPr>
-      </w:pPr>
-      <w:r>
-        <w:rPr>
-          <w:lang w:val="en-US"/>
-        </w:rPr>
-        <w:tab/>
-        <w:t>Average</w:t>
-      </w:r>
-      <w:r>
-        <w:rPr>
-          <w:lang w:val="en-US"/>
-        </w:rPr>
-        <w:tab/>
-      </w:r>
-      <w:r>
-        <w:rPr>
-          <w:lang w:val="en-US"/>
-        </w:rPr>
-        <w:tab/>
-      </w:r>
-      <w:r>
-        <w:rPr>
-          <w:lang w:val="en-US"/>
-        </w:rPr>
-        <w:t xml:space="preserve">2   </w:t>
-      </w:r>
-      <w:r>
-        <w:rPr>
-          <w:lang w:val="en-US"/>
-        </w:rPr>
-        <w:t xml:space="preserve">  </w:t>
-      </w:r>
-      <w:proofErr w:type="spellStart"/>
-      <w:r>
-        <w:rPr>
-          <w:lang w:val="en-US"/>
-        </w:rPr>
-        <w:t>uA</w:t>
-      </w:r>
-      <w:proofErr w:type="spellEnd"/>
-      <w:r>
-        <w:rPr>
-          <w:lang w:val="en-US"/>
-        </w:rPr>
-        <w:t xml:space="preserve"> </w:t>
-      </w:r>
-      <w:r>
-        <w:rPr>
-          <w:lang w:val="en-US"/>
-        </w:rPr>
-        <w:tab/>
-      </w:r>
-      <w:r>
-        <w:rPr>
-          <w:lang w:val="en-US"/>
-        </w:rPr>
-        <w:tab/>
-      </w:r>
-      <w:r>
-        <w:rPr>
-          <w:lang w:val="en-US"/>
-        </w:rPr>
-        <w:t xml:space="preserve">while measuring w/lowest </w:t>
-      </w:r>
-      <w:proofErr w:type="spellStart"/>
-      <w:proofErr w:type="gramStart"/>
-      <w:r>
-        <w:rPr>
-          <w:lang w:val="en-US"/>
-        </w:rPr>
-        <w:t>repeat.+</w:t>
-      </w:r>
-      <w:proofErr w:type="gramEnd"/>
-      <w:r>
-        <w:rPr>
-          <w:lang w:val="en-US"/>
-        </w:rPr>
-        <w:t>single</w:t>
-      </w:r>
-      <w:proofErr w:type="spellEnd"/>
-      <w:r>
-        <w:rPr>
-          <w:lang w:val="en-US"/>
-        </w:rPr>
-        <w:t xml:space="preserve"> shot)</w:t>
-      </w:r>
-    </w:p>
-    <w:p>
-      <w:pPr>
-        <w:pStyle w:val="KeinLeerraum"/>
-        <w:rPr>
-          <w:lang w:val="en-US"/>
-        </w:rPr>
-      </w:pPr>
-      <w:r>
-        <w:rPr>
-          <w:lang w:val="en-US"/>
-        </w:rPr>
-        <w:tab/>
-      </w:r>
-      <w:r>
-        <w:rPr>
-          <w:lang w:val="en-US"/>
-        </w:rPr>
-        <w:tab/>
-      </w:r>
-      <w:r>
-        <w:rPr>
-          <w:lang w:val="en-US"/>
-        </w:rPr>
-        <w:tab/>
-      </w:r>
-    </w:p>
-    <w:p>
-      <w:pPr>
-        <w:rPr>
-          <w:lang w:val="en-US"/>
-        </w:rPr>
-      </w:pPr>
-    </w:p>
-    <w:p>
-      <w:pPr>
-        <w:rPr>
-          <w:lang w:val="en-US"/>
-        </w:rPr>
-      </w:pPr>
-      <w:r>
-        <w:rPr>
-          <w:lang w:val="en-US"/>
-        </w:rPr>
-        <w:t xml:space="preserve">Case 2: </w:t>
-      </w:r>
-      <w:proofErr w:type="spellStart"/>
-      <w:r>
-        <w:rPr>
-          <w:lang w:val="en-US"/>
-        </w:rPr>
-        <w:t>Softdevice</w:t>
-      </w:r>
-      <w:proofErr w:type="spellEnd"/>
-      <w:r>
-        <w:rPr>
-          <w:lang w:val="en-US"/>
-        </w:rPr>
-        <w:t>, just go to idle mode</w:t>
-      </w:r>
-    </w:p>
-    <w:p>
-      <w:pPr>
-        <w:rPr>
-          <w:lang w:val="en-US"/>
-        </w:rPr>
-      </w:pPr>
-      <w:r>
-        <w:rPr>
-          <w:noProof/>
-        </w:rPr>
-        <w:drawing>
-          <wp:inline distT="0" distB="0" distL="0" distR="0" wp14:anchorId="7ED12028" wp14:editId="20557029">
-            <wp:extent cx="5760720" cy="2258695"/>
-            <wp:effectExtent l="0" t="0" r="0" b="8255"/>
-            <wp:docPr id="3" name="Grafik 3"/>
             <wp:cNvGraphicFramePr>
               <a:graphicFrameLocks xmlns:a="http://schemas.openxmlformats.org/drawingml/2006/main" noChangeAspect="1"/>
             </wp:cNvGraphicFramePr>
@@ -517,7 +69,7 @@
                   <pic:spPr>
                     <a:xfrm>
                       <a:off x="0" y="0"/>
-                      <a:ext cx="5760720" cy="2258695"/>
+                      <a:ext cx="5760720" cy="2345690"/>
                     </a:xfrm>
                     <a:prstGeom prst="rect">
                       <a:avLst/>
@@ -532,40 +84,395 @@
     </w:p>
     <w:p>
       <w:pPr>
-        <w:rPr>
-          <w:lang w:val="en-US"/>
-        </w:rPr>
-      </w:pPr>
-    </w:p>
-    <w:p>
-      <w:pPr>
-        <w:rPr>
-          <w:lang w:val="en-US"/>
-        </w:rPr>
-      </w:pPr>
-      <w:r>
-        <w:rPr>
-          <w:lang w:val="en-US"/>
-        </w:rPr>
-        <w:t xml:space="preserve">Case </w:t>
-      </w:r>
-      <w:r>
-        <w:rPr>
-          <w:lang w:val="en-US"/>
-        </w:rPr>
-        <w:t>3</w:t>
-      </w:r>
-      <w:r>
-        <w:rPr>
-          <w:lang w:val="en-US"/>
-        </w:rPr>
-        <w:t xml:space="preserve">: </w:t>
+        <w:pStyle w:val="KeinLeerraum"/>
+        <w:rPr>
+          <w:lang w:val="en-US"/>
+        </w:rPr>
+      </w:pPr>
+      <w:r>
+        <w:rPr>
+          <w:lang w:val="en-US"/>
+        </w:rPr>
+        <w:t>per data sheet</w:t>
+      </w:r>
+    </w:p>
+    <w:p>
+      <w:pPr>
+        <w:pStyle w:val="KeinLeerraum"/>
+        <w:rPr>
+          <w:lang w:val="en-US"/>
+        </w:rPr>
+      </w:pPr>
+      <w:r>
+        <w:rPr>
+          <w:lang w:val="en-US"/>
+        </w:rPr>
+        <w:t>KX022</w:t>
+      </w:r>
+      <w:r>
+        <w:rPr>
+          <w:lang w:val="en-US"/>
+        </w:rPr>
+        <w:tab/>
+        <w:t xml:space="preserve">high power mode </w:t>
+      </w:r>
+      <w:r>
+        <w:rPr>
+          <w:lang w:val="en-US"/>
+        </w:rPr>
+        <w:tab/>
+      </w:r>
+      <w:r>
+        <w:rPr>
+          <w:lang w:val="en-US"/>
+        </w:rPr>
+        <w:t>145</w:t>
+      </w:r>
+      <w:r>
+        <w:rPr>
+          <w:lang w:val="en-US"/>
+        </w:rPr>
+        <w:t xml:space="preserve"> </w:t>
       </w:r>
       <w:proofErr w:type="spellStart"/>
       <w:r>
         <w:rPr>
           <w:lang w:val="en-US"/>
         </w:rPr>
+        <w:t>uA</w:t>
+      </w:r>
+      <w:proofErr w:type="spellEnd"/>
+      <w:r>
+        <w:rPr>
+          <w:lang w:val="en-US"/>
+        </w:rPr>
+        <w:tab/>
+        <w:t>@2.5V</w:t>
+      </w:r>
+    </w:p>
+    <w:p>
+      <w:pPr>
+        <w:pStyle w:val="KeinLeerraum"/>
+        <w:rPr>
+          <w:lang w:val="en-US"/>
+        </w:rPr>
+      </w:pPr>
+      <w:r>
+        <w:rPr>
+          <w:lang w:val="en-US"/>
+        </w:rPr>
+        <w:tab/>
+        <w:t>low power mode</w:t>
+      </w:r>
+      <w:r>
+        <w:rPr>
+          <w:lang w:val="en-US"/>
+        </w:rPr>
+        <w:tab/>
+        <w:t xml:space="preserve">10   </w:t>
+      </w:r>
+      <w:proofErr w:type="spellStart"/>
+      <w:r>
+        <w:rPr>
+          <w:lang w:val="en-US"/>
+        </w:rPr>
+        <w:t>uA</w:t>
+      </w:r>
+      <w:proofErr w:type="spellEnd"/>
+    </w:p>
+    <w:p>
+      <w:pPr>
+        <w:pStyle w:val="KeinLeerraum"/>
+        <w:rPr>
+          <w:lang w:val="en-US"/>
+        </w:rPr>
+      </w:pPr>
+      <w:r>
+        <w:rPr>
+          <w:lang w:val="en-US"/>
+        </w:rPr>
+        <w:tab/>
+        <w:t>standby</w:t>
+      </w:r>
+      <w:r>
+        <w:rPr>
+          <w:lang w:val="en-US"/>
+        </w:rPr>
+        <w:tab/>
+      </w:r>
+      <w:r>
+        <w:rPr>
+          <w:lang w:val="en-US"/>
+        </w:rPr>
+        <w:tab/>
+        <w:t>0.</w:t>
+      </w:r>
+      <w:proofErr w:type="gramStart"/>
+      <w:r>
+        <w:rPr>
+          <w:lang w:val="en-US"/>
+        </w:rPr>
+        <w:t xml:space="preserve">9 </w:t>
+      </w:r>
+      <w:r>
+        <w:rPr>
+          <w:lang w:val="en-US"/>
+        </w:rPr>
+        <w:t xml:space="preserve"> </w:t>
+      </w:r>
+      <w:proofErr w:type="spellStart"/>
+      <w:r>
+        <w:rPr>
+          <w:lang w:val="en-US"/>
+        </w:rPr>
+        <w:t>uA</w:t>
+      </w:r>
+      <w:proofErr w:type="spellEnd"/>
+      <w:proofErr w:type="gramEnd"/>
+    </w:p>
+    <w:p>
+      <w:pPr>
+        <w:pStyle w:val="KeinLeerraum"/>
+        <w:rPr>
+          <w:lang w:val="en-US"/>
+        </w:rPr>
+      </w:pPr>
+      <w:r>
+        <w:rPr>
+          <w:lang w:val="en-US"/>
+        </w:rPr>
+        <w:tab/>
+      </w:r>
+      <w:r>
+        <w:rPr>
+          <w:lang w:val="en-US"/>
+        </w:rPr>
+        <w:tab/>
+      </w:r>
+      <w:r>
+        <w:rPr>
+          <w:lang w:val="en-US"/>
+        </w:rPr>
+        <w:tab/>
+      </w:r>
+    </w:p>
+    <w:p>
+      <w:pPr>
+        <w:pStyle w:val="KeinLeerraum"/>
+        <w:rPr>
+          <w:lang w:val="en-US"/>
+        </w:rPr>
+      </w:pPr>
+      <w:r>
+        <w:rPr>
+          <w:lang w:val="en-US"/>
+        </w:rPr>
+        <w:t>SHT3</w:t>
+      </w:r>
+      <w:r>
+        <w:rPr>
+          <w:lang w:val="en-US"/>
+        </w:rPr>
+        <w:tab/>
+        <w:t xml:space="preserve">idle state </w:t>
+      </w:r>
+      <w:r>
+        <w:rPr>
+          <w:lang w:val="en-US"/>
+        </w:rPr>
+        <w:tab/>
+      </w:r>
+      <w:r>
+        <w:rPr>
+          <w:lang w:val="en-US"/>
+        </w:rPr>
+        <w:tab/>
+        <w:t xml:space="preserve">0.2 </w:t>
+      </w:r>
+      <w:proofErr w:type="spellStart"/>
+      <w:r>
+        <w:rPr>
+          <w:lang w:val="en-US"/>
+        </w:rPr>
+        <w:t>uA</w:t>
+      </w:r>
+      <w:proofErr w:type="spellEnd"/>
+      <w:r>
+        <w:rPr>
+          <w:lang w:val="en-US"/>
+        </w:rPr>
+        <w:tab/>
+      </w:r>
+      <w:r>
+        <w:rPr>
+          <w:lang w:val="en-US"/>
+        </w:rPr>
+        <w:tab/>
+      </w:r>
+      <w:r>
+        <w:rPr>
+          <w:lang w:val="en-US"/>
+        </w:rPr>
+        <w:t xml:space="preserve">(max 2 </w:t>
+      </w:r>
+      <w:proofErr w:type="spellStart"/>
+      <w:r>
+        <w:rPr>
+          <w:lang w:val="en-US"/>
+        </w:rPr>
+        <w:t>uA</w:t>
+      </w:r>
+      <w:proofErr w:type="spellEnd"/>
+      <w:r>
+        <w:rPr>
+          <w:lang w:val="en-US"/>
+        </w:rPr>
+        <w:t>)</w:t>
+      </w:r>
+    </w:p>
+    <w:p>
+      <w:pPr>
+        <w:pStyle w:val="KeinLeerraum"/>
+        <w:rPr>
+          <w:lang w:val="en-US"/>
+        </w:rPr>
+      </w:pPr>
+      <w:r>
+        <w:rPr>
+          <w:lang w:val="en-US"/>
+        </w:rPr>
+        <w:tab/>
+        <w:t>Average</w:t>
+      </w:r>
+      <w:r>
+        <w:rPr>
+          <w:lang w:val="en-US"/>
+        </w:rPr>
+        <w:tab/>
+      </w:r>
+      <w:r>
+        <w:rPr>
+          <w:lang w:val="en-US"/>
+        </w:rPr>
+        <w:tab/>
+      </w:r>
+      <w:r>
+        <w:rPr>
+          <w:lang w:val="en-US"/>
+        </w:rPr>
+        <w:t xml:space="preserve">2   </w:t>
+      </w:r>
+      <w:r>
+        <w:rPr>
+          <w:lang w:val="en-US"/>
+        </w:rPr>
+        <w:t xml:space="preserve">  </w:t>
+      </w:r>
+      <w:proofErr w:type="spellStart"/>
+      <w:r>
+        <w:rPr>
+          <w:lang w:val="en-US"/>
+        </w:rPr>
+        <w:t>uA</w:t>
+      </w:r>
+      <w:proofErr w:type="spellEnd"/>
+      <w:r>
+        <w:rPr>
+          <w:lang w:val="en-US"/>
+        </w:rPr>
+        <w:t xml:space="preserve"> </w:t>
+      </w:r>
+      <w:r>
+        <w:rPr>
+          <w:lang w:val="en-US"/>
+        </w:rPr>
+        <w:tab/>
+      </w:r>
+      <w:r>
+        <w:rPr>
+          <w:lang w:val="en-US"/>
+        </w:rPr>
+        <w:tab/>
+      </w:r>
+      <w:r>
+        <w:rPr>
+          <w:lang w:val="en-US"/>
+        </w:rPr>
+        <w:t xml:space="preserve">while measuring w/lowest </w:t>
+      </w:r>
+      <w:proofErr w:type="spellStart"/>
+      <w:proofErr w:type="gramStart"/>
+      <w:r>
+        <w:rPr>
+          <w:lang w:val="en-US"/>
+        </w:rPr>
+        <w:t>repeat.+</w:t>
+      </w:r>
+      <w:proofErr w:type="gramEnd"/>
+      <w:r>
+        <w:rPr>
+          <w:lang w:val="en-US"/>
+        </w:rPr>
+        <w:t>single</w:t>
+      </w:r>
+      <w:proofErr w:type="spellEnd"/>
+      <w:r>
+        <w:rPr>
+          <w:lang w:val="en-US"/>
+        </w:rPr>
+        <w:t xml:space="preserve"> shot)</w:t>
+      </w:r>
+    </w:p>
+    <w:p>
+      <w:pPr>
+        <w:pStyle w:val="KeinLeerraum"/>
+        <w:rPr>
+          <w:lang w:val="en-US"/>
+        </w:rPr>
+      </w:pPr>
+      <w:r>
+        <w:rPr>
+          <w:lang w:val="en-US"/>
+        </w:rPr>
+        <w:tab/>
+      </w:r>
+      <w:r>
+        <w:rPr>
+          <w:lang w:val="en-US"/>
+        </w:rPr>
+        <w:tab/>
+      </w:r>
+      <w:r>
+        <w:rPr>
+          <w:lang w:val="en-US"/>
+        </w:rPr>
+        <w:tab/>
+      </w:r>
+    </w:p>
+    <w:p>
+      <w:pPr>
+        <w:rPr>
+          <w:lang w:val="en-US"/>
+        </w:rPr>
+      </w:pPr>
+    </w:p>
+    <w:p>
+      <w:pPr>
+        <w:rPr>
+          <w:lang w:val="en-US"/>
+        </w:rPr>
+      </w:pPr>
+      <w:r>
+        <w:rPr>
+          <w:lang w:val="en-US"/>
+        </w:rPr>
+        <w:t xml:space="preserve">Case 2: </w:t>
+      </w:r>
+      <w:proofErr w:type="spellStart"/>
+      <w:r>
+        <w:rPr>
+          <w:lang w:val="en-US"/>
+        </w:rPr>
         <w:t>Softdevice</w:t>
       </w:r>
       <w:proofErr w:type="spellEnd"/>
@@ -573,53 +480,7 @@
         <w:rPr>
           <w:lang w:val="en-US"/>
         </w:rPr>
-        <w:t xml:space="preserve">, </w:t>
-      </w:r>
-      <w:proofErr w:type="spellStart"/>
-      <w:r>
-        <w:rPr>
-          <w:lang w:val="en-US"/>
-        </w:rPr>
-        <w:t>init</w:t>
-      </w:r>
-      <w:proofErr w:type="spellEnd"/>
-      <w:r>
-        <w:rPr>
-          <w:lang w:val="en-US"/>
-        </w:rPr>
-        <w:t xml:space="preserve"> </w:t>
-      </w:r>
-      <w:proofErr w:type="spellStart"/>
-      <w:r>
-        <w:rPr>
-          <w:lang w:val="en-US"/>
-        </w:rPr>
-        <w:t>bsp</w:t>
-      </w:r>
-      <w:proofErr w:type="spellEnd"/>
-      <w:r>
-        <w:rPr>
-          <w:lang w:val="en-US"/>
-        </w:rPr>
-        <w:t xml:space="preserve"> (led o</w:t>
-      </w:r>
-      <w:r>
-        <w:rPr>
-          <w:lang w:val="en-US"/>
-        </w:rPr>
-        <w:t>ff</w:t>
-      </w:r>
-      <w:r>
-        <w:rPr>
-          <w:lang w:val="en-US"/>
-        </w:rPr>
-        <w:t xml:space="preserve">), and </w:t>
-      </w:r>
-      <w:r>
-        <w:rPr>
-          <w:lang w:val="en-US"/>
-        </w:rPr>
-        <w:t>just go to idle mode</w:t>
+        <w:t>, just go to idle mode</w:t>
       </w:r>
     </w:p>
     <w:p>
@@ -632,12 +493,11 @@
         <w:rPr>
           <w:noProof/>
         </w:rPr>
-        <w:lastRenderedPageBreak/>
         <w:drawing>
-          <wp:inline distT="0" distB="0" distL="0" distR="0" wp14:anchorId="2473ADB5" wp14:editId="5F12894A">
-            <wp:extent cx="5760720" cy="2260600"/>
-            <wp:effectExtent l="0" t="0" r="0" b="6350"/>
-            <wp:docPr id="4" name="Grafik 4"/>
+          <wp:inline distT="0" distB="0" distL="0" distR="0" wp14:anchorId="7ED12028" wp14:editId="20557029">
+            <wp:extent cx="5760720" cy="2258695"/>
+            <wp:effectExtent l="0" t="0" r="0" b="8255"/>
+            <wp:docPr id="3" name="Grafik 3"/>
             <wp:cNvGraphicFramePr>
               <a:graphicFrameLocks xmlns:a="http://schemas.openxmlformats.org/drawingml/2006/main" noChangeAspect="1"/>
             </wp:cNvGraphicFramePr>
@@ -657,7 +517,7 @@
                   <pic:spPr>
                     <a:xfrm>
                       <a:off x="0" y="0"/>
-                      <a:ext cx="5760720" cy="2260600"/>
+                      <a:ext cx="5760720" cy="2258695"/>
                     </a:xfrm>
                     <a:prstGeom prst="rect">
                       <a:avLst/>
@@ -676,11 +536,72 @@
           <w:lang w:val="en-US"/>
         </w:rPr>
       </w:pPr>
-      <w:r>
-        <w:rPr>
-          <w:lang w:val="en-US"/>
-        </w:rPr>
-        <w:t>Case 3b (one led on)</w:t>
+    </w:p>
+    <w:p>
+      <w:pPr>
+        <w:rPr>
+          <w:lang w:val="en-US"/>
+        </w:rPr>
+      </w:pPr>
+      <w:r>
+        <w:rPr>
+          <w:lang w:val="en-US"/>
+        </w:rPr>
+        <w:t xml:space="preserve">Case 3: </w:t>
+      </w:r>
+      <w:proofErr w:type="spellStart"/>
+      <w:r>
+        <w:rPr>
+          <w:lang w:val="en-US"/>
+        </w:rPr>
+        <w:t>Softdevice</w:t>
+      </w:r>
+      <w:proofErr w:type="spellEnd"/>
+      <w:r>
+        <w:rPr>
+          <w:lang w:val="en-US"/>
+        </w:rPr>
+        <w:t xml:space="preserve">, </w:t>
+      </w:r>
+      <w:proofErr w:type="spellStart"/>
+      <w:r>
+        <w:rPr>
+          <w:lang w:val="en-US"/>
+        </w:rPr>
+        <w:t>init</w:t>
+      </w:r>
+      <w:proofErr w:type="spellEnd"/>
+      <w:r>
+        <w:rPr>
+          <w:lang w:val="en-US"/>
+        </w:rPr>
+        <w:t xml:space="preserve"> </w:t>
+      </w:r>
+      <w:proofErr w:type="spellStart"/>
+      <w:r>
+        <w:rPr>
+          <w:lang w:val="en-US"/>
+        </w:rPr>
+        <w:t>bsp</w:t>
+      </w:r>
+      <w:proofErr w:type="spellEnd"/>
+      <w:r>
+        <w:rPr>
+          <w:lang w:val="en-US"/>
+        </w:rPr>
+        <w:t xml:space="preserve"> (led o</w:t>
+      </w:r>
+      <w:r>
+        <w:rPr>
+          <w:lang w:val="en-US"/>
+        </w:rPr>
+        <w:t>ff</w:t>
+      </w:r>
+      <w:r>
+        <w:rPr>
+          <w:lang w:val="en-US"/>
+        </w:rPr>
+        <w:t>), and just go to idle mode</w:t>
       </w:r>
     </w:p>
     <w:p>
@@ -693,11 +614,12 @@
         <w:rPr>
           <w:noProof/>
         </w:rPr>
+        <w:lastRenderedPageBreak/>
         <w:drawing>
-          <wp:inline distT="0" distB="0" distL="0" distR="0" wp14:anchorId="292C52CD" wp14:editId="33285D67">
-            <wp:extent cx="5760720" cy="1861820"/>
-            <wp:effectExtent l="0" t="0" r="0" b="5080"/>
-            <wp:docPr id="5" name="Grafik 5"/>
+          <wp:inline distT="0" distB="0" distL="0" distR="0" wp14:anchorId="2473ADB5" wp14:editId="5F12894A">
+            <wp:extent cx="5760720" cy="2260600"/>
+            <wp:effectExtent l="0" t="0" r="0" b="6350"/>
+            <wp:docPr id="4" name="Grafik 4"/>
             <wp:cNvGraphicFramePr>
               <a:graphicFrameLocks xmlns:a="http://schemas.openxmlformats.org/drawingml/2006/main" noChangeAspect="1"/>
             </wp:cNvGraphicFramePr>
@@ -717,7 +639,7 @@
                   <pic:spPr>
                     <a:xfrm>
                       <a:off x="0" y="0"/>
-                      <a:ext cx="5760720" cy="1861820"/>
+                      <a:ext cx="5760720" cy="2260600"/>
                     </a:xfrm>
                     <a:prstGeom prst="rect">
                       <a:avLst/>
@@ -740,35 +662,7 @@
         <w:rPr>
           <w:lang w:val="en-US"/>
         </w:rPr>
-        <w:t xml:space="preserve">Case 4: (led off=3 + </w:t>
-      </w:r>
-      <w:proofErr w:type="spellStart"/>
-      <w:r>
-        <w:rPr>
-          <w:lang w:val="en-US"/>
-        </w:rPr>
-        <w:t>twi_config</w:t>
-      </w:r>
-      <w:proofErr w:type="spellEnd"/>
-      <w:r>
-        <w:rPr>
-          <w:lang w:val="en-US"/>
-        </w:rPr>
-        <w:t xml:space="preserve"> + (both) </w:t>
-      </w:r>
-      <w:proofErr w:type="spellStart"/>
-      <w:r>
-        <w:rPr>
-          <w:lang w:val="en-US"/>
-        </w:rPr>
-        <w:t>sensor_init</w:t>
-      </w:r>
-      <w:proofErr w:type="spellEnd"/>
-      <w:r>
-        <w:rPr>
-          <w:lang w:val="en-US"/>
-        </w:rPr>
-        <w:t>)</w:t>
+        <w:t>Case 3b (one led on)</w:t>
       </w:r>
     </w:p>
     <w:p>
@@ -782,10 +676,10 @@
           <w:noProof/>
         </w:rPr>
         <w:drawing>
-          <wp:inline distT="0" distB="0" distL="0" distR="0" wp14:anchorId="69010A92" wp14:editId="10CD3BD0">
-            <wp:extent cx="5760720" cy="1926590"/>
-            <wp:effectExtent l="0" t="0" r="0" b="0"/>
-            <wp:docPr id="6" name="Grafik 6"/>
+          <wp:inline distT="0" distB="0" distL="0" distR="0" wp14:anchorId="292C52CD" wp14:editId="33285D67">
+            <wp:extent cx="5760720" cy="1861820"/>
+            <wp:effectExtent l="0" t="0" r="0" b="5080"/>
+            <wp:docPr id="5" name="Grafik 5"/>
             <wp:cNvGraphicFramePr>
               <a:graphicFrameLocks xmlns:a="http://schemas.openxmlformats.org/drawingml/2006/main" noChangeAspect="1"/>
             </wp:cNvGraphicFramePr>
@@ -805,7 +699,7 @@
                   <pic:spPr>
                     <a:xfrm>
                       <a:off x="0" y="0"/>
-                      <a:ext cx="5760720" cy="1926590"/>
+                      <a:ext cx="5760720" cy="1861820"/>
                     </a:xfrm>
                     <a:prstGeom prst="rect">
                       <a:avLst/>
@@ -828,16 +722,36 @@
         <w:rPr>
           <w:lang w:val="en-US"/>
         </w:rPr>
-        <w:t xml:space="preserve">Case 4a: = 4 but no </w:t>
+        <w:t xml:space="preserve">Case 4: (led off=3 + </w:t>
       </w:r>
       <w:proofErr w:type="spellStart"/>
       <w:r>
         <w:rPr>
           <w:lang w:val="en-US"/>
         </w:rPr>
+        <w:t>twi_config</w:t>
+      </w:r>
+      <w:proofErr w:type="spellEnd"/>
+      <w:r>
+        <w:rPr>
+          <w:lang w:val="en-US"/>
+        </w:rPr>
+        <w:t xml:space="preserve"> + (both) </w:t>
+      </w:r>
+      <w:proofErr w:type="spellStart"/>
+      <w:r>
+        <w:rPr>
+          <w:lang w:val="en-US"/>
+        </w:rPr>
         <w:t>sensor_init</w:t>
       </w:r>
       <w:proofErr w:type="spellEnd"/>
+      <w:r>
+        <w:rPr>
+          <w:lang w:val="en-US"/>
+        </w:rPr>
+        <w:t>)</w:t>
+      </w:r>
     </w:p>
     <w:p>
       <w:pPr>
@@ -849,12 +763,11 @@
         <w:rPr>
           <w:noProof/>
         </w:rPr>
-        <w:lastRenderedPageBreak/>
         <w:drawing>
-          <wp:inline distT="0" distB="0" distL="0" distR="0" wp14:anchorId="1558F95B" wp14:editId="5AE63134">
-            <wp:extent cx="5760720" cy="2364740"/>
+          <wp:inline distT="0" distB="0" distL="0" distR="0" wp14:anchorId="69010A92" wp14:editId="10CD3BD0">
+            <wp:extent cx="5760720" cy="1926590"/>
             <wp:effectExtent l="0" t="0" r="0" b="0"/>
-            <wp:docPr id="7" name="Grafik 7"/>
+            <wp:docPr id="6" name="Grafik 6"/>
             <wp:cNvGraphicFramePr>
               <a:graphicFrameLocks xmlns:a="http://schemas.openxmlformats.org/drawingml/2006/main" noChangeAspect="1"/>
             </wp:cNvGraphicFramePr>
@@ -874,7 +787,7 @@
                   <pic:spPr>
                     <a:xfrm>
                       <a:off x="0" y="0"/>
-                      <a:ext cx="5760720" cy="2364740"/>
+                      <a:ext cx="5760720" cy="1926590"/>
                     </a:xfrm>
                     <a:prstGeom prst="rect">
                       <a:avLst/>
@@ -897,25 +810,33 @@
         <w:rPr>
           <w:lang w:val="en-US"/>
         </w:rPr>
-        <w:t xml:space="preserve">Case 4b: only kx022 </w:t>
+        <w:t xml:space="preserve">Case 4a: = 4 but no </w:t>
       </w:r>
       <w:proofErr w:type="spellStart"/>
       <w:r>
         <w:rPr>
           <w:lang w:val="en-US"/>
         </w:rPr>
-        <w:t>init</w:t>
+        <w:t>sensor_init</w:t>
       </w:r>
       <w:proofErr w:type="spellEnd"/>
+    </w:p>
+    <w:p>
+      <w:pPr>
+        <w:rPr>
+          <w:lang w:val="en-US"/>
+        </w:rPr>
+      </w:pPr>
       <w:r>
         <w:rPr>
           <w:noProof/>
         </w:rPr>
+        <w:lastRenderedPageBreak/>
         <w:drawing>
-          <wp:inline distT="0" distB="0" distL="0" distR="0" wp14:anchorId="0F045050" wp14:editId="63134980">
-            <wp:extent cx="5760720" cy="2484120"/>
+          <wp:inline distT="0" distB="0" distL="0" distR="0" wp14:anchorId="1558F95B" wp14:editId="5AE63134">
+            <wp:extent cx="5760720" cy="2364740"/>
             <wp:effectExtent l="0" t="0" r="0" b="0"/>
-            <wp:docPr id="8" name="Grafik 8"/>
+            <wp:docPr id="7" name="Grafik 7"/>
             <wp:cNvGraphicFramePr>
               <a:graphicFrameLocks xmlns:a="http://schemas.openxmlformats.org/drawingml/2006/main" noChangeAspect="1"/>
             </wp:cNvGraphicFramePr>
@@ -935,7 +856,7 @@
                   <pic:spPr>
                     <a:xfrm>
                       <a:off x="0" y="0"/>
-                      <a:ext cx="5760720" cy="2484120"/>
+                      <a:ext cx="5760720" cy="2364740"/>
                     </a:xfrm>
                     <a:prstGeom prst="rect">
                       <a:avLst/>
@@ -958,13 +879,7 @@
         <w:rPr>
           <w:lang w:val="en-US"/>
         </w:rPr>
-        <w:t>Case 4c: only SHT3</w:t>
-      </w:r>
-      <w:r>
-        <w:rPr>
-          <w:lang w:val="en-US"/>
-        </w:rPr>
-        <w:t xml:space="preserve"> </w:t>
+        <w:t xml:space="preserve">Case 4b: only kx022 </w:t>
       </w:r>
       <w:proofErr w:type="spellStart"/>
       <w:r>
@@ -977,19 +892,12 @@
       <w:r>
         <w:rPr>
           <w:noProof/>
-          <w:lang w:val="en-US"/>
-        </w:rPr>
-        <w:t xml:space="preserve"> </w:t>
-      </w:r>
-      <w:r>
-        <w:rPr>
-          <w:noProof/>
         </w:rPr>
         <w:drawing>
-          <wp:inline distT="0" distB="0" distL="0" distR="0" wp14:anchorId="7848205C" wp14:editId="33BBCF97">
-            <wp:extent cx="5760720" cy="2303145"/>
-            <wp:effectExtent l="0" t="0" r="0" b="1905"/>
-            <wp:docPr id="9" name="Grafik 9"/>
+          <wp:inline distT="0" distB="0" distL="0" distR="0" wp14:anchorId="0F045050" wp14:editId="63134980">
+            <wp:extent cx="5760720" cy="2484120"/>
+            <wp:effectExtent l="0" t="0" r="0" b="0"/>
+            <wp:docPr id="8" name="Grafik 8"/>
             <wp:cNvGraphicFramePr>
               <a:graphicFrameLocks xmlns:a="http://schemas.openxmlformats.org/drawingml/2006/main" noChangeAspect="1"/>
             </wp:cNvGraphicFramePr>
@@ -1009,7 +917,7 @@
                   <pic:spPr>
                     <a:xfrm>
                       <a:off x="0" y="0"/>
-                      <a:ext cx="5760720" cy="2303145"/>
+                      <a:ext cx="5760720" cy="2484120"/>
                     </a:xfrm>
                     <a:prstGeom prst="rect">
                       <a:avLst/>
@@ -1032,48 +940,38 @@
         <w:rPr>
           <w:lang w:val="en-US"/>
         </w:rPr>
-        <w:lastRenderedPageBreak/>
-        <w:t>Case 5 (case 4c/</w:t>
-      </w:r>
-      <w:r>
-        <w:rPr>
-          <w:lang w:val="en-US"/>
-        </w:rPr>
-        <w:t xml:space="preserve">SHT but </w:t>
-      </w:r>
-      <w:r>
-        <w:rPr>
-          <w:lang w:val="en-US"/>
-        </w:rPr>
-        <w:t>no KX022</w:t>
-      </w:r>
-      <w:r>
-        <w:rPr>
-          <w:lang w:val="en-US"/>
-        </w:rPr>
-        <w:t>, no sensor data</w:t>
-      </w:r>
-      <w:r>
-        <w:rPr>
-          <w:lang w:val="en-US"/>
-        </w:rPr>
-        <w:t xml:space="preserve"> + BLE adv)</w:t>
-      </w:r>
-      <w:r>
-        <w:rPr>
-          <w:lang w:val="en-US"/>
-        </w:rPr>
-        <w:br/>
-      </w:r>
+        <w:t>Case 4c: only SHT3</w:t>
+      </w:r>
+      <w:r>
+        <w:rPr>
+          <w:lang w:val="en-US"/>
+        </w:rPr>
+        <w:t xml:space="preserve"> </w:t>
+      </w:r>
+      <w:proofErr w:type="spellStart"/>
+      <w:r>
+        <w:rPr>
+          <w:lang w:val="en-US"/>
+        </w:rPr>
+        <w:t>init</w:t>
+      </w:r>
+      <w:proofErr w:type="spellEnd"/>
       <w:r>
         <w:rPr>
           <w:noProof/>
+          <w:lang w:val="en-US"/>
+        </w:rPr>
+        <w:t xml:space="preserve"> </w:t>
+      </w:r>
+      <w:r>
+        <w:rPr>
+          <w:noProof/>
         </w:rPr>
         <w:drawing>
-          <wp:inline distT="0" distB="0" distL="0" distR="0" wp14:anchorId="11A48E45" wp14:editId="14477F92">
-            <wp:extent cx="5760720" cy="2342515"/>
-            <wp:effectExtent l="0" t="0" r="0" b="635"/>
-            <wp:docPr id="10" name="Grafik 10"/>
+          <wp:inline distT="0" distB="0" distL="0" distR="0" wp14:anchorId="7848205C" wp14:editId="33BBCF97">
+            <wp:extent cx="5760720" cy="2303145"/>
+            <wp:effectExtent l="0" t="0" r="0" b="1905"/>
+            <wp:docPr id="9" name="Grafik 9"/>
             <wp:cNvGraphicFramePr>
               <a:graphicFrameLocks xmlns:a="http://schemas.openxmlformats.org/drawingml/2006/main" noChangeAspect="1"/>
             </wp:cNvGraphicFramePr>
@@ -1093,7 +991,7 @@
                   <pic:spPr>
                     <a:xfrm>
                       <a:off x="0" y="0"/>
-                      <a:ext cx="5760720" cy="2342515"/>
+                      <a:ext cx="5760720" cy="2303145"/>
                     </a:xfrm>
                     <a:prstGeom prst="rect">
                       <a:avLst/>
@@ -1116,31 +1014,48 @@
         <w:rPr>
           <w:lang w:val="en-US"/>
         </w:rPr>
-        <w:t xml:space="preserve">Case 6 (case5+ </w:t>
-      </w:r>
-      <w:proofErr w:type="spellStart"/>
-      <w:r>
-        <w:rPr>
-          <w:lang w:val="en-US"/>
-        </w:rPr>
-        <w:t>saadc</w:t>
-      </w:r>
-      <w:proofErr w:type="spellEnd"/>
-      <w:r>
-        <w:rPr>
-          <w:lang w:val="en-US"/>
-        </w:rPr>
-        <w:t xml:space="preserve"> measurement)</w:t>
+        <w:lastRenderedPageBreak/>
+        <w:t>Case 5 (case 4c/</w:t>
+      </w:r>
+      <w:r>
+        <w:rPr>
+          <w:lang w:val="en-US"/>
+        </w:rPr>
+        <w:t xml:space="preserve">SHT but </w:t>
+      </w:r>
+      <w:r>
+        <w:rPr>
+          <w:lang w:val="en-US"/>
+        </w:rPr>
+        <w:t>no KX022</w:t>
+      </w:r>
+      <w:r>
+        <w:rPr>
+          <w:lang w:val="en-US"/>
+        </w:rPr>
+        <w:t>, no sensor data</w:t>
+      </w:r>
+      <w:r>
+        <w:rPr>
+          <w:lang w:val="en-US"/>
+        </w:rPr>
+        <w:t xml:space="preserve"> + BLE adv)</w:t>
+      </w:r>
+      <w:r>
+        <w:rPr>
+          <w:lang w:val="en-US"/>
+        </w:rPr>
+        <w:br/>
       </w:r>
       <w:r>
         <w:rPr>
           <w:noProof/>
         </w:rPr>
         <w:drawing>
-          <wp:inline distT="0" distB="0" distL="0" distR="0" wp14:anchorId="2EC8AD25" wp14:editId="444BBD7F">
-            <wp:extent cx="5760720" cy="2409825"/>
-            <wp:effectExtent l="0" t="0" r="0" b="9525"/>
-            <wp:docPr id="11" name="Grafik 11"/>
+          <wp:inline distT="0" distB="0" distL="0" distR="0" wp14:anchorId="11A48E45" wp14:editId="14477F92">
+            <wp:extent cx="5760720" cy="2342515"/>
+            <wp:effectExtent l="0" t="0" r="0" b="635"/>
+            <wp:docPr id="10" name="Grafik 10"/>
             <wp:cNvGraphicFramePr>
               <a:graphicFrameLocks xmlns:a="http://schemas.openxmlformats.org/drawingml/2006/main" noChangeAspect="1"/>
             </wp:cNvGraphicFramePr>
@@ -1160,7 +1075,7 @@
                   <pic:spPr>
                     <a:xfrm>
                       <a:off x="0" y="0"/>
-                      <a:ext cx="5760720" cy="2409825"/>
+                      <a:ext cx="5760720" cy="2342515"/>
                     </a:xfrm>
                     <a:prstGeom prst="rect">
                       <a:avLst/>
@@ -1183,43 +1098,31 @@
         <w:rPr>
           <w:lang w:val="en-US"/>
         </w:rPr>
-        <w:t>Case 6a</w:t>
-      </w:r>
-      <w:r>
-        <w:rPr>
-          <w:lang w:val="en-US"/>
-        </w:rPr>
-        <w:t xml:space="preserve"> (case 6 w/o BLE </w:t>
+        <w:t xml:space="preserve">Case 6 (case5+ </w:t>
       </w:r>
       <w:proofErr w:type="spellStart"/>
       <w:r>
         <w:rPr>
           <w:lang w:val="en-US"/>
         </w:rPr>
-        <w:t>init</w:t>
+        <w:t>saadc</w:t>
       </w:r>
       <w:proofErr w:type="spellEnd"/>
       <w:r>
         <w:rPr>
           <w:lang w:val="en-US"/>
         </w:rPr>
-        <w:t>/adv)</w:t>
-      </w:r>
-      <w:r>
-        <w:rPr>
-          <w:lang w:val="en-US"/>
-        </w:rPr>
-        <w:br/>
+        <w:t xml:space="preserve"> measurement)</w:t>
       </w:r>
       <w:r>
         <w:rPr>
           <w:noProof/>
         </w:rPr>
         <w:drawing>
-          <wp:inline distT="0" distB="0" distL="0" distR="0" wp14:anchorId="00C9CC6E" wp14:editId="5C4A38E8">
-            <wp:extent cx="5760720" cy="2455545"/>
-            <wp:effectExtent l="0" t="0" r="0" b="1905"/>
-            <wp:docPr id="12" name="Grafik 12"/>
+          <wp:inline distT="0" distB="0" distL="0" distR="0" wp14:anchorId="2EC8AD25" wp14:editId="444BBD7F">
+            <wp:extent cx="5760720" cy="2409825"/>
+            <wp:effectExtent l="0" t="0" r="0" b="9525"/>
+            <wp:docPr id="11" name="Grafik 11"/>
             <wp:cNvGraphicFramePr>
               <a:graphicFrameLocks xmlns:a="http://schemas.openxmlformats.org/drawingml/2006/main" noChangeAspect="1"/>
             </wp:cNvGraphicFramePr>
@@ -1239,7 +1142,7 @@
                   <pic:spPr>
                     <a:xfrm>
                       <a:off x="0" y="0"/>
-                      <a:ext cx="5760720" cy="2455545"/>
+                      <a:ext cx="5760720" cy="2409825"/>
                     </a:xfrm>
                     <a:prstGeom prst="rect">
                       <a:avLst/>
@@ -1262,25 +1165,43 @@
         <w:rPr>
           <w:lang w:val="en-US"/>
         </w:rPr>
-        <w:lastRenderedPageBreak/>
-        <w:t>Case 7 (case 5 + SHT measurement)</w:t>
+        <w:t>Case 6a</w:t>
+      </w:r>
+      <w:r>
+        <w:rPr>
+          <w:lang w:val="en-US"/>
+        </w:rPr>
+        <w:t xml:space="preserve"> (case 6 w/o BLE </w:t>
+      </w:r>
+      <w:proofErr w:type="spellStart"/>
+      <w:r>
+        <w:rPr>
+          <w:lang w:val="en-US"/>
+        </w:rPr>
+        <w:t>init</w:t>
+      </w:r>
+      <w:proofErr w:type="spellEnd"/>
+      <w:r>
+        <w:rPr>
+          <w:lang w:val="en-US"/>
+        </w:rPr>
+        <w:t>/adv)</w:t>
+      </w:r>
+      <w:r>
+        <w:rPr>
+          <w:lang w:val="en-US"/>
+        </w:rPr>
+        <w:br/>
       </w:r>
       <w:r>
         <w:rPr>
           <w:noProof/>
-          <w:lang w:val="en-US"/>
-        </w:rPr>
-        <w:t xml:space="preserve"> </w:t>
-      </w:r>
-      <w:r>
-        <w:rPr>
-          <w:noProof/>
         </w:rPr>
         <w:drawing>
-          <wp:inline distT="0" distB="0" distL="0" distR="0" wp14:anchorId="420DDA8C" wp14:editId="744FED60">
-            <wp:extent cx="5760720" cy="1877695"/>
-            <wp:effectExtent l="0" t="0" r="0" b="8255"/>
-            <wp:docPr id="13" name="Grafik 13"/>
+          <wp:inline distT="0" distB="0" distL="0" distR="0" wp14:anchorId="00C9CC6E" wp14:editId="5C4A38E8">
+            <wp:extent cx="5760720" cy="2455545"/>
+            <wp:effectExtent l="0" t="0" r="0" b="1905"/>
+            <wp:docPr id="12" name="Grafik 12"/>
             <wp:cNvGraphicFramePr>
               <a:graphicFrameLocks xmlns:a="http://schemas.openxmlformats.org/drawingml/2006/main" noChangeAspect="1"/>
             </wp:cNvGraphicFramePr>
@@ -1300,7 +1221,7 @@
                   <pic:spPr>
                     <a:xfrm>
                       <a:off x="0" y="0"/>
-                      <a:ext cx="5760720" cy="1877695"/>
+                      <a:ext cx="5760720" cy="2455545"/>
                     </a:xfrm>
                     <a:prstGeom prst="rect">
                       <a:avLst/>
@@ -1323,23 +1244,25 @@
         <w:rPr>
           <w:lang w:val="en-US"/>
         </w:rPr>
-        <w:t>Case 8 (all but KX022 measurement, 1/8 data acquisition for SHT and SAADC)</w:t>
-      </w:r>
-      <w:r>
-        <w:rPr>
-          <w:lang w:val="en-US"/>
-        </w:rPr>
-        <w:br/>
+        <w:lastRenderedPageBreak/>
+        <w:t>Case 7 (case 5 + SHT measurement)</w:t>
       </w:r>
       <w:r>
         <w:rPr>
           <w:noProof/>
+          <w:lang w:val="en-US"/>
+        </w:rPr>
+        <w:t xml:space="preserve"> </w:t>
+      </w:r>
+      <w:r>
+        <w:rPr>
+          <w:noProof/>
         </w:rPr>
         <w:drawing>
-          <wp:inline distT="0" distB="0" distL="0" distR="0" wp14:anchorId="2A0CCAB4" wp14:editId="77A6158C">
-            <wp:extent cx="5760720" cy="1714500"/>
-            <wp:effectExtent l="0" t="0" r="0" b="0"/>
-            <wp:docPr id="15" name="Grafik 15"/>
+          <wp:inline distT="0" distB="0" distL="0" distR="0" wp14:anchorId="420DDA8C" wp14:editId="744FED60">
+            <wp:extent cx="5760720" cy="1877695"/>
+            <wp:effectExtent l="0" t="0" r="0" b="8255"/>
+            <wp:docPr id="13" name="Grafik 13"/>
             <wp:cNvGraphicFramePr>
               <a:graphicFrameLocks xmlns:a="http://schemas.openxmlformats.org/drawingml/2006/main" noChangeAspect="1"/>
             </wp:cNvGraphicFramePr>
@@ -1359,7 +1282,7 @@
                   <pic:spPr>
                     <a:xfrm>
                       <a:off x="0" y="0"/>
-                      <a:ext cx="5760720" cy="1714500"/>
+                      <a:ext cx="5760720" cy="1877695"/>
                     </a:xfrm>
                     <a:prstGeom prst="rect">
                       <a:avLst/>
@@ -1382,246 +1305,23 @@
         <w:rPr>
           <w:lang w:val="en-US"/>
         </w:rPr>
-        <w:t xml:space="preserve">Case 8a </w:t>
-      </w:r>
-    </w:p>
-    <w:p>
-      <w:pPr>
-        <w:pStyle w:val="Listenabsatz"/>
-        <w:numPr>
-          <w:ilvl w:val="0"/>
-          <w:numId w:val="1"/>
-        </w:numPr>
-        <w:rPr>
-          <w:sz w:val="18"/>
-          <w:lang w:val="en-US"/>
-        </w:rPr>
-      </w:pPr>
-      <w:r>
-        <w:rPr>
-          <w:sz w:val="18"/>
-          <w:lang w:val="en-US"/>
-        </w:rPr>
-        <w:t xml:space="preserve">reduce transmit power </w:t>
-      </w:r>
-      <w:r>
-        <w:rPr>
-          <w:sz w:val="18"/>
-          <w:lang w:val="en-US"/>
-        </w:rPr>
-        <w:tab/>
-        <w:t xml:space="preserve">to </w:t>
-      </w:r>
-      <w:r>
-        <w:rPr>
-          <w:sz w:val="18"/>
-          <w:lang w:val="en-US"/>
-        </w:rPr>
-        <w:t>0dB</w:t>
-      </w:r>
-      <w:r>
-        <w:rPr>
-          <w:sz w:val="18"/>
-          <w:lang w:val="en-US"/>
-        </w:rPr>
-        <w:t xml:space="preserve">m </w:t>
-      </w:r>
-      <w:r>
-        <w:rPr>
-          <w:sz w:val="18"/>
-          <w:lang w:val="en-US"/>
-        </w:rPr>
-        <w:tab/>
-        <w:t xml:space="preserve">from </w:t>
-      </w:r>
-      <w:r>
-        <w:rPr>
-          <w:sz w:val="18"/>
-          <w:lang w:val="en-US"/>
-        </w:rPr>
-        <w:t>+4</w:t>
-      </w:r>
-      <w:r>
-        <w:rPr>
-          <w:sz w:val="18"/>
-          <w:lang w:val="en-US"/>
-        </w:rPr>
-        <w:t>dBm</w:t>
-      </w:r>
-    </w:p>
-    <w:p>
-      <w:pPr>
-        <w:pStyle w:val="Listenabsatz"/>
-        <w:numPr>
-          <w:ilvl w:val="0"/>
-          <w:numId w:val="1"/>
-        </w:numPr>
-        <w:rPr>
-          <w:sz w:val="18"/>
-          <w:lang w:val="en-US"/>
-        </w:rPr>
-      </w:pPr>
-      <w:r>
-        <w:rPr>
-          <w:sz w:val="18"/>
-          <w:lang w:val="en-US"/>
-        </w:rPr>
-        <w:t xml:space="preserve">adv int </w:t>
-      </w:r>
-      <w:r>
-        <w:rPr>
-          <w:sz w:val="18"/>
-          <w:lang w:val="en-US"/>
-        </w:rPr>
-        <w:tab/>
-      </w:r>
-      <w:r>
-        <w:rPr>
-          <w:sz w:val="18"/>
-          <w:lang w:val="en-US"/>
-        </w:rPr>
-        <w:tab/>
-      </w:r>
-      <w:r>
-        <w:rPr>
-          <w:sz w:val="18"/>
-          <w:lang w:val="en-US"/>
-        </w:rPr>
-        <w:tab/>
-        <w:t xml:space="preserve">to </w:t>
-      </w:r>
-      <w:r>
-        <w:rPr>
-          <w:sz w:val="18"/>
-          <w:lang w:val="en-US"/>
-        </w:rPr>
-        <w:t>1 sec</w:t>
-      </w:r>
-      <w:r>
-        <w:rPr>
-          <w:sz w:val="18"/>
-          <w:lang w:val="en-US"/>
-        </w:rPr>
-        <w:tab/>
-        <w:t>from 1/10 sec</w:t>
-      </w:r>
-    </w:p>
-    <w:p>
-      <w:pPr>
-        <w:pStyle w:val="Listenabsatz"/>
-        <w:numPr>
-          <w:ilvl w:val="0"/>
-          <w:numId w:val="1"/>
-        </w:numPr>
-        <w:rPr>
-          <w:sz w:val="18"/>
-          <w:lang w:val="en-US"/>
-        </w:rPr>
-      </w:pPr>
-      <w:r>
-        <w:rPr>
-          <w:sz w:val="18"/>
-          <w:lang w:val="en-US"/>
-        </w:rPr>
-        <w:t xml:space="preserve">SHT update </w:t>
-      </w:r>
-      <w:r>
-        <w:rPr>
-          <w:sz w:val="18"/>
-          <w:lang w:val="en-US"/>
-        </w:rPr>
-        <w:t>int</w:t>
-      </w:r>
-      <w:r>
-        <w:rPr>
-          <w:sz w:val="18"/>
-          <w:lang w:val="en-US"/>
-        </w:rPr>
-        <w:tab/>
-      </w:r>
-      <w:r>
-        <w:rPr>
-          <w:sz w:val="18"/>
-          <w:lang w:val="en-US"/>
-        </w:rPr>
-        <w:tab/>
-        <w:t xml:space="preserve">to </w:t>
-      </w:r>
-      <w:r>
-        <w:rPr>
-          <w:sz w:val="18"/>
-          <w:lang w:val="en-US"/>
-        </w:rPr>
-        <w:t>5 sec</w:t>
-      </w:r>
-      <w:r>
-        <w:rPr>
-          <w:sz w:val="18"/>
-          <w:lang w:val="en-US"/>
-        </w:rPr>
-        <w:tab/>
-        <w:t>from 1/8 sec</w:t>
-      </w:r>
-    </w:p>
-    <w:p>
-      <w:pPr>
-        <w:pStyle w:val="Listenabsatz"/>
-        <w:numPr>
-          <w:ilvl w:val="0"/>
-          <w:numId w:val="1"/>
-        </w:numPr>
-        <w:rPr>
-          <w:sz w:val="18"/>
-          <w:lang w:val="en-US"/>
-        </w:rPr>
-      </w:pPr>
-      <w:r>
-        <w:rPr>
-          <w:sz w:val="18"/>
-          <w:lang w:val="en-US"/>
-        </w:rPr>
-        <w:t>SADC update int</w:t>
-      </w:r>
-      <w:r>
-        <w:rPr>
-          <w:sz w:val="18"/>
-          <w:lang w:val="en-US"/>
-        </w:rPr>
-        <w:tab/>
-      </w:r>
-      <w:r>
-        <w:rPr>
-          <w:sz w:val="18"/>
-          <w:lang w:val="en-US"/>
-        </w:rPr>
-        <w:tab/>
-        <w:t>to 10 sec</w:t>
-      </w:r>
-      <w:r>
-        <w:rPr>
-          <w:sz w:val="18"/>
-          <w:lang w:val="en-US"/>
-        </w:rPr>
-        <w:tab/>
-        <w:t>from 1/8 sec</w:t>
-      </w:r>
-    </w:p>
-    <w:p>
-      <w:pPr>
-        <w:rPr>
-          <w:sz w:val="18"/>
-          <w:lang w:val="en-US"/>
-        </w:rPr>
-      </w:pPr>
+        <w:t>Case 8 (all but KX022 measurement, 1/8 data acquisition for SHT and SAADC)</w:t>
+      </w:r>
+      <w:r>
+        <w:rPr>
+          <w:lang w:val="en-US"/>
+        </w:rPr>
+        <w:br/>
+      </w:r>
       <w:r>
         <w:rPr>
           <w:noProof/>
         </w:rPr>
         <w:drawing>
-          <wp:inline distT="0" distB="0" distL="0" distR="0" wp14:anchorId="6E8EE281" wp14:editId="5A165EC6">
-            <wp:extent cx="5760720" cy="1704975"/>
-            <wp:effectExtent l="0" t="0" r="0" b="9525"/>
-            <wp:docPr id="16" name="Grafik 16"/>
+          <wp:inline distT="0" distB="0" distL="0" distR="0" wp14:anchorId="2A0CCAB4" wp14:editId="77A6158C">
+            <wp:extent cx="5760720" cy="1714500"/>
+            <wp:effectExtent l="0" t="0" r="0" b="0"/>
+            <wp:docPr id="15" name="Grafik 15"/>
             <wp:cNvGraphicFramePr>
               <a:graphicFrameLocks xmlns:a="http://schemas.openxmlformats.org/drawingml/2006/main" noChangeAspect="1"/>
             </wp:cNvGraphicFramePr>
@@ -1641,7 +1341,7 @@
                   <pic:spPr>
                     <a:xfrm>
                       <a:off x="0" y="0"/>
-                      <a:ext cx="5760720" cy="1704975"/>
+                      <a:ext cx="5760720" cy="1714500"/>
                     </a:xfrm>
                     <a:prstGeom prst="rect">
                       <a:avLst/>
@@ -1657,26 +1357,253 @@
     <w:p>
       <w:pPr>
         <w:rPr>
-          <w:sz w:val="18"/>
-          <w:lang w:val="en-US"/>
-        </w:rPr>
-      </w:pPr>
-      <w:r>
-        <w:rPr>
-          <w:sz w:val="18"/>
-          <w:lang w:val="en-US"/>
-        </w:rPr>
-        <w:t>Sensor update (all 5 sec)</w:t>
-      </w:r>
+          <w:lang w:val="en-US"/>
+        </w:rPr>
+      </w:pPr>
+      <w:r>
+        <w:rPr>
+          <w:lang w:val="en-US"/>
+        </w:rPr>
+        <w:t xml:space="preserve">Case 8a </w:t>
+      </w:r>
+    </w:p>
+    <w:p>
+      <w:pPr>
+        <w:pStyle w:val="Listenabsatz"/>
+        <w:numPr>
+          <w:ilvl w:val="0"/>
+          <w:numId w:val="1"/>
+        </w:numPr>
+        <w:rPr>
+          <w:sz w:val="18"/>
+          <w:lang w:val="en-US"/>
+        </w:rPr>
+      </w:pPr>
+      <w:r>
+        <w:rPr>
+          <w:sz w:val="18"/>
+          <w:lang w:val="en-US"/>
+        </w:rPr>
+        <w:t xml:space="preserve">reduce transmit power </w:t>
+      </w:r>
+      <w:r>
+        <w:rPr>
+          <w:sz w:val="18"/>
+          <w:lang w:val="en-US"/>
+        </w:rPr>
+        <w:tab/>
+        <w:t xml:space="preserve">to </w:t>
+      </w:r>
+      <w:r>
+        <w:rPr>
+          <w:sz w:val="18"/>
+          <w:lang w:val="en-US"/>
+        </w:rPr>
+        <w:t>0dB</w:t>
+      </w:r>
+      <w:r>
+        <w:rPr>
+          <w:sz w:val="18"/>
+          <w:lang w:val="en-US"/>
+        </w:rPr>
+        <w:t xml:space="preserve">m </w:t>
+      </w:r>
+      <w:r>
+        <w:rPr>
+          <w:sz w:val="18"/>
+          <w:lang w:val="en-US"/>
+        </w:rPr>
+        <w:tab/>
+        <w:t xml:space="preserve">from </w:t>
+      </w:r>
+      <w:r>
+        <w:rPr>
+          <w:sz w:val="18"/>
+          <w:lang w:val="en-US"/>
+        </w:rPr>
+        <w:t>+4</w:t>
+      </w:r>
+      <w:r>
+        <w:rPr>
+          <w:sz w:val="18"/>
+          <w:lang w:val="en-US"/>
+        </w:rPr>
+        <w:t>dBm</w:t>
+      </w:r>
+    </w:p>
+    <w:p>
+      <w:pPr>
+        <w:pStyle w:val="Listenabsatz"/>
+        <w:numPr>
+          <w:ilvl w:val="0"/>
+          <w:numId w:val="1"/>
+        </w:numPr>
+        <w:rPr>
+          <w:sz w:val="18"/>
+          <w:lang w:val="en-US"/>
+        </w:rPr>
+      </w:pPr>
+      <w:r>
+        <w:rPr>
+          <w:sz w:val="18"/>
+          <w:lang w:val="en-US"/>
+        </w:rPr>
+        <w:t xml:space="preserve">adv int </w:t>
+      </w:r>
+      <w:r>
+        <w:rPr>
+          <w:sz w:val="18"/>
+          <w:lang w:val="en-US"/>
+        </w:rPr>
+        <w:tab/>
+      </w:r>
+      <w:r>
+        <w:rPr>
+          <w:sz w:val="18"/>
+          <w:lang w:val="en-US"/>
+        </w:rPr>
+        <w:tab/>
+      </w:r>
+      <w:r>
+        <w:rPr>
+          <w:sz w:val="18"/>
+          <w:lang w:val="en-US"/>
+        </w:rPr>
+        <w:tab/>
+        <w:t xml:space="preserve">to </w:t>
+      </w:r>
+      <w:r>
+        <w:rPr>
+          <w:sz w:val="18"/>
+          <w:lang w:val="en-US"/>
+        </w:rPr>
+        <w:t>1 sec</w:t>
+      </w:r>
+      <w:r>
+        <w:rPr>
+          <w:sz w:val="18"/>
+          <w:lang w:val="en-US"/>
+        </w:rPr>
+        <w:tab/>
+        <w:t>from 1/10 sec</w:t>
+      </w:r>
+    </w:p>
+    <w:p>
+      <w:pPr>
+        <w:pStyle w:val="Listenabsatz"/>
+        <w:numPr>
+          <w:ilvl w:val="0"/>
+          <w:numId w:val="1"/>
+        </w:numPr>
+        <w:rPr>
+          <w:sz w:val="18"/>
+          <w:lang w:val="en-US"/>
+        </w:rPr>
+      </w:pPr>
+      <w:r>
+        <w:rPr>
+          <w:sz w:val="18"/>
+          <w:lang w:val="en-US"/>
+        </w:rPr>
+        <w:t xml:space="preserve">SHT update </w:t>
+      </w:r>
+      <w:r>
+        <w:rPr>
+          <w:sz w:val="18"/>
+          <w:lang w:val="en-US"/>
+        </w:rPr>
+        <w:t>int</w:t>
+      </w:r>
+      <w:r>
+        <w:rPr>
+          <w:sz w:val="18"/>
+          <w:lang w:val="en-US"/>
+        </w:rPr>
+        <w:tab/>
+      </w:r>
+      <w:r>
+        <w:rPr>
+          <w:sz w:val="18"/>
+          <w:lang w:val="en-US"/>
+        </w:rPr>
+        <w:tab/>
+        <w:t xml:space="preserve">to </w:t>
+      </w:r>
+      <w:r>
+        <w:rPr>
+          <w:sz w:val="18"/>
+          <w:lang w:val="en-US"/>
+        </w:rPr>
+        <w:t>5 sec</w:t>
+      </w:r>
+      <w:r>
+        <w:rPr>
+          <w:sz w:val="18"/>
+          <w:lang w:val="en-US"/>
+        </w:rPr>
+        <w:tab/>
+        <w:t>from 1/8 sec</w:t>
+      </w:r>
+    </w:p>
+    <w:p>
+      <w:pPr>
+        <w:pStyle w:val="Listenabsatz"/>
+        <w:numPr>
+          <w:ilvl w:val="0"/>
+          <w:numId w:val="1"/>
+        </w:numPr>
+        <w:rPr>
+          <w:sz w:val="18"/>
+          <w:lang w:val="en-US"/>
+        </w:rPr>
+      </w:pPr>
+      <w:r>
+        <w:rPr>
+          <w:sz w:val="18"/>
+          <w:lang w:val="en-US"/>
+        </w:rPr>
+        <w:t>SADC update int</w:t>
+      </w:r>
+      <w:r>
+        <w:rPr>
+          <w:sz w:val="18"/>
+          <w:lang w:val="en-US"/>
+        </w:rPr>
+        <w:tab/>
+      </w:r>
+      <w:r>
+        <w:rPr>
+          <w:sz w:val="18"/>
+          <w:lang w:val="en-US"/>
+        </w:rPr>
+        <w:tab/>
+        <w:t>to 10 sec</w:t>
+      </w:r>
+      <w:r>
+        <w:rPr>
+          <w:sz w:val="18"/>
+          <w:lang w:val="en-US"/>
+        </w:rPr>
+        <w:tab/>
+        <w:t>from 1/8 sec</w:t>
+      </w:r>
+    </w:p>
+    <w:p>
+      <w:pPr>
+        <w:rPr>
+          <w:sz w:val="18"/>
+          <w:lang w:val="en-US"/>
+        </w:rPr>
+      </w:pPr>
       <w:r>
         <w:rPr>
           <w:noProof/>
         </w:rPr>
         <w:drawing>
-          <wp:inline distT="0" distB="0" distL="0" distR="0" wp14:anchorId="088C6A87" wp14:editId="38DB376A">
-            <wp:extent cx="5760720" cy="1560195"/>
-            <wp:effectExtent l="0" t="0" r="0" b="1905"/>
-            <wp:docPr id="17" name="Grafik 17"/>
+          <wp:inline distT="0" distB="0" distL="0" distR="0" wp14:anchorId="6E8EE281" wp14:editId="5A165EC6">
+            <wp:extent cx="5760720" cy="1704975"/>
+            <wp:effectExtent l="0" t="0" r="0" b="9525"/>
+            <wp:docPr id="16" name="Grafik 16"/>
             <wp:cNvGraphicFramePr>
               <a:graphicFrameLocks xmlns:a="http://schemas.openxmlformats.org/drawingml/2006/main" noChangeAspect="1"/>
             </wp:cNvGraphicFramePr>
@@ -1696,7 +1623,7 @@
                   <pic:spPr>
                     <a:xfrm>
                       <a:off x="0" y="0"/>
-                      <a:ext cx="5760720" cy="1560195"/>
+                      <a:ext cx="5760720" cy="1704975"/>
                     </a:xfrm>
                     <a:prstGeom prst="rect">
                       <a:avLst/>
@@ -1721,18 +1648,17 @@
           <w:sz w:val="18"/>
           <w:lang w:val="en-US"/>
         </w:rPr>
-        <w:lastRenderedPageBreak/>
-        <w:t>Adv (all 1 sec)</w:t>
+        <w:t>Sensor update (all 5 sec)</w:t>
       </w:r>
       <w:r>
         <w:rPr>
           <w:noProof/>
         </w:rPr>
         <w:drawing>
-          <wp:inline distT="0" distB="0" distL="0" distR="0" wp14:anchorId="2D643F1E" wp14:editId="5D51E275">
-            <wp:extent cx="5760720" cy="1748790"/>
-            <wp:effectExtent l="0" t="0" r="0" b="3810"/>
-            <wp:docPr id="18" name="Grafik 18"/>
+          <wp:inline distT="0" distB="0" distL="0" distR="0" wp14:anchorId="088C6A87" wp14:editId="38DB376A">
+            <wp:extent cx="5760720" cy="1560195"/>
+            <wp:effectExtent l="0" t="0" r="0" b="1905"/>
+            <wp:docPr id="17" name="Grafik 17"/>
             <wp:cNvGraphicFramePr>
               <a:graphicFrameLocks xmlns:a="http://schemas.openxmlformats.org/drawingml/2006/main" noChangeAspect="1"/>
             </wp:cNvGraphicFramePr>
@@ -1752,7 +1678,7 @@
                   <pic:spPr>
                     <a:xfrm>
                       <a:off x="0" y="0"/>
-                      <a:ext cx="5760720" cy="1748790"/>
+                      <a:ext cx="5760720" cy="1560195"/>
                     </a:xfrm>
                     <a:prstGeom prst="rect">
                       <a:avLst/>
@@ -1777,17 +1703,18 @@
           <w:sz w:val="18"/>
           <w:lang w:val="en-US"/>
         </w:rPr>
-        <w:t>Startup</w:t>
+        <w:lastRenderedPageBreak/>
+        <w:t>Adv (all 1 sec)</w:t>
       </w:r>
       <w:r>
         <w:rPr>
           <w:noProof/>
         </w:rPr>
         <w:drawing>
-          <wp:inline distT="0" distB="0" distL="0" distR="0" wp14:anchorId="1A5A12D4" wp14:editId="33D39609">
-            <wp:extent cx="5760720" cy="1480820"/>
-            <wp:effectExtent l="0" t="0" r="0" b="5080"/>
-            <wp:docPr id="19" name="Grafik 19"/>
+          <wp:inline distT="0" distB="0" distL="0" distR="0" wp14:anchorId="2D643F1E" wp14:editId="5D51E275">
+            <wp:extent cx="5760720" cy="1748790"/>
+            <wp:effectExtent l="0" t="0" r="0" b="3810"/>
+            <wp:docPr id="18" name="Grafik 18"/>
             <wp:cNvGraphicFramePr>
               <a:graphicFrameLocks xmlns:a="http://schemas.openxmlformats.org/drawingml/2006/main" noChangeAspect="1"/>
             </wp:cNvGraphicFramePr>
@@ -1807,6 +1734,61 @@
                   <pic:spPr>
                     <a:xfrm>
                       <a:off x="0" y="0"/>
+                      <a:ext cx="5760720" cy="1748790"/>
+                    </a:xfrm>
+                    <a:prstGeom prst="rect">
+                      <a:avLst/>
+                    </a:prstGeom>
+                  </pic:spPr>
+                </pic:pic>
+              </a:graphicData>
+            </a:graphic>
+          </wp:inline>
+        </w:drawing>
+      </w:r>
+    </w:p>
+    <w:p>
+      <w:pPr>
+        <w:rPr>
+          <w:sz w:val="18"/>
+          <w:lang w:val="en-US"/>
+        </w:rPr>
+      </w:pPr>
+      <w:r>
+        <w:rPr>
+          <w:sz w:val="18"/>
+          <w:lang w:val="en-US"/>
+        </w:rPr>
+        <w:t>Startup</w:t>
+      </w:r>
+      <w:r>
+        <w:rPr>
+          <w:noProof/>
+        </w:rPr>
+        <w:drawing>
+          <wp:inline distT="0" distB="0" distL="0" distR="0" wp14:anchorId="1A5A12D4" wp14:editId="33D39609">
+            <wp:extent cx="5760720" cy="1480820"/>
+            <wp:effectExtent l="0" t="0" r="0" b="5080"/>
+            <wp:docPr id="19" name="Grafik 19"/>
+            <wp:cNvGraphicFramePr>
+              <a:graphicFrameLocks xmlns:a="http://schemas.openxmlformats.org/drawingml/2006/main" noChangeAspect="1"/>
+            </wp:cNvGraphicFramePr>
+            <a:graphic xmlns:a="http://schemas.openxmlformats.org/drawingml/2006/main">
+              <a:graphicData uri="http://schemas.openxmlformats.org/drawingml/2006/picture">
+                <pic:pic xmlns:pic="http://schemas.openxmlformats.org/drawingml/2006/picture">
+                  <pic:nvPicPr>
+                    <pic:cNvPr id="1" name=""/>
+                    <pic:cNvPicPr/>
+                  </pic:nvPicPr>
+                  <pic:blipFill>
+                    <a:blip r:embed="rId22"/>
+                    <a:stretch>
+                      <a:fillRect/>
+                    </a:stretch>
+                  </pic:blipFill>
+                  <pic:spPr>
+                    <a:xfrm>
+                      <a:off x="0" y="0"/>
                       <a:ext cx="5760720" cy="1480820"/>
                     </a:xfrm>
                     <a:prstGeom prst="rect">
@@ -1902,6 +1884,200 @@
     </w:p>
     <w:p>
       <w:pPr>
+        <w:pStyle w:val="berschrift1"/>
+        <w:rPr>
+          <w:lang w:val="en-US"/>
+        </w:rPr>
+      </w:pPr>
+      <w:r>
+        <w:rPr>
+          <w:lang w:val="en-US"/>
+        </w:rPr>
+        <w:t>Part 2 – Power Optimization KX022 Accelerometer</w:t>
+      </w:r>
+    </w:p>
+    <w:p>
+      <w:pPr>
+        <w:rPr>
+          <w:sz w:val="18"/>
+          <w:lang w:val="en-US"/>
+        </w:rPr>
+      </w:pPr>
+      <w:r>
+        <w:rPr>
+          <w:sz w:val="18"/>
+          <w:lang w:val="en-US"/>
+        </w:rPr>
+        <w:t xml:space="preserve">Baseline, </w:t>
+      </w:r>
+      <w:r>
+        <w:rPr>
+          <w:sz w:val="18"/>
+          <w:lang w:val="en-US"/>
+        </w:rPr>
+        <w:t xml:space="preserve">no BLE, no sensor </w:t>
+      </w:r>
+      <w:proofErr w:type="spellStart"/>
+      <w:r>
+        <w:rPr>
+          <w:sz w:val="18"/>
+          <w:lang w:val="en-US"/>
+        </w:rPr>
+        <w:t>init</w:t>
+      </w:r>
+      <w:proofErr w:type="spellEnd"/>
+      <w:r>
+        <w:rPr>
+          <w:noProof/>
+        </w:rPr>
+        <w:drawing>
+          <wp:inline distT="0" distB="0" distL="0" distR="0" wp14:anchorId="28E53C63" wp14:editId="76ED7401">
+            <wp:extent cx="5760720" cy="2164080"/>
+            <wp:effectExtent l="0" t="0" r="0" b="7620"/>
+            <wp:docPr id="14" name="Grafik 14"/>
+            <wp:cNvGraphicFramePr>
+              <a:graphicFrameLocks xmlns:a="http://schemas.openxmlformats.org/drawingml/2006/main" noChangeAspect="1"/>
+            </wp:cNvGraphicFramePr>
+            <a:graphic xmlns:a="http://schemas.openxmlformats.org/drawingml/2006/main">
+              <a:graphicData uri="http://schemas.openxmlformats.org/drawingml/2006/picture">
+                <pic:pic xmlns:pic="http://schemas.openxmlformats.org/drawingml/2006/picture">
+                  <pic:nvPicPr>
+                    <pic:cNvPr id="1" name=""/>
+                    <pic:cNvPicPr/>
+                  </pic:nvPicPr>
+                  <pic:blipFill>
+                    <a:blip r:embed="rId23"/>
+                    <a:stretch>
+                      <a:fillRect/>
+                    </a:stretch>
+                  </pic:blipFill>
+                  <pic:spPr>
+                    <a:xfrm>
+                      <a:off x="0" y="0"/>
+                      <a:ext cx="5760720" cy="2164080"/>
+                    </a:xfrm>
+                    <a:prstGeom prst="rect">
+                      <a:avLst/>
+                    </a:prstGeom>
+                  </pic:spPr>
+                </pic:pic>
+              </a:graphicData>
+            </a:graphic>
+          </wp:inline>
+        </w:drawing>
+      </w:r>
+    </w:p>
+    <w:p>
+      <w:pPr>
+        <w:rPr>
+          <w:sz w:val="18"/>
+          <w:lang w:val="en-US"/>
+        </w:rPr>
+      </w:pPr>
+      <w:r>
+        <w:rPr>
+          <w:sz w:val="18"/>
+          <w:lang w:val="en-US"/>
+        </w:rPr>
+        <w:lastRenderedPageBreak/>
+        <w:t xml:space="preserve">Change to TWI without transaction manager, SHT3 </w:t>
+      </w:r>
+      <w:proofErr w:type="spellStart"/>
+      <w:r>
+        <w:rPr>
+          <w:sz w:val="18"/>
+          <w:lang w:val="en-US"/>
+        </w:rPr>
+        <w:t>init</w:t>
+      </w:r>
+      <w:proofErr w:type="spellEnd"/>
+      <w:r>
+        <w:rPr>
+          <w:sz w:val="18"/>
+          <w:lang w:val="en-US"/>
+        </w:rPr>
+        <w:t xml:space="preserve"> </w:t>
+      </w:r>
+      <w:r>
+        <w:rPr>
+          <w:sz w:val="18"/>
+          <w:lang w:val="en-US"/>
+        </w:rPr>
+        <w:t xml:space="preserve">and </w:t>
+      </w:r>
+      <w:r>
+        <w:rPr>
+          <w:sz w:val="18"/>
+          <w:lang w:val="en-US"/>
+        </w:rPr>
+        <w:t xml:space="preserve">KX022 </w:t>
+      </w:r>
+      <w:proofErr w:type="spellStart"/>
+      <w:r>
+        <w:rPr>
+          <w:sz w:val="18"/>
+          <w:lang w:val="en-US"/>
+        </w:rPr>
+        <w:t>init</w:t>
+      </w:r>
+      <w:proofErr w:type="spellEnd"/>
+      <w:r>
+        <w:rPr>
+          <w:sz w:val="18"/>
+          <w:lang w:val="en-US"/>
+        </w:rPr>
+        <w:t xml:space="preserve"> to </w:t>
+      </w:r>
+      <w:r>
+        <w:rPr>
+          <w:sz w:val="18"/>
+          <w:lang w:val="en-US"/>
+        </w:rPr>
+        <w:t>standby</w:t>
+      </w:r>
+      <w:r>
+        <w:rPr>
+          <w:noProof/>
+        </w:rPr>
+        <w:drawing>
+          <wp:inline distT="0" distB="0" distL="0" distR="0" wp14:anchorId="7DA576A5" wp14:editId="25137AE6">
+            <wp:extent cx="5760720" cy="2024380"/>
+            <wp:effectExtent l="0" t="0" r="0" b="0"/>
+            <wp:docPr id="2" name="Grafik 2"/>
+            <wp:cNvGraphicFramePr>
+              <a:graphicFrameLocks xmlns:a="http://schemas.openxmlformats.org/drawingml/2006/main" noChangeAspect="1"/>
+            </wp:cNvGraphicFramePr>
+            <a:graphic xmlns:a="http://schemas.openxmlformats.org/drawingml/2006/main">
+              <a:graphicData uri="http://schemas.openxmlformats.org/drawingml/2006/picture">
+                <pic:pic xmlns:pic="http://schemas.openxmlformats.org/drawingml/2006/picture">
+                  <pic:nvPicPr>
+                    <pic:cNvPr id="1" name=""/>
+                    <pic:cNvPicPr/>
+                  </pic:nvPicPr>
+                  <pic:blipFill>
+                    <a:blip r:embed="rId24"/>
+                    <a:stretch>
+                      <a:fillRect/>
+                    </a:stretch>
+                  </pic:blipFill>
+                  <pic:spPr>
+                    <a:xfrm>
+                      <a:off x="0" y="0"/>
+                      <a:ext cx="5760720" cy="2024380"/>
+                    </a:xfrm>
+                    <a:prstGeom prst="rect">
+                      <a:avLst/>
+                    </a:prstGeom>
+                  </pic:spPr>
+                </pic:pic>
+              </a:graphicData>
+            </a:graphic>
+          </wp:inline>
+        </w:drawing>
+      </w:r>
+    </w:p>
+    <w:p>
+      <w:pPr>
         <w:rPr>
           <w:sz w:val="18"/>
           <w:lang w:val="en-US"/>
@@ -1909,6 +2085,14 @@
       </w:pPr>
       <w:bookmarkStart w:id="0" w:name="_GoBack"/>
       <w:bookmarkEnd w:id="0"/>
+    </w:p>
+    <w:p>
+      <w:pPr>
+        <w:rPr>
+          <w:sz w:val="18"/>
+          <w:lang w:val="en-US"/>
+        </w:rPr>
+      </w:pPr>
     </w:p>
     <w:sectPr>
       <w:pgSz w:w="11906" w:h="16838"/>
@@ -2440,6 +2624,27 @@
     <w:name w:val="Normal"/>
     <w:qFormat/>
   </w:style>
+  <w:style w:type="paragraph" w:styleId="berschrift1">
+    <w:name w:val="heading 1"/>
+    <w:basedOn w:val="Standard"/>
+    <w:next w:val="Standard"/>
+    <w:link w:val="berschrift1Zchn"/>
+    <w:uiPriority w:val="9"/>
+    <w:qFormat/>
+    <w:rsid w:val="00D05B94"/>
+    <w:pPr>
+      <w:keepNext/>
+      <w:keepLines/>
+      <w:spacing w:before="240" w:after="0"/>
+      <w:outlineLvl w:val="0"/>
+    </w:pPr>
+    <w:rPr>
+      <w:rFonts w:asciiTheme="majorHAnsi" w:eastAsiaTheme="majorEastAsia" w:hAnsiTheme="majorHAnsi" w:cstheme="majorBidi"/>
+      <w:color w:val="365F91" w:themeColor="accent1" w:themeShade="BF"/>
+      <w:sz w:val="32"/>
+      <w:szCs w:val="32"/>
+    </w:rPr>
+  </w:style>
   <w:style w:type="character" w:default="1" w:styleId="Absatz-Standardschriftart">
     <w:name w:val="Default Paragraph Font"/>
     <w:uiPriority w:val="1"/>
@@ -2516,6 +2721,19 @@
       <w:ind w:left="720"/>
       <w:contextualSpacing/>
     </w:pPr>
+  </w:style>
+  <w:style w:type="character" w:customStyle="1" w:styleId="berschrift1Zchn">
+    <w:name w:val="Überschrift 1 Zchn"/>
+    <w:basedOn w:val="Absatz-Standardschriftart"/>
+    <w:link w:val="berschrift1"/>
+    <w:uiPriority w:val="9"/>
+    <w:rsid w:val="00D05B94"/>
+    <w:rPr>
+      <w:rFonts w:asciiTheme="majorHAnsi" w:eastAsiaTheme="majorEastAsia" w:hAnsiTheme="majorHAnsi" w:cstheme="majorBidi"/>
+      <w:color w:val="365F91" w:themeColor="accent1" w:themeShade="BF"/>
+      <w:sz w:val="32"/>
+      <w:szCs w:val="32"/>
+    </w:rPr>
   </w:style>
 </w:styles>
 </file>
@@ -2803,4 +3021,16 @@
   <a:objectDefaults/>
   <a:extraClrSchemeLst/>
 </a:theme>
+</file>
+
+<file path=customXml/item1.xml><?xml version="1.0" encoding="utf-8"?>
+<b:Sources xmlns:b="http://schemas.openxmlformats.org/officeDocument/2006/bibliography" xmlns="http://schemas.openxmlformats.org/officeDocument/2006/bibliography" SelectedStyle="\APASixthEditionOfficeOnline.xsl" StyleName="APA" Version="6"/>
+</file>
+
+<file path=customXml/itemProps1.xml><?xml version="1.0" encoding="utf-8"?>
+<ds:datastoreItem xmlns:ds="http://schemas.openxmlformats.org/officeDocument/2006/customXml" ds:itemID="{CE464960-1E4C-4E82-950D-D5E40A6496D1}">
+  <ds:schemaRefs>
+    <ds:schemaRef ds:uri="http://schemas.openxmlformats.org/officeDocument/2006/bibliography"/>
+  </ds:schemaRefs>
+</ds:datastoreItem>
 </file>
</xml_diff>

<commit_message>
Sensor (KX022) power consumption optimization, code needs cleanup, functional ok
</commit_message>
<xml_diff>
--- a/pow consumption.docx
+++ b/pow consumption.docx
@@ -2083,16 +2083,1278 @@
           <w:lang w:val="en-US"/>
         </w:rPr>
       </w:pPr>
+      <w:r>
+        <w:rPr>
+          <w:sz w:val="18"/>
+          <w:lang w:val="en-US"/>
+        </w:rPr>
+        <w:t xml:space="preserve">With </w:t>
+      </w:r>
+      <w:r>
+        <w:rPr>
+          <w:sz w:val="18"/>
+          <w:lang w:val="en-US"/>
+        </w:rPr>
+        <w:t>KX022 and SHT3 “one shot” measurement, 1 Hz</w:t>
+      </w:r>
+      <w:r>
+        <w:rPr>
+          <w:noProof/>
+        </w:rPr>
+        <w:drawing>
+          <wp:inline distT="0" distB="0" distL="0" distR="0" wp14:anchorId="076D3D85" wp14:editId="20380D9F">
+            <wp:extent cx="5760720" cy="1674495"/>
+            <wp:effectExtent l="0" t="0" r="0" b="1905"/>
+            <wp:docPr id="20" name="Grafik 20"/>
+            <wp:cNvGraphicFramePr>
+              <a:graphicFrameLocks xmlns:a="http://schemas.openxmlformats.org/drawingml/2006/main" noChangeAspect="1"/>
+            </wp:cNvGraphicFramePr>
+            <a:graphic xmlns:a="http://schemas.openxmlformats.org/drawingml/2006/main">
+              <a:graphicData uri="http://schemas.openxmlformats.org/drawingml/2006/picture">
+                <pic:pic xmlns:pic="http://schemas.openxmlformats.org/drawingml/2006/picture">
+                  <pic:nvPicPr>
+                    <pic:cNvPr id="1" name=""/>
+                    <pic:cNvPicPr/>
+                  </pic:nvPicPr>
+                  <pic:blipFill>
+                    <a:blip r:embed="rId25"/>
+                    <a:stretch>
+                      <a:fillRect/>
+                    </a:stretch>
+                  </pic:blipFill>
+                  <pic:spPr>
+                    <a:xfrm>
+                      <a:off x="0" y="0"/>
+                      <a:ext cx="5760720" cy="1674495"/>
+                    </a:xfrm>
+                    <a:prstGeom prst="rect">
+                      <a:avLst/>
+                    </a:prstGeom>
+                  </pic:spPr>
+                </pic:pic>
+              </a:graphicData>
+            </a:graphic>
+          </wp:inline>
+        </w:drawing>
+      </w:r>
+    </w:p>
+    <w:p>
+      <w:pPr>
+        <w:rPr>
+          <w:lang w:val="en-US"/>
+        </w:rPr>
+      </w:pPr>
+      <w:r>
+        <w:rPr>
+          <w:noProof/>
+          <w:sz w:val="18"/>
+        </w:rPr>
+        <mc:AlternateContent>
+          <mc:Choice Requires="wps">
+            <w:drawing>
+              <wp:anchor distT="0" distB="0" distL="114300" distR="114300" simplePos="0" relativeHeight="251658240" behindDoc="0" locked="0" layoutInCell="1" allowOverlap="1" wp14:anchorId="590993EA" wp14:editId="18A1E212">
+                <wp:simplePos x="0" y="0"/>
+                <wp:positionH relativeFrom="column">
+                  <wp:posOffset>3796030</wp:posOffset>
+                </wp:positionH>
+                <wp:positionV relativeFrom="paragraph">
+                  <wp:posOffset>170815</wp:posOffset>
+                </wp:positionV>
+                <wp:extent cx="171450" cy="1943100"/>
+                <wp:effectExtent l="9525" t="0" r="28575" b="28575"/>
+                <wp:wrapNone/>
+                <wp:docPr id="25" name="Geschweifte Klammer rechts 25"/>
+                <wp:cNvGraphicFramePr/>
+                <a:graphic xmlns:a="http://schemas.openxmlformats.org/drawingml/2006/main">
+                  <a:graphicData uri="http://schemas.microsoft.com/office/word/2010/wordprocessingShape">
+                    <wps:wsp>
+                      <wps:cNvSpPr/>
+                      <wps:spPr>
+                        <a:xfrm rot="5400000">
+                          <a:off x="0" y="0"/>
+                          <a:ext cx="171450" cy="1943100"/>
+                        </a:xfrm>
+                        <a:prstGeom prst="rightBrace">
+                          <a:avLst/>
+                        </a:prstGeom>
+                      </wps:spPr>
+                      <wps:style>
+                        <a:lnRef idx="1">
+                          <a:schemeClr val="accent1"/>
+                        </a:lnRef>
+                        <a:fillRef idx="0">
+                          <a:schemeClr val="accent1"/>
+                        </a:fillRef>
+                        <a:effectRef idx="0">
+                          <a:schemeClr val="accent1"/>
+                        </a:effectRef>
+                        <a:fontRef idx="minor">
+                          <a:schemeClr val="tx1"/>
+                        </a:fontRef>
+                      </wps:style>
+                      <wps:bodyPr rot="0" spcFirstLastPara="0" vertOverflow="overflow" horzOverflow="overflow" vert="horz" wrap="square" lIns="91440" tIns="45720" rIns="91440" bIns="45720" numCol="1" spcCol="0" rtlCol="0" fromWordArt="0" anchor="ctr" anchorCtr="0" forceAA="0" compatLnSpc="1">
+                        <a:prstTxWarp prst="textNoShape">
+                          <a:avLst/>
+                        </a:prstTxWarp>
+                        <a:noAutofit/>
+                      </wps:bodyPr>
+                    </wps:wsp>
+                  </a:graphicData>
+                </a:graphic>
+                <wp14:sizeRelV relativeFrom="margin">
+                  <wp14:pctHeight>0</wp14:pctHeight>
+                </wp14:sizeRelV>
+              </wp:anchor>
+            </w:drawing>
+          </mc:Choice>
+          <mc:Fallback>
+            <w:pict>
+              <v:shapetype w14:anchorId="2E91937F" id="_x0000_t88" coordsize="21600,21600" o:spt="88" adj="1800,10800" path="m,qx10800@0l10800@2qy21600@11,10800@3l10800@1qy,21600e" filled="f">
+                <v:formulas>
+                  <v:f eqn="val #0"/>
+                  <v:f eqn="sum 21600 0 #0"/>
+                  <v:f eqn="sum #1 0 #0"/>
+                  <v:f eqn="sum #1 #0 0"/>
+                  <v:f eqn="prod #0 9598 32768"/>
+                  <v:f eqn="sum 21600 0 @4"/>
+                  <v:f eqn="sum 21600 0 #1"/>
+                  <v:f eqn="min #1 @6"/>
+                  <v:f eqn="prod @7 1 2"/>
+                  <v:f eqn="prod #0 2 1"/>
+                  <v:f eqn="sum 21600 0 @9"/>
+                  <v:f eqn="val #1"/>
+                </v:formulas>
+                <v:path arrowok="t" o:connecttype="custom" o:connectlocs="0,0;21600,@11;0,21600" textboxrect="0,@4,7637,@5"/>
+                <v:handles>
+                  <v:h position="center,#0" yrange="0,@8"/>
+                  <v:h position="bottomRight,#1" yrange="@9,@10"/>
+                </v:handles>
+              </v:shapetype>
+              <v:shape id="Geschweifte Klammer rechts 25" o:spid="_x0000_s1026" type="#_x0000_t88" style="position:absolute;margin-left:298.9pt;margin-top:13.45pt;width:13.5pt;height:153pt;rotation:90;z-index:251658240;visibility:visible;mso-wrap-style:square;mso-height-percent:0;mso-wrap-distance-left:9pt;mso-wrap-distance-top:0;mso-wrap-distance-right:9pt;mso-wrap-distance-bottom:0;mso-position-horizontal:absolute;mso-position-horizontal-relative:text;mso-position-vertical:absolute;mso-position-vertical-relative:text;mso-height-percent:0;mso-height-relative:margin;v-text-anchor:middle" o:gfxdata="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" adj="159" strokecolor="#4579b8 [3044]"/>
+            </w:pict>
+          </mc:Fallback>
+        </mc:AlternateContent>
+      </w:r>
+      <w:r>
+        <w:rPr>
+          <w:noProof/>
+          <w:sz w:val="18"/>
+        </w:rPr>
+        <mc:AlternateContent>
+          <mc:Choice Requires="wps">
+            <w:drawing>
+              <wp:anchor distT="0" distB="0" distL="114300" distR="114300" simplePos="0" relativeHeight="251657216" behindDoc="0" locked="0" layoutInCell="1" allowOverlap="1" wp14:anchorId="710E4D05" wp14:editId="156A90F4">
+                <wp:simplePos x="0" y="0"/>
+                <wp:positionH relativeFrom="column">
+                  <wp:posOffset>2173605</wp:posOffset>
+                </wp:positionH>
+                <wp:positionV relativeFrom="paragraph">
+                  <wp:posOffset>924878</wp:posOffset>
+                </wp:positionV>
+                <wp:extent cx="171450" cy="438150"/>
+                <wp:effectExtent l="0" t="0" r="19050" b="19050"/>
+                <wp:wrapNone/>
+                <wp:docPr id="23" name="Geschweifte Klammer rechts 23"/>
+                <wp:cNvGraphicFramePr/>
+                <a:graphic xmlns:a="http://schemas.openxmlformats.org/drawingml/2006/main">
+                  <a:graphicData uri="http://schemas.microsoft.com/office/word/2010/wordprocessingShape">
+                    <wps:wsp>
+                      <wps:cNvSpPr/>
+                      <wps:spPr>
+                        <a:xfrm rot="5400000">
+                          <a:off x="0" y="0"/>
+                          <a:ext cx="171450" cy="438150"/>
+                        </a:xfrm>
+                        <a:prstGeom prst="rightBrace">
+                          <a:avLst/>
+                        </a:prstGeom>
+                      </wps:spPr>
+                      <wps:style>
+                        <a:lnRef idx="1">
+                          <a:schemeClr val="accent1"/>
+                        </a:lnRef>
+                        <a:fillRef idx="0">
+                          <a:schemeClr val="accent1"/>
+                        </a:fillRef>
+                        <a:effectRef idx="0">
+                          <a:schemeClr val="accent1"/>
+                        </a:effectRef>
+                        <a:fontRef idx="minor">
+                          <a:schemeClr val="tx1"/>
+                        </a:fontRef>
+                      </wps:style>
+                      <wps:bodyPr rot="0" spcFirstLastPara="0" vertOverflow="overflow" horzOverflow="overflow" vert="horz" wrap="square" lIns="91440" tIns="45720" rIns="91440" bIns="45720" numCol="1" spcCol="0" rtlCol="0" fromWordArt="0" anchor="ctr" anchorCtr="0" forceAA="0" compatLnSpc="1">
+                        <a:prstTxWarp prst="textNoShape">
+                          <a:avLst/>
+                        </a:prstTxWarp>
+                        <a:noAutofit/>
+                      </wps:bodyPr>
+                    </wps:wsp>
+                  </a:graphicData>
+                </a:graphic>
+                <wp14:sizeRelV relativeFrom="margin">
+                  <wp14:pctHeight>0</wp14:pctHeight>
+                </wp14:sizeRelV>
+              </wp:anchor>
+            </w:drawing>
+          </mc:Choice>
+          <mc:Fallback>
+            <w:pict>
+              <v:shape w14:anchorId="7A180361" id="Geschweifte Klammer rechts 23" o:spid="_x0000_s1026" type="#_x0000_t88" style="position:absolute;margin-left:171.15pt;margin-top:72.85pt;width:13.5pt;height:34.5pt;rotation:90;z-index:251657216;visibility:visible;mso-wrap-style:square;mso-height-percent:0;mso-wrap-distance-left:9pt;mso-wrap-distance-top:0;mso-wrap-distance-right:9pt;mso-wrap-distance-bottom:0;mso-position-horizontal:absolute;mso-position-horizontal-relative:text;mso-position-vertical:absolute;mso-position-vertical-relative:text;mso-height-percent:0;mso-height-relative:margin;v-text-anchor:middle" o:gfxdata="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" adj="704" strokecolor="#4579b8 [3044]"/>
+            </w:pict>
+          </mc:Fallback>
+        </mc:AlternateContent>
+      </w:r>
+      <w:r>
+        <w:rPr>
+          <w:noProof/>
+          <w:sz w:val="18"/>
+        </w:rPr>
+        <mc:AlternateContent>
+          <mc:Choice Requires="wps">
+            <w:drawing>
+              <wp:anchor distT="0" distB="0" distL="114300" distR="114300" simplePos="0" relativeHeight="251661312" behindDoc="0" locked="0" layoutInCell="1" allowOverlap="1" wp14:anchorId="5D4D9FB7" wp14:editId="34478DE6">
+                <wp:simplePos x="0" y="0"/>
+                <wp:positionH relativeFrom="column">
+                  <wp:posOffset>1421130</wp:posOffset>
+                </wp:positionH>
+                <wp:positionV relativeFrom="paragraph">
+                  <wp:posOffset>1047115</wp:posOffset>
+                </wp:positionV>
+                <wp:extent cx="171450" cy="190500"/>
+                <wp:effectExtent l="9525" t="0" r="28575" b="28575"/>
+                <wp:wrapNone/>
+                <wp:docPr id="24" name="Geschweifte Klammer rechts 24"/>
+                <wp:cNvGraphicFramePr/>
+                <a:graphic xmlns:a="http://schemas.openxmlformats.org/drawingml/2006/main">
+                  <a:graphicData uri="http://schemas.microsoft.com/office/word/2010/wordprocessingShape">
+                    <wps:wsp>
+                      <wps:cNvSpPr/>
+                      <wps:spPr>
+                        <a:xfrm rot="5400000">
+                          <a:off x="0" y="0"/>
+                          <a:ext cx="171450" cy="190500"/>
+                        </a:xfrm>
+                        <a:prstGeom prst="rightBrace">
+                          <a:avLst/>
+                        </a:prstGeom>
+                      </wps:spPr>
+                      <wps:style>
+                        <a:lnRef idx="1">
+                          <a:schemeClr val="accent1"/>
+                        </a:lnRef>
+                        <a:fillRef idx="0">
+                          <a:schemeClr val="accent1"/>
+                        </a:fillRef>
+                        <a:effectRef idx="0">
+                          <a:schemeClr val="accent1"/>
+                        </a:effectRef>
+                        <a:fontRef idx="minor">
+                          <a:schemeClr val="tx1"/>
+                        </a:fontRef>
+                      </wps:style>
+                      <wps:bodyPr rot="0" spcFirstLastPara="0" vertOverflow="overflow" horzOverflow="overflow" vert="horz" wrap="square" lIns="91440" tIns="45720" rIns="91440" bIns="45720" numCol="1" spcCol="0" rtlCol="0" fromWordArt="0" anchor="ctr" anchorCtr="0" forceAA="0" compatLnSpc="1">
+                        <a:prstTxWarp prst="textNoShape">
+                          <a:avLst/>
+                        </a:prstTxWarp>
+                        <a:noAutofit/>
+                      </wps:bodyPr>
+                    </wps:wsp>
+                  </a:graphicData>
+                </a:graphic>
+                <wp14:sizeRelV relativeFrom="margin">
+                  <wp14:pctHeight>0</wp14:pctHeight>
+                </wp14:sizeRelV>
+              </wp:anchor>
+            </w:drawing>
+          </mc:Choice>
+          <mc:Fallback>
+            <w:pict>
+              <v:shape w14:anchorId="3C641371" id="Geschweifte Klammer rechts 24" o:spid="_x0000_s1026" type="#_x0000_t88" style="position:absolute;margin-left:111.9pt;margin-top:82.45pt;width:13.5pt;height:15pt;rotation:90;z-index:251661312;visibility:visible;mso-wrap-style:square;mso-height-percent:0;mso-wrap-distance-left:9pt;mso-wrap-distance-top:0;mso-wrap-distance-right:9pt;mso-wrap-distance-bottom:0;mso-position-horizontal:absolute;mso-position-horizontal-relative:text;mso-position-vertical:absolute;mso-position-vertical-relative:text;mso-height-percent:0;mso-height-relative:margin;v-text-anchor:middle" o:gfxdata="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" adj="1620" strokecolor="#4579b8 [3044]"/>
+            </w:pict>
+          </mc:Fallback>
+        </mc:AlternateContent>
+      </w:r>
+      <w:r>
+        <w:rPr>
+          <w:noProof/>
+          <w:sz w:val="18"/>
+        </w:rPr>
+        <mc:AlternateContent>
+          <mc:Choice Requires="wps">
+            <w:drawing>
+              <wp:anchor distT="0" distB="0" distL="114300" distR="114300" simplePos="0" relativeHeight="251651072" behindDoc="0" locked="0" layoutInCell="1" allowOverlap="1" wp14:anchorId="338ADC86" wp14:editId="381B7F4E">
+                <wp:simplePos x="0" y="0"/>
+                <wp:positionH relativeFrom="column">
+                  <wp:posOffset>1735455</wp:posOffset>
+                </wp:positionH>
+                <wp:positionV relativeFrom="paragraph">
+                  <wp:posOffset>923290</wp:posOffset>
+                </wp:positionV>
+                <wp:extent cx="171450" cy="438150"/>
+                <wp:effectExtent l="0" t="0" r="19050" b="19050"/>
+                <wp:wrapNone/>
+                <wp:docPr id="22" name="Geschweifte Klammer rechts 22"/>
+                <wp:cNvGraphicFramePr/>
+                <a:graphic xmlns:a="http://schemas.openxmlformats.org/drawingml/2006/main">
+                  <a:graphicData uri="http://schemas.microsoft.com/office/word/2010/wordprocessingShape">
+                    <wps:wsp>
+                      <wps:cNvSpPr/>
+                      <wps:spPr>
+                        <a:xfrm rot="5400000">
+                          <a:off x="0" y="0"/>
+                          <a:ext cx="171450" cy="438150"/>
+                        </a:xfrm>
+                        <a:prstGeom prst="rightBrace">
+                          <a:avLst/>
+                        </a:prstGeom>
+                      </wps:spPr>
+                      <wps:style>
+                        <a:lnRef idx="1">
+                          <a:schemeClr val="accent1"/>
+                        </a:lnRef>
+                        <a:fillRef idx="0">
+                          <a:schemeClr val="accent1"/>
+                        </a:fillRef>
+                        <a:effectRef idx="0">
+                          <a:schemeClr val="accent1"/>
+                        </a:effectRef>
+                        <a:fontRef idx="minor">
+                          <a:schemeClr val="tx1"/>
+                        </a:fontRef>
+                      </wps:style>
+                      <wps:bodyPr rot="0" spcFirstLastPara="0" vertOverflow="overflow" horzOverflow="overflow" vert="horz" wrap="square" lIns="91440" tIns="45720" rIns="91440" bIns="45720" numCol="1" spcCol="0" rtlCol="0" fromWordArt="0" anchor="ctr" anchorCtr="0" forceAA="0" compatLnSpc="1">
+                        <a:prstTxWarp prst="textNoShape">
+                          <a:avLst/>
+                        </a:prstTxWarp>
+                        <a:noAutofit/>
+                      </wps:bodyPr>
+                    </wps:wsp>
+                  </a:graphicData>
+                </a:graphic>
+                <wp14:sizeRelV relativeFrom="margin">
+                  <wp14:pctHeight>0</wp14:pctHeight>
+                </wp14:sizeRelV>
+              </wp:anchor>
+            </w:drawing>
+          </mc:Choice>
+          <mc:Fallback>
+            <w:pict>
+              <v:shape w14:anchorId="4EF145CC" id="Geschweifte Klammer rechts 22" o:spid="_x0000_s1026" type="#_x0000_t88" style="position:absolute;margin-left:136.65pt;margin-top:72.7pt;width:13.5pt;height:34.5pt;rotation:90;z-index:251651072;visibility:visible;mso-wrap-style:square;mso-height-percent:0;mso-wrap-distance-left:9pt;mso-wrap-distance-top:0;mso-wrap-distance-right:9pt;mso-wrap-distance-bottom:0;mso-position-horizontal:absolute;mso-position-horizontal-relative:text;mso-position-vertical:absolute;mso-position-vertical-relative:text;mso-height-percent:0;mso-height-relative:margin;v-text-anchor:middle" o:gfxdata="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" adj="704" strokecolor="#4579b8 [3044]"/>
+            </w:pict>
+          </mc:Fallback>
+        </mc:AlternateContent>
+      </w:r>
+      <w:r>
+        <w:rPr>
+          <w:sz w:val="18"/>
+          <w:lang w:val="en-US"/>
+        </w:rPr>
+        <w:t>One me</w:t>
+      </w:r>
+      <w:r>
+        <w:rPr>
+          <w:sz w:val="18"/>
+          <w:lang w:val="en-US"/>
+        </w:rPr>
+        <w:t>asurement</w:t>
+      </w:r>
+      <w:r>
+        <w:rPr>
+          <w:lang w:val="en-US"/>
+        </w:rPr>
+        <w:t xml:space="preserve"> </w:t>
+      </w:r>
+      <w:r>
+        <w:rPr>
+          <w:noProof/>
+        </w:rPr>
+        <w:drawing>
+          <wp:inline distT="0" distB="0" distL="0" distR="0" wp14:anchorId="491A5EB4" wp14:editId="55C2F0F1">
+            <wp:extent cx="5760720" cy="1600835"/>
+            <wp:effectExtent l="0" t="0" r="0" b="0"/>
+            <wp:docPr id="21" name="Grafik 21"/>
+            <wp:cNvGraphicFramePr>
+              <a:graphicFrameLocks xmlns:a="http://schemas.openxmlformats.org/drawingml/2006/main" noChangeAspect="1"/>
+            </wp:cNvGraphicFramePr>
+            <a:graphic xmlns:a="http://schemas.openxmlformats.org/drawingml/2006/main">
+              <a:graphicData uri="http://schemas.openxmlformats.org/drawingml/2006/picture">
+                <pic:pic xmlns:pic="http://schemas.openxmlformats.org/drawingml/2006/picture">
+                  <pic:nvPicPr>
+                    <pic:cNvPr id="1" name=""/>
+                    <pic:cNvPicPr/>
+                  </pic:nvPicPr>
+                  <pic:blipFill>
+                    <a:blip r:embed="rId26"/>
+                    <a:stretch>
+                      <a:fillRect/>
+                    </a:stretch>
+                  </pic:blipFill>
+                  <pic:spPr>
+                    <a:xfrm>
+                      <a:off x="0" y="0"/>
+                      <a:ext cx="5760720" cy="1600835"/>
+                    </a:xfrm>
+                    <a:prstGeom prst="rect">
+                      <a:avLst/>
+                    </a:prstGeom>
+                  </pic:spPr>
+                </pic:pic>
+              </a:graphicData>
+            </a:graphic>
+          </wp:inline>
+        </w:drawing>
+      </w:r>
+    </w:p>
+    <w:p>
+      <w:pPr>
+        <w:rPr>
+          <w:sz w:val="18"/>
+          <w:lang w:val="en-US"/>
+        </w:rPr>
+      </w:pPr>
+      <w:r>
+        <w:rPr>
+          <w:sz w:val="18"/>
+          <w:lang w:val="en-US"/>
+        </w:rPr>
+        <w:t>Init KX022, Standby</w:t>
+      </w:r>
+      <w:r>
+        <w:rPr>
+          <w:sz w:val="18"/>
+          <w:lang w:val="en-US"/>
+        </w:rPr>
+        <w:tab/>
+      </w:r>
+      <w:r>
+        <w:rPr>
+          <w:sz w:val="18"/>
+          <w:lang w:val="en-US"/>
+        </w:rPr>
+        <w:tab/>
+      </w:r>
+      <w:r>
+        <w:rPr>
+          <w:sz w:val="18"/>
+          <w:lang w:val="en-US"/>
+        </w:rPr>
+        <w:tab/>
+      </w:r>
+      <w:r>
+        <w:rPr>
+          <w:sz w:val="18"/>
+          <w:lang w:val="en-US"/>
+        </w:rPr>
+        <w:tab/>
+      </w:r>
+      <w:r>
+        <w:rPr>
+          <w:sz w:val="18"/>
+          <w:lang w:val="en-US"/>
+        </w:rPr>
+        <w:t>1,2ms</w:t>
+      </w:r>
+      <w:r>
+        <w:rPr>
+          <w:sz w:val="18"/>
+          <w:lang w:val="en-US"/>
+        </w:rPr>
+        <w:br/>
+        <w:t xml:space="preserve">wait 1.2/ODR </w:t>
+      </w:r>
+      <w:r>
+        <w:rPr>
+          <w:sz w:val="18"/>
+          <w:lang w:val="en-US"/>
+        </w:rPr>
+        <w:tab/>
+      </w:r>
+      <w:r>
+        <w:rPr>
+          <w:sz w:val="18"/>
+          <w:lang w:val="en-US"/>
+        </w:rPr>
+        <w:tab/>
+      </w:r>
+      <w:r>
+        <w:rPr>
+          <w:sz w:val="18"/>
+          <w:lang w:val="en-US"/>
+        </w:rPr>
+        <w:tab/>
+      </w:r>
+      <w:r>
+        <w:rPr>
+          <w:sz w:val="18"/>
+          <w:lang w:val="en-US"/>
+        </w:rPr>
+        <w:tab/>
+      </w:r>
+      <w:r>
+        <w:rPr>
+          <w:sz w:val="18"/>
+          <w:lang w:val="en-US"/>
+        </w:rPr>
+        <w:tab/>
+      </w:r>
+      <w:r>
+        <w:rPr>
+          <w:sz w:val="18"/>
+          <w:lang w:val="en-US"/>
+        </w:rPr>
+        <w:t>3ms</w:t>
+      </w:r>
+      <w:r>
+        <w:rPr>
+          <w:sz w:val="18"/>
+          <w:lang w:val="en-US"/>
+        </w:rPr>
+        <w:br/>
+        <w:t>set to operate</w:t>
+      </w:r>
+      <w:r>
+        <w:rPr>
+          <w:sz w:val="18"/>
+          <w:lang w:val="en-US"/>
+        </w:rPr>
+        <w:tab/>
+      </w:r>
+      <w:r>
+        <w:rPr>
+          <w:sz w:val="18"/>
+          <w:lang w:val="en-US"/>
+        </w:rPr>
+        <w:tab/>
+      </w:r>
+      <w:r>
+        <w:rPr>
+          <w:sz w:val="18"/>
+          <w:lang w:val="en-US"/>
+        </w:rPr>
+        <w:tab/>
+      </w:r>
+      <w:r>
+        <w:rPr>
+          <w:sz w:val="18"/>
+          <w:lang w:val="en-US"/>
+        </w:rPr>
+        <w:tab/>
+      </w:r>
+      <w:r>
+        <w:rPr>
+          <w:sz w:val="18"/>
+          <w:lang w:val="en-US"/>
+        </w:rPr>
+        <w:tab/>
+      </w:r>
+      <w:r>
+        <w:rPr>
+          <w:sz w:val="18"/>
+          <w:lang w:val="en-US"/>
+        </w:rPr>
+        <w:t>0,5ms</w:t>
+      </w:r>
+      <w:r>
+        <w:rPr>
+          <w:sz w:val="18"/>
+          <w:lang w:val="en-US"/>
+        </w:rPr>
+        <w:br/>
+        <w:t>wait 1.2/ODR for value</w:t>
+      </w:r>
+      <w:r>
+        <w:rPr>
+          <w:sz w:val="18"/>
+          <w:lang w:val="en-US"/>
+        </w:rPr>
+        <w:tab/>
+      </w:r>
+      <w:r>
+        <w:rPr>
+          <w:sz w:val="18"/>
+          <w:lang w:val="en-US"/>
+        </w:rPr>
+        <w:tab/>
+      </w:r>
+      <w:r>
+        <w:rPr>
+          <w:sz w:val="18"/>
+          <w:lang w:val="en-US"/>
+        </w:rPr>
+        <w:tab/>
+      </w:r>
+      <w:r>
+        <w:rPr>
+          <w:sz w:val="18"/>
+          <w:lang w:val="en-US"/>
+        </w:rPr>
+        <w:tab/>
+      </w:r>
+      <w:r>
+        <w:rPr>
+          <w:sz w:val="18"/>
+          <w:lang w:val="en-US"/>
+        </w:rPr>
+        <w:t>3ms</w:t>
+      </w:r>
+      <w:r>
+        <w:rPr>
+          <w:sz w:val="18"/>
+          <w:lang w:val="en-US"/>
+        </w:rPr>
+        <w:br/>
+        <w:t>read accel values</w:t>
+      </w:r>
+      <w:r>
+        <w:rPr>
+          <w:sz w:val="18"/>
+          <w:lang w:val="en-US"/>
+        </w:rPr>
+        <w:tab/>
+      </w:r>
+      <w:r>
+        <w:rPr>
+          <w:sz w:val="18"/>
+          <w:lang w:val="en-US"/>
+        </w:rPr>
+        <w:tab/>
+      </w:r>
+      <w:r>
+        <w:rPr>
+          <w:sz w:val="18"/>
+          <w:lang w:val="en-US"/>
+        </w:rPr>
+        <w:tab/>
+      </w:r>
+      <w:r>
+        <w:rPr>
+          <w:sz w:val="18"/>
+          <w:lang w:val="en-US"/>
+        </w:rPr>
+        <w:tab/>
+      </w:r>
+      <w:r>
+        <w:rPr>
+          <w:sz w:val="18"/>
+          <w:lang w:val="en-US"/>
+        </w:rPr>
+        <w:tab/>
+        <w:t>…</w:t>
+      </w:r>
+      <w:r>
+        <w:rPr>
+          <w:sz w:val="18"/>
+          <w:lang w:val="en-US"/>
+        </w:rPr>
+        <w:br/>
+        <w:t>SUM</w:t>
+      </w:r>
+      <w:r>
+        <w:rPr>
+          <w:sz w:val="18"/>
+          <w:lang w:val="en-US"/>
+        </w:rPr>
+        <w:tab/>
+      </w:r>
+      <w:r>
+        <w:rPr>
+          <w:sz w:val="18"/>
+          <w:lang w:val="en-US"/>
+        </w:rPr>
+        <w:tab/>
+      </w:r>
+      <w:r>
+        <w:rPr>
+          <w:sz w:val="18"/>
+          <w:lang w:val="en-US"/>
+        </w:rPr>
+        <w:tab/>
+      </w:r>
+      <w:r>
+        <w:rPr>
+          <w:sz w:val="18"/>
+          <w:lang w:val="en-US"/>
+        </w:rPr>
+        <w:tab/>
+      </w:r>
+      <w:r>
+        <w:rPr>
+          <w:sz w:val="18"/>
+          <w:lang w:val="en-US"/>
+        </w:rPr>
+        <w:tab/>
+      </w:r>
+      <w:r>
+        <w:rPr>
+          <w:sz w:val="18"/>
+          <w:lang w:val="en-US"/>
+        </w:rPr>
+        <w:tab/>
+      </w:r>
+      <w:r>
+        <w:rPr>
+          <w:sz w:val="18"/>
+          <w:lang w:val="en-US"/>
+        </w:rPr>
+        <w:t>~8ms</w:t>
+      </w:r>
+    </w:p>
+    <w:p>
+      <w:pPr>
+        <w:rPr>
+          <w:sz w:val="18"/>
+          <w:lang w:val="en-US"/>
+        </w:rPr>
+      </w:pPr>
+      <w:r>
+        <w:rPr>
+          <w:sz w:val="18"/>
+          <w:lang w:val="en-US"/>
+        </w:rPr>
+        <w:t xml:space="preserve">Set SHT3 to </w:t>
+      </w:r>
+      <w:r>
+        <w:rPr>
+          <w:sz w:val="18"/>
+          <w:lang w:val="en-US"/>
+        </w:rPr>
+        <w:t>SHT3_MEAS_HIGHREP_STRETCH</w:t>
+      </w:r>
+      <w:r>
+        <w:rPr>
+          <w:sz w:val="18"/>
+          <w:lang w:val="en-US"/>
+        </w:rPr>
+        <w:br/>
+        <w:t xml:space="preserve">wait clock </w:t>
+      </w:r>
+      <w:proofErr w:type="gramStart"/>
+      <w:r>
+        <w:rPr>
+          <w:sz w:val="18"/>
+          <w:lang w:val="en-US"/>
+        </w:rPr>
+        <w:t>stretch</w:t>
+      </w:r>
+      <w:proofErr w:type="gramEnd"/>
+      <w:r>
+        <w:rPr>
+          <w:sz w:val="18"/>
+          <w:lang w:val="en-US"/>
+        </w:rPr>
+        <w:tab/>
+      </w:r>
+      <w:r>
+        <w:rPr>
+          <w:sz w:val="18"/>
+          <w:lang w:val="en-US"/>
+        </w:rPr>
+        <w:tab/>
+      </w:r>
+      <w:r>
+        <w:rPr>
+          <w:sz w:val="18"/>
+          <w:lang w:val="en-US"/>
+        </w:rPr>
+        <w:tab/>
+      </w:r>
+      <w:r>
+        <w:rPr>
+          <w:sz w:val="18"/>
+          <w:lang w:val="en-US"/>
+        </w:rPr>
+        <w:tab/>
+      </w:r>
+      <w:r>
+        <w:rPr>
+          <w:sz w:val="18"/>
+          <w:lang w:val="en-US"/>
+        </w:rPr>
+        <w:tab/>
+        <w:t>12,5ms</w:t>
+      </w:r>
+      <w:r>
+        <w:rPr>
+          <w:sz w:val="18"/>
+          <w:lang w:val="en-US"/>
+        </w:rPr>
+        <w:br/>
+        <w:t>read temperature and humidity</w:t>
+      </w:r>
+      <w:r>
+        <w:rPr>
+          <w:sz w:val="18"/>
+          <w:lang w:val="en-US"/>
+        </w:rPr>
+        <w:tab/>
+      </w:r>
+      <w:r>
+        <w:rPr>
+          <w:sz w:val="18"/>
+          <w:lang w:val="en-US"/>
+        </w:rPr>
+        <w:tab/>
+      </w:r>
+      <w:r>
+        <w:rPr>
+          <w:sz w:val="18"/>
+          <w:lang w:val="en-US"/>
+        </w:rPr>
+        <w:tab/>
+        <w:t>2,8ms</w:t>
+      </w:r>
+      <w:r>
+        <w:rPr>
+          <w:sz w:val="18"/>
+          <w:lang w:val="en-US"/>
+        </w:rPr>
+        <w:br/>
+        <w:t>SUM</w:t>
+      </w:r>
+      <w:r>
+        <w:rPr>
+          <w:sz w:val="18"/>
+          <w:lang w:val="en-US"/>
+        </w:rPr>
+        <w:tab/>
+      </w:r>
+      <w:r>
+        <w:rPr>
+          <w:sz w:val="18"/>
+          <w:lang w:val="en-US"/>
+        </w:rPr>
+        <w:tab/>
+      </w:r>
+      <w:r>
+        <w:rPr>
+          <w:sz w:val="18"/>
+          <w:lang w:val="en-US"/>
+        </w:rPr>
+        <w:tab/>
+      </w:r>
+      <w:r>
+        <w:rPr>
+          <w:sz w:val="18"/>
+          <w:lang w:val="en-US"/>
+        </w:rPr>
+        <w:tab/>
+      </w:r>
+      <w:r>
+        <w:rPr>
+          <w:sz w:val="18"/>
+          <w:lang w:val="en-US"/>
+        </w:rPr>
+        <w:tab/>
+      </w:r>
+      <w:r>
+        <w:rPr>
+          <w:sz w:val="18"/>
+          <w:lang w:val="en-US"/>
+        </w:rPr>
+        <w:tab/>
+        <w:t>~15ms</w:t>
+      </w:r>
+    </w:p>
+    <w:p>
+      <w:pPr>
+        <w:rPr>
+          <w:sz w:val="18"/>
+          <w:lang w:val="en-US"/>
+        </w:rPr>
+      </w:pPr>
+      <w:r>
+        <w:rPr>
+          <w:sz w:val="18"/>
+          <w:lang w:val="en-US"/>
+        </w:rPr>
+        <w:t>Process data and sleep again…</w:t>
+      </w:r>
+      <w:r>
+        <w:rPr>
+          <w:sz w:val="18"/>
+          <w:lang w:val="en-US"/>
+        </w:rPr>
+        <w:br/>
+        <w:t>Overall cycle</w:t>
+      </w:r>
+      <w:r>
+        <w:rPr>
+          <w:sz w:val="18"/>
+          <w:lang w:val="en-US"/>
+        </w:rPr>
+        <w:tab/>
+      </w:r>
+      <w:r>
+        <w:rPr>
+          <w:sz w:val="18"/>
+          <w:lang w:val="en-US"/>
+        </w:rPr>
+        <w:tab/>
+      </w:r>
+      <w:r>
+        <w:rPr>
+          <w:sz w:val="18"/>
+          <w:lang w:val="en-US"/>
+        </w:rPr>
+        <w:tab/>
+      </w:r>
+      <w:r>
+        <w:rPr>
+          <w:sz w:val="18"/>
+          <w:lang w:val="en-US"/>
+        </w:rPr>
+        <w:tab/>
+      </w:r>
+      <w:r>
+        <w:rPr>
+          <w:sz w:val="18"/>
+          <w:lang w:val="en-US"/>
+        </w:rPr>
+        <w:tab/>
+        <w:t>25ms, avg. power consumption 3,5mA, idle &lt; 4uA</w:t>
+      </w:r>
+    </w:p>
+    <w:p>
+      <w:pPr>
+        <w:rPr>
+          <w:sz w:val="18"/>
+          <w:lang w:val="en-US"/>
+        </w:rPr>
+      </w:pPr>
+    </w:p>
+    <w:p>
+      <w:pPr>
+        <w:pStyle w:val="berschrift1"/>
+        <w:rPr>
+          <w:lang w:val="en-US"/>
+        </w:rPr>
+      </w:pPr>
+      <w:r>
+        <w:rPr>
+          <w:lang w:val="en-US"/>
+        </w:rPr>
+        <w:lastRenderedPageBreak/>
+        <w:t xml:space="preserve">Part </w:t>
+      </w:r>
+      <w:r>
+        <w:rPr>
+          <w:lang w:val="en-US"/>
+        </w:rPr>
+        <w:t>3</w:t>
+      </w:r>
+      <w:r>
+        <w:rPr>
+          <w:lang w:val="en-US"/>
+        </w:rPr>
+        <w:t xml:space="preserve"> – </w:t>
+      </w:r>
+      <w:r>
+        <w:rPr>
+          <w:lang w:val="en-US"/>
+        </w:rPr>
+        <w:t>Overall</w:t>
+      </w:r>
+      <w:r>
+        <w:rPr>
+          <w:noProof/>
+          <w:lang w:val="en-US"/>
+        </w:rPr>
+        <w:t xml:space="preserve"> </w:t>
+      </w:r>
+      <w:r>
+        <w:rPr>
+          <w:noProof/>
+        </w:rPr>
+        <w:drawing>
+          <wp:inline distT="0" distB="0" distL="0" distR="0" wp14:anchorId="437F22CE" wp14:editId="04E0D456">
+            <wp:extent cx="5760720" cy="1433195"/>
+            <wp:effectExtent l="0" t="0" r="0" b="0"/>
+            <wp:docPr id="26" name="Grafik 26"/>
+            <wp:cNvGraphicFramePr>
+              <a:graphicFrameLocks xmlns:a="http://schemas.openxmlformats.org/drawingml/2006/main" noChangeAspect="1"/>
+            </wp:cNvGraphicFramePr>
+            <a:graphic xmlns:a="http://schemas.openxmlformats.org/drawingml/2006/main">
+              <a:graphicData uri="http://schemas.openxmlformats.org/drawingml/2006/picture">
+                <pic:pic xmlns:pic="http://schemas.openxmlformats.org/drawingml/2006/picture">
+                  <pic:nvPicPr>
+                    <pic:cNvPr id="1" name=""/>
+                    <pic:cNvPicPr/>
+                  </pic:nvPicPr>
+                  <pic:blipFill>
+                    <a:blip r:embed="rId27"/>
+                    <a:stretch>
+                      <a:fillRect/>
+                    </a:stretch>
+                  </pic:blipFill>
+                  <pic:spPr>
+                    <a:xfrm>
+                      <a:off x="0" y="0"/>
+                      <a:ext cx="5760720" cy="1433195"/>
+                    </a:xfrm>
+                    <a:prstGeom prst="rect">
+                      <a:avLst/>
+                    </a:prstGeom>
+                  </pic:spPr>
+                </pic:pic>
+              </a:graphicData>
+            </a:graphic>
+          </wp:inline>
+        </w:drawing>
+      </w:r>
+    </w:p>
+    <w:p>
+      <w:pPr>
+        <w:rPr>
+          <w:noProof/>
+        </w:rPr>
+      </w:pPr>
+      <w:r>
+        <w:rPr>
+          <w:sz w:val="18"/>
+          <w:lang w:val="en-US"/>
+        </w:rPr>
+        <w:t>One 10sec cycle</w:t>
+      </w:r>
+      <w:r>
+        <w:rPr>
+          <w:noProof/>
+          <w:lang w:val="en-US"/>
+        </w:rPr>
+        <w:t xml:space="preserve"> </w:t>
+      </w:r>
+      <w:r>
+        <w:rPr>
+          <w:noProof/>
+        </w:rPr>
+        <w:drawing>
+          <wp:inline distT="0" distB="0" distL="0" distR="0" wp14:anchorId="6E7A864B" wp14:editId="6374C0F6">
+            <wp:extent cx="5760720" cy="1435735"/>
+            <wp:effectExtent l="0" t="0" r="0" b="0"/>
+            <wp:docPr id="27" name="Grafik 27"/>
+            <wp:cNvGraphicFramePr>
+              <a:graphicFrameLocks xmlns:a="http://schemas.openxmlformats.org/drawingml/2006/main" noChangeAspect="1"/>
+            </wp:cNvGraphicFramePr>
+            <a:graphic xmlns:a="http://schemas.openxmlformats.org/drawingml/2006/main">
+              <a:graphicData uri="http://schemas.openxmlformats.org/drawingml/2006/picture">
+                <pic:pic xmlns:pic="http://schemas.openxmlformats.org/drawingml/2006/picture">
+                  <pic:nvPicPr>
+                    <pic:cNvPr id="1" name=""/>
+                    <pic:cNvPicPr/>
+                  </pic:nvPicPr>
+                  <pic:blipFill>
+                    <a:blip r:embed="rId28"/>
+                    <a:stretch>
+                      <a:fillRect/>
+                    </a:stretch>
+                  </pic:blipFill>
+                  <pic:spPr>
+                    <a:xfrm>
+                      <a:off x="0" y="0"/>
+                      <a:ext cx="5760720" cy="1435735"/>
+                    </a:xfrm>
+                    <a:prstGeom prst="rect">
+                      <a:avLst/>
+                    </a:prstGeom>
+                  </pic:spPr>
+                </pic:pic>
+              </a:graphicData>
+            </a:graphic>
+          </wp:inline>
+        </w:drawing>
+      </w:r>
+    </w:p>
+    <w:p>
+      <w:pPr>
+        <w:rPr>
+          <w:noProof/>
+          <w:sz w:val="18"/>
+        </w:rPr>
+      </w:pPr>
+      <w:r>
+        <w:rPr>
+          <w:noProof/>
+          <w:sz w:val="18"/>
+        </w:rPr>
+        <w:t xml:space="preserve">Startup cycle </w:t>
+      </w:r>
+      <w:r>
+        <w:rPr>
+          <w:noProof/>
+        </w:rPr>
+        <w:drawing>
+          <wp:inline distT="0" distB="0" distL="0" distR="0" wp14:anchorId="744D3317" wp14:editId="222BA0EB">
+            <wp:extent cx="5760720" cy="1470660"/>
+            <wp:effectExtent l="0" t="0" r="0" b="0"/>
+            <wp:docPr id="28" name="Grafik 28"/>
+            <wp:cNvGraphicFramePr>
+              <a:graphicFrameLocks xmlns:a="http://schemas.openxmlformats.org/drawingml/2006/main" noChangeAspect="1"/>
+            </wp:cNvGraphicFramePr>
+            <a:graphic xmlns:a="http://schemas.openxmlformats.org/drawingml/2006/main">
+              <a:graphicData uri="http://schemas.openxmlformats.org/drawingml/2006/picture">
+                <pic:pic xmlns:pic="http://schemas.openxmlformats.org/drawingml/2006/picture">
+                  <pic:nvPicPr>
+                    <pic:cNvPr id="1" name=""/>
+                    <pic:cNvPicPr/>
+                  </pic:nvPicPr>
+                  <pic:blipFill>
+                    <a:blip r:embed="rId29"/>
+                    <a:stretch>
+                      <a:fillRect/>
+                    </a:stretch>
+                  </pic:blipFill>
+                  <pic:spPr>
+                    <a:xfrm>
+                      <a:off x="0" y="0"/>
+                      <a:ext cx="5760720" cy="1470660"/>
+                    </a:xfrm>
+                    <a:prstGeom prst="rect">
+                      <a:avLst/>
+                    </a:prstGeom>
+                  </pic:spPr>
+                </pic:pic>
+              </a:graphicData>
+            </a:graphic>
+          </wp:inline>
+        </w:drawing>
+      </w:r>
+    </w:p>
+    <w:p>
+      <w:pPr>
+        <w:rPr>
+          <w:sz w:val="18"/>
+          <w:lang w:val="en-US"/>
+        </w:rPr>
+      </w:pPr>
+      <w:r>
+        <w:rPr>
+          <w:noProof/>
+          <w:sz w:val="18"/>
+          <w:lang w:val="en-US"/>
+        </w:rPr>
+        <w:t xml:space="preserve">BLE 0 dBm, adv. interval </w:t>
+      </w:r>
+      <w:r>
+        <w:rPr>
+          <w:noProof/>
+          <w:sz w:val="18"/>
+          <w:lang w:val="en-US"/>
+        </w:rPr>
+        <w:tab/>
+      </w:r>
+      <w:r>
+        <w:rPr>
+          <w:noProof/>
+          <w:sz w:val="18"/>
+          <w:lang w:val="en-US"/>
+        </w:rPr>
+        <w:tab/>
+      </w:r>
+      <w:r>
+        <w:rPr>
+          <w:noProof/>
+          <w:sz w:val="18"/>
+          <w:lang w:val="en-US"/>
+        </w:rPr>
+        <w:t>1s</w:t>
+      </w:r>
+      <w:r>
+        <w:rPr>
+          <w:noProof/>
+          <w:sz w:val="18"/>
+          <w:lang w:val="en-US"/>
+        </w:rPr>
+        <w:br/>
+      </w:r>
+      <w:r>
+        <w:rPr>
+          <w:noProof/>
+          <w:sz w:val="18"/>
+          <w:lang w:val="en-US"/>
+        </w:rPr>
+        <w:t xml:space="preserve">sensor (SHT3 and KX022) interval </w:t>
+      </w:r>
+      <w:r>
+        <w:rPr>
+          <w:noProof/>
+          <w:sz w:val="18"/>
+          <w:lang w:val="en-US"/>
+        </w:rPr>
+        <w:tab/>
+        <w:t>5s</w:t>
+      </w:r>
+      <w:r>
+        <w:rPr>
+          <w:noProof/>
+          <w:sz w:val="18"/>
+          <w:lang w:val="en-US"/>
+        </w:rPr>
+        <w:br/>
+        <w:t xml:space="preserve">SAADC (battery level) interval </w:t>
+      </w:r>
+      <w:r>
+        <w:rPr>
+          <w:noProof/>
+          <w:sz w:val="18"/>
+          <w:lang w:val="en-US"/>
+        </w:rPr>
+        <w:tab/>
+        <w:t>10s</w:t>
+      </w:r>
+      <w:r>
+        <w:rPr>
+          <w:noProof/>
+          <w:sz w:val="18"/>
+          <w:lang w:val="en-US"/>
+        </w:rPr>
+        <w:br/>
+        <w:t xml:space="preserve">overall power consumption </w:t>
+      </w:r>
+      <w:r>
+        <w:rPr>
+          <w:noProof/>
+          <w:sz w:val="18"/>
+          <w:lang w:val="en-US"/>
+        </w:rPr>
+        <w:tab/>
+      </w:r>
+      <w:r>
+        <w:rPr>
+          <w:noProof/>
+          <w:sz w:val="18"/>
+          <w:lang w:val="en-US"/>
+        </w:rPr>
+        <w:tab/>
+        <w:t>~30uA (28,77uA)</w:t>
+      </w:r>
+      <w:r>
+        <w:rPr>
+          <w:noProof/>
+          <w:sz w:val="18"/>
+          <w:lang w:val="en-US"/>
+        </w:rPr>
+        <w:br/>
+        <w:t>idle power consumption</w:t>
+      </w:r>
+      <w:r>
+        <w:rPr>
+          <w:noProof/>
+          <w:sz w:val="18"/>
+          <w:lang w:val="en-US"/>
+        </w:rPr>
+        <w:tab/>
+      </w:r>
+      <w:r>
+        <w:rPr>
+          <w:noProof/>
+          <w:sz w:val="18"/>
+          <w:lang w:val="en-US"/>
+        </w:rPr>
+        <w:tab/>
+        <w:t>3,5uA</w:t>
+      </w:r>
       <w:bookmarkStart w:id="0" w:name="_GoBack"/>
       <w:bookmarkEnd w:id="0"/>
-    </w:p>
-    <w:p>
-      <w:pPr>
-        <w:rPr>
-          <w:sz w:val="18"/>
-          <w:lang w:val="en-US"/>
-        </w:rPr>
-      </w:pPr>
     </w:p>
     <w:sectPr>
       <w:pgSz w:w="11906" w:h="16838"/>
@@ -2735,6 +3997,74 @@
       <w:szCs w:val="32"/>
     </w:rPr>
   </w:style>
+  <w:style w:type="character" w:styleId="Kommentarzeichen">
+    <w:name w:val="annotation reference"/>
+    <w:basedOn w:val="Absatz-Standardschriftart"/>
+    <w:uiPriority w:val="99"/>
+    <w:semiHidden/>
+    <w:unhideWhenUsed/>
+    <w:rsid w:val="00062894"/>
+    <w:rPr>
+      <w:sz w:val="16"/>
+      <w:szCs w:val="16"/>
+    </w:rPr>
+  </w:style>
+  <w:style w:type="paragraph" w:styleId="Kommentartext">
+    <w:name w:val="annotation text"/>
+    <w:basedOn w:val="Standard"/>
+    <w:link w:val="KommentartextZchn"/>
+    <w:uiPriority w:val="99"/>
+    <w:semiHidden/>
+    <w:unhideWhenUsed/>
+    <w:rsid w:val="00062894"/>
+    <w:pPr>
+      <w:spacing w:line="240" w:lineRule="auto"/>
+    </w:pPr>
+    <w:rPr>
+      <w:sz w:val="20"/>
+      <w:szCs w:val="20"/>
+    </w:rPr>
+  </w:style>
+  <w:style w:type="character" w:customStyle="1" w:styleId="KommentartextZchn">
+    <w:name w:val="Kommentartext Zchn"/>
+    <w:basedOn w:val="Absatz-Standardschriftart"/>
+    <w:link w:val="Kommentartext"/>
+    <w:uiPriority w:val="99"/>
+    <w:semiHidden/>
+    <w:rsid w:val="00062894"/>
+    <w:rPr>
+      <w:sz w:val="20"/>
+      <w:szCs w:val="20"/>
+    </w:rPr>
+  </w:style>
+  <w:style w:type="paragraph" w:styleId="Kommentarthema">
+    <w:name w:val="annotation subject"/>
+    <w:basedOn w:val="Kommentartext"/>
+    <w:next w:val="Kommentartext"/>
+    <w:link w:val="KommentarthemaZchn"/>
+    <w:uiPriority w:val="99"/>
+    <w:semiHidden/>
+    <w:unhideWhenUsed/>
+    <w:rsid w:val="00062894"/>
+    <w:rPr>
+      <w:b/>
+      <w:bCs/>
+    </w:rPr>
+  </w:style>
+  <w:style w:type="character" w:customStyle="1" w:styleId="KommentarthemaZchn">
+    <w:name w:val="Kommentarthema Zchn"/>
+    <w:basedOn w:val="KommentartextZchn"/>
+    <w:link w:val="Kommentarthema"/>
+    <w:uiPriority w:val="99"/>
+    <w:semiHidden/>
+    <w:rsid w:val="00062894"/>
+    <w:rPr>
+      <w:b/>
+      <w:bCs/>
+      <w:sz w:val="20"/>
+      <w:szCs w:val="20"/>
+    </w:rPr>
+  </w:style>
 </w:styles>
 </file>
 
@@ -3028,7 +4358,7 @@
 </file>
 
 <file path=customXml/itemProps1.xml><?xml version="1.0" encoding="utf-8"?>
-<ds:datastoreItem xmlns:ds="http://schemas.openxmlformats.org/officeDocument/2006/customXml" ds:itemID="{CE464960-1E4C-4E82-950D-D5E40A6496D1}">
+<ds:datastoreItem xmlns:ds="http://schemas.openxmlformats.org/officeDocument/2006/customXml" ds:itemID="{398832CC-1707-4C0D-A697-011BA0A540ED}">
   <ds:schemaRefs>
     <ds:schemaRef ds:uri="http://schemas.openxmlformats.org/officeDocument/2006/bibliography"/>
   </ds:schemaRefs>

</xml_diff>

<commit_message>
Updated Power optimization, working
- RTC freq to 256 Hz
- Use RTC to wait for accel "standby to operate", "provide data" and temperature/humitidy measurement time
-> code needs cleanup
</commit_message>
<xml_diff>
--- a/pow consumption.docx
+++ b/pow consumption.docx
@@ -2152,7 +2152,168 @@
         <mc:AlternateContent>
           <mc:Choice Requires="wps">
             <w:drawing>
-              <wp:anchor distT="0" distB="0" distL="114300" distR="114300" simplePos="0" relativeHeight="251658240" behindDoc="0" locked="0" layoutInCell="1" allowOverlap="1" wp14:anchorId="590993EA" wp14:editId="18A1E212">
+              <wp:anchor distT="0" distB="0" distL="114300" distR="114300" simplePos="0" relativeHeight="251663360" behindDoc="0" locked="0" layoutInCell="1" allowOverlap="1" wp14:anchorId="01BB6B0F" wp14:editId="0913AFA4">
+                <wp:simplePos x="0" y="0"/>
+                <wp:positionH relativeFrom="column">
+                  <wp:posOffset>5019992</wp:posOffset>
+                </wp:positionH>
+                <wp:positionV relativeFrom="paragraph">
+                  <wp:posOffset>893128</wp:posOffset>
+                </wp:positionV>
+                <wp:extent cx="171450" cy="501650"/>
+                <wp:effectExtent l="6350" t="0" r="25400" b="25400"/>
+                <wp:wrapNone/>
+                <wp:docPr id="29" name="Geschweifte Klammer rechts 29"/>
+                <wp:cNvGraphicFramePr/>
+                <a:graphic xmlns:a="http://schemas.openxmlformats.org/drawingml/2006/main">
+                  <a:graphicData uri="http://schemas.microsoft.com/office/word/2010/wordprocessingShape">
+                    <wps:wsp>
+                      <wps:cNvSpPr/>
+                      <wps:spPr>
+                        <a:xfrm rot="5400000">
+                          <a:off x="0" y="0"/>
+                          <a:ext cx="171450" cy="501650"/>
+                        </a:xfrm>
+                        <a:prstGeom prst="rightBrace">
+                          <a:avLst/>
+                        </a:prstGeom>
+                      </wps:spPr>
+                      <wps:style>
+                        <a:lnRef idx="1">
+                          <a:schemeClr val="accent1"/>
+                        </a:lnRef>
+                        <a:fillRef idx="0">
+                          <a:schemeClr val="accent1"/>
+                        </a:fillRef>
+                        <a:effectRef idx="0">
+                          <a:schemeClr val="accent1"/>
+                        </a:effectRef>
+                        <a:fontRef idx="minor">
+                          <a:schemeClr val="tx1"/>
+                        </a:fontRef>
+                      </wps:style>
+                      <wps:bodyPr rot="0" spcFirstLastPara="0" vertOverflow="overflow" horzOverflow="overflow" vert="horz" wrap="square" lIns="91440" tIns="45720" rIns="91440" bIns="45720" numCol="1" spcCol="0" rtlCol="0" fromWordArt="0" anchor="ctr" anchorCtr="0" forceAA="0" compatLnSpc="1">
+                        <a:prstTxWarp prst="textNoShape">
+                          <a:avLst/>
+                        </a:prstTxWarp>
+                        <a:noAutofit/>
+                      </wps:bodyPr>
+                    </wps:wsp>
+                  </a:graphicData>
+                </a:graphic>
+                <wp14:sizeRelV relativeFrom="margin">
+                  <wp14:pctHeight>0</wp14:pctHeight>
+                </wp14:sizeRelV>
+              </wp:anchor>
+            </w:drawing>
+          </mc:Choice>
+          <mc:Fallback>
+            <w:pict>
+              <v:shapetype w14:anchorId="5B3006DD" id="_x0000_t88" coordsize="21600,21600" o:spt="88" adj="1800,10800" path="m,qx10800@0l10800@2qy21600@11,10800@3l10800@1qy,21600e" filled="f">
+                <v:formulas>
+                  <v:f eqn="val #0"/>
+                  <v:f eqn="sum 21600 0 #0"/>
+                  <v:f eqn="sum #1 0 #0"/>
+                  <v:f eqn="sum #1 #0 0"/>
+                  <v:f eqn="prod #0 9598 32768"/>
+                  <v:f eqn="sum 21600 0 @4"/>
+                  <v:f eqn="sum 21600 0 #1"/>
+                  <v:f eqn="min #1 @6"/>
+                  <v:f eqn="prod @7 1 2"/>
+                  <v:f eqn="prod #0 2 1"/>
+                  <v:f eqn="sum 21600 0 @9"/>
+                  <v:f eqn="val #1"/>
+                </v:formulas>
+                <v:path arrowok="t" o:connecttype="custom" o:connectlocs="0,0;21600,@11;0,21600" textboxrect="0,@4,7637,@5"/>
+                <v:handles>
+                  <v:h position="center,#0" yrange="0,@8"/>
+                  <v:h position="bottomRight,#1" yrange="@9,@10"/>
+                </v:handles>
+              </v:shapetype>
+              <v:shape id="Geschweifte Klammer rechts 29" o:spid="_x0000_s1026" type="#_x0000_t88" style="position:absolute;margin-left:395.25pt;margin-top:70.35pt;width:13.5pt;height:39.5pt;rotation:90;z-index:251663360;visibility:visible;mso-wrap-style:square;mso-height-percent:0;mso-wrap-distance-left:9pt;mso-wrap-distance-top:0;mso-wrap-distance-right:9pt;mso-wrap-distance-bottom:0;mso-position-horizontal:absolute;mso-position-horizontal-relative:text;mso-position-vertical:absolute;mso-position-vertical-relative:text;mso-height-percent:0;mso-height-relative:margin;v-text-anchor:middle" o:gfxdata="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" adj="615" strokecolor="#4579b8 [3044]"/>
+            </w:pict>
+          </mc:Fallback>
+        </mc:AlternateContent>
+      </w:r>
+      <w:r>
+        <w:rPr>
+          <w:noProof/>
+          <w:sz w:val="18"/>
+        </w:rPr>
+        <mc:AlternateContent>
+          <mc:Choice Requires="wps">
+            <w:drawing>
+              <wp:anchor distT="0" distB="0" distL="114300" distR="114300" simplePos="0" relativeHeight="251656192" behindDoc="0" locked="0" layoutInCell="1" allowOverlap="1" wp14:anchorId="710E4D05" wp14:editId="56A1A58B">
+                <wp:simplePos x="0" y="0"/>
+                <wp:positionH relativeFrom="column">
+                  <wp:posOffset>2262505</wp:posOffset>
+                </wp:positionH>
+                <wp:positionV relativeFrom="paragraph">
+                  <wp:posOffset>924560</wp:posOffset>
+                </wp:positionV>
+                <wp:extent cx="171450" cy="438150"/>
+                <wp:effectExtent l="0" t="0" r="19050" b="19050"/>
+                <wp:wrapNone/>
+                <wp:docPr id="23" name="Geschweifte Klammer rechts 23"/>
+                <wp:cNvGraphicFramePr/>
+                <a:graphic xmlns:a="http://schemas.openxmlformats.org/drawingml/2006/main">
+                  <a:graphicData uri="http://schemas.microsoft.com/office/word/2010/wordprocessingShape">
+                    <wps:wsp>
+                      <wps:cNvSpPr/>
+                      <wps:spPr>
+                        <a:xfrm rot="5400000">
+                          <a:off x="0" y="0"/>
+                          <a:ext cx="171450" cy="438150"/>
+                        </a:xfrm>
+                        <a:prstGeom prst="rightBrace">
+                          <a:avLst/>
+                        </a:prstGeom>
+                      </wps:spPr>
+                      <wps:style>
+                        <a:lnRef idx="1">
+                          <a:schemeClr val="accent1"/>
+                        </a:lnRef>
+                        <a:fillRef idx="0">
+                          <a:schemeClr val="accent1"/>
+                        </a:fillRef>
+                        <a:effectRef idx="0">
+                          <a:schemeClr val="accent1"/>
+                        </a:effectRef>
+                        <a:fontRef idx="minor">
+                          <a:schemeClr val="tx1"/>
+                        </a:fontRef>
+                      </wps:style>
+                      <wps:bodyPr rot="0" spcFirstLastPara="0" vertOverflow="overflow" horzOverflow="overflow" vert="horz" wrap="square" lIns="91440" tIns="45720" rIns="91440" bIns="45720" numCol="1" spcCol="0" rtlCol="0" fromWordArt="0" anchor="ctr" anchorCtr="0" forceAA="0" compatLnSpc="1">
+                        <a:prstTxWarp prst="textNoShape">
+                          <a:avLst/>
+                        </a:prstTxWarp>
+                        <a:noAutofit/>
+                      </wps:bodyPr>
+                    </wps:wsp>
+                  </a:graphicData>
+                </a:graphic>
+                <wp14:sizeRelV relativeFrom="margin">
+                  <wp14:pctHeight>0</wp14:pctHeight>
+                </wp14:sizeRelV>
+              </wp:anchor>
+            </w:drawing>
+          </mc:Choice>
+          <mc:Fallback>
+            <w:pict>
+              <v:shape w14:anchorId="3C12E344" id="Geschweifte Klammer rechts 23" o:spid="_x0000_s1026" type="#_x0000_t88" style="position:absolute;margin-left:178.15pt;margin-top:72.8pt;width:13.5pt;height:34.5pt;rotation:90;z-index:251656192;visibility:visible;mso-wrap-style:square;mso-height-percent:0;mso-wrap-distance-left:9pt;mso-wrap-distance-top:0;mso-wrap-distance-right:9pt;mso-wrap-distance-bottom:0;mso-position-horizontal:absolute;mso-position-horizontal-relative:text;mso-position-vertical:absolute;mso-position-vertical-relative:text;mso-height-percent:0;mso-height-relative:margin;v-text-anchor:middle" o:gfxdata="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" adj="704" strokecolor="#4579b8 [3044]"/>
+            </w:pict>
+          </mc:Fallback>
+        </mc:AlternateContent>
+      </w:r>
+      <w:r>
+        <w:rPr>
+          <w:noProof/>
+          <w:sz w:val="18"/>
+        </w:rPr>
+        <mc:AlternateContent>
+          <mc:Choice Requires="wps">
+            <w:drawing>
+              <wp:anchor distT="0" distB="0" distL="114300" distR="114300" simplePos="0" relativeHeight="251659264" behindDoc="0" locked="0" layoutInCell="1" allowOverlap="1" wp14:anchorId="590993EA" wp14:editId="226FFBFF">
                 <wp:simplePos x="0" y="0"/>
                 <wp:positionH relativeFrom="column">
                   <wp:posOffset>3796030</wp:posOffset>
@@ -2209,98 +2370,7 @@
           </mc:Choice>
           <mc:Fallback>
             <w:pict>
-              <v:shapetype w14:anchorId="2E91937F" id="_x0000_t88" coordsize="21600,21600" o:spt="88" adj="1800,10800" path="m,qx10800@0l10800@2qy21600@11,10800@3l10800@1qy,21600e" filled="f">
-                <v:formulas>
-                  <v:f eqn="val #0"/>
-                  <v:f eqn="sum 21600 0 #0"/>
-                  <v:f eqn="sum #1 0 #0"/>
-                  <v:f eqn="sum #1 #0 0"/>
-                  <v:f eqn="prod #0 9598 32768"/>
-                  <v:f eqn="sum 21600 0 @4"/>
-                  <v:f eqn="sum 21600 0 #1"/>
-                  <v:f eqn="min #1 @6"/>
-                  <v:f eqn="prod @7 1 2"/>
-                  <v:f eqn="prod #0 2 1"/>
-                  <v:f eqn="sum 21600 0 @9"/>
-                  <v:f eqn="val #1"/>
-                </v:formulas>
-                <v:path arrowok="t" o:connecttype="custom" o:connectlocs="0,0;21600,@11;0,21600" textboxrect="0,@4,7637,@5"/>
-                <v:handles>
-                  <v:h position="center,#0" yrange="0,@8"/>
-                  <v:h position="bottomRight,#1" yrange="@9,@10"/>
-                </v:handles>
-              </v:shapetype>
-              <v:shape id="Geschweifte Klammer rechts 25" o:spid="_x0000_s1026" type="#_x0000_t88" style="position:absolute;margin-left:298.9pt;margin-top:13.45pt;width:13.5pt;height:153pt;rotation:90;z-index:251658240;visibility:visible;mso-wrap-style:square;mso-height-percent:0;mso-wrap-distance-left:9pt;mso-wrap-distance-top:0;mso-wrap-distance-right:9pt;mso-wrap-distance-bottom:0;mso-position-horizontal:absolute;mso-position-horizontal-relative:text;mso-position-vertical:absolute;mso-position-vertical-relative:text;mso-height-percent:0;mso-height-relative:margin;v-text-anchor:middle" o:gfxdata="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" adj="159" strokecolor="#4579b8 [3044]"/>
-            </w:pict>
-          </mc:Fallback>
-        </mc:AlternateContent>
-      </w:r>
-      <w:r>
-        <w:rPr>
-          <w:noProof/>
-          <w:sz w:val="18"/>
-        </w:rPr>
-        <mc:AlternateContent>
-          <mc:Choice Requires="wps">
-            <w:drawing>
-              <wp:anchor distT="0" distB="0" distL="114300" distR="114300" simplePos="0" relativeHeight="251657216" behindDoc="0" locked="0" layoutInCell="1" allowOverlap="1" wp14:anchorId="710E4D05" wp14:editId="156A90F4">
-                <wp:simplePos x="0" y="0"/>
-                <wp:positionH relativeFrom="column">
-                  <wp:posOffset>2173605</wp:posOffset>
-                </wp:positionH>
-                <wp:positionV relativeFrom="paragraph">
-                  <wp:posOffset>924878</wp:posOffset>
-                </wp:positionV>
-                <wp:extent cx="171450" cy="438150"/>
-                <wp:effectExtent l="0" t="0" r="19050" b="19050"/>
-                <wp:wrapNone/>
-                <wp:docPr id="23" name="Geschweifte Klammer rechts 23"/>
-                <wp:cNvGraphicFramePr/>
-                <a:graphic xmlns:a="http://schemas.openxmlformats.org/drawingml/2006/main">
-                  <a:graphicData uri="http://schemas.microsoft.com/office/word/2010/wordprocessingShape">
-                    <wps:wsp>
-                      <wps:cNvSpPr/>
-                      <wps:spPr>
-                        <a:xfrm rot="5400000">
-                          <a:off x="0" y="0"/>
-                          <a:ext cx="171450" cy="438150"/>
-                        </a:xfrm>
-                        <a:prstGeom prst="rightBrace">
-                          <a:avLst/>
-                        </a:prstGeom>
-                      </wps:spPr>
-                      <wps:style>
-                        <a:lnRef idx="1">
-                          <a:schemeClr val="accent1"/>
-                        </a:lnRef>
-                        <a:fillRef idx="0">
-                          <a:schemeClr val="accent1"/>
-                        </a:fillRef>
-                        <a:effectRef idx="0">
-                          <a:schemeClr val="accent1"/>
-                        </a:effectRef>
-                        <a:fontRef idx="minor">
-                          <a:schemeClr val="tx1"/>
-                        </a:fontRef>
-                      </wps:style>
-                      <wps:bodyPr rot="0" spcFirstLastPara="0" vertOverflow="overflow" horzOverflow="overflow" vert="horz" wrap="square" lIns="91440" tIns="45720" rIns="91440" bIns="45720" numCol="1" spcCol="0" rtlCol="0" fromWordArt="0" anchor="ctr" anchorCtr="0" forceAA="0" compatLnSpc="1">
-                        <a:prstTxWarp prst="textNoShape">
-                          <a:avLst/>
-                        </a:prstTxWarp>
-                        <a:noAutofit/>
-                      </wps:bodyPr>
-                    </wps:wsp>
-                  </a:graphicData>
-                </a:graphic>
-                <wp14:sizeRelV relativeFrom="margin">
-                  <wp14:pctHeight>0</wp14:pctHeight>
-                </wp14:sizeRelV>
-              </wp:anchor>
-            </w:drawing>
-          </mc:Choice>
-          <mc:Fallback>
-            <w:pict>
-              <v:shape w14:anchorId="7A180361" id="Geschweifte Klammer rechts 23" o:spid="_x0000_s1026" type="#_x0000_t88" style="position:absolute;margin-left:171.15pt;margin-top:72.85pt;width:13.5pt;height:34.5pt;rotation:90;z-index:251657216;visibility:visible;mso-wrap-style:square;mso-height-percent:0;mso-wrap-distance-left:9pt;mso-wrap-distance-top:0;mso-wrap-distance-right:9pt;mso-wrap-distance-bottom:0;mso-position-horizontal:absolute;mso-position-horizontal-relative:text;mso-position-vertical:absolute;mso-position-vertical-relative:text;mso-height-percent:0;mso-height-relative:margin;v-text-anchor:middle" o:gfxdata="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" adj="704" strokecolor="#4579b8 [3044]"/>
+              <v:shape w14:anchorId="6F000D7F" id="Geschweifte Klammer rechts 25" o:spid="_x0000_s1026" type="#_x0000_t88" style="position:absolute;margin-left:298.9pt;margin-top:13.45pt;width:13.5pt;height:153pt;rotation:90;z-index:251659264;visibility:visible;mso-wrap-style:square;mso-height-percent:0;mso-wrap-distance-left:9pt;mso-wrap-distance-top:0;mso-wrap-distance-right:9pt;mso-wrap-distance-bottom:0;mso-position-horizontal:absolute;mso-position-horizontal-relative:text;mso-position-vertical:absolute;mso-position-vertical-relative:text;mso-height-percent:0;mso-height-relative:margin;v-text-anchor:middle" o:gfxdata="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" adj="159" strokecolor="#4579b8 [3044]"/>
             </w:pict>
           </mc:Fallback>
         </mc:AlternateContent>
@@ -2370,7 +2440,7 @@
           </mc:Choice>
           <mc:Fallback>
             <w:pict>
-              <v:shape w14:anchorId="3C641371" id="Geschweifte Klammer rechts 24" o:spid="_x0000_s1026" type="#_x0000_t88" style="position:absolute;margin-left:111.9pt;margin-top:82.45pt;width:13.5pt;height:15pt;rotation:90;z-index:251661312;visibility:visible;mso-wrap-style:square;mso-height-percent:0;mso-wrap-distance-left:9pt;mso-wrap-distance-top:0;mso-wrap-distance-right:9pt;mso-wrap-distance-bottom:0;mso-position-horizontal:absolute;mso-position-horizontal-relative:text;mso-position-vertical:absolute;mso-position-vertical-relative:text;mso-height-percent:0;mso-height-relative:margin;v-text-anchor:middle" o:gfxdata="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" adj="1620" strokecolor="#4579b8 [3044]"/>
+              <v:shape w14:anchorId="69CE7DDF" id="Geschweifte Klammer rechts 24" o:spid="_x0000_s1026" type="#_x0000_t88" style="position:absolute;margin-left:111.9pt;margin-top:82.45pt;width:13.5pt;height:15pt;rotation:90;z-index:251661312;visibility:visible;mso-wrap-style:square;mso-height-percent:0;mso-wrap-distance-left:9pt;mso-wrap-distance-top:0;mso-wrap-distance-right:9pt;mso-wrap-distance-bottom:0;mso-position-horizontal:absolute;mso-position-horizontal-relative:text;mso-position-vertical:absolute;mso-position-vertical-relative:text;mso-height-percent:0;mso-height-relative:margin;v-text-anchor:middle" o:gfxdata="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" adj="1620" strokecolor="#4579b8 [3044]"/>
             </w:pict>
           </mc:Fallback>
         </mc:AlternateContent>
@@ -2440,7 +2510,7 @@
           </mc:Choice>
           <mc:Fallback>
             <w:pict>
-              <v:shape w14:anchorId="4EF145CC" id="Geschweifte Klammer rechts 22" o:spid="_x0000_s1026" type="#_x0000_t88" style="position:absolute;margin-left:136.65pt;margin-top:72.7pt;width:13.5pt;height:34.5pt;rotation:90;z-index:251651072;visibility:visible;mso-wrap-style:square;mso-height-percent:0;mso-wrap-distance-left:9pt;mso-wrap-distance-top:0;mso-wrap-distance-right:9pt;mso-wrap-distance-bottom:0;mso-position-horizontal:absolute;mso-position-horizontal-relative:text;mso-position-vertical:absolute;mso-position-vertical-relative:text;mso-height-percent:0;mso-height-relative:margin;v-text-anchor:middle" o:gfxdata="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" adj="704" strokecolor="#4579b8 [3044]"/>
+              <v:shape w14:anchorId="01A44067" id="Geschweifte Klammer rechts 22" o:spid="_x0000_s1026" type="#_x0000_t88" style="position:absolute;margin-left:136.65pt;margin-top:72.7pt;width:13.5pt;height:34.5pt;rotation:90;z-index:251651072;visibility:visible;mso-wrap-style:square;mso-height-percent:0;mso-wrap-distance-left:9pt;mso-wrap-distance-top:0;mso-wrap-distance-right:9pt;mso-wrap-distance-bottom:0;mso-position-horizontal:absolute;mso-position-horizontal-relative:text;mso-position-vertical:absolute;mso-position-vertical-relative:text;mso-height-percent:0;mso-height-relative:margin;v-text-anchor:middle" o:gfxdata="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" adj="704" strokecolor="#4579b8 [3044]"/>
             </w:pict>
           </mc:Fallback>
         </mc:AlternateContent>
@@ -2812,14 +2882,7 @@
           <w:sz w:val="18"/>
           <w:lang w:val="en-US"/>
         </w:rPr>
-        <w:t xml:space="preserve">Set SHT3 to </w:t>
-      </w:r>
-      <w:r>
-        <w:rPr>
-          <w:sz w:val="18"/>
-          <w:lang w:val="en-US"/>
-        </w:rPr>
-        <w:t>SHT3_MEAS_HIGHREP_STRETCH</w:t>
+        <w:t>Set SHT3 to SHT3_MEAS_HIGHREP_STRETCH</w:t>
       </w:r>
       <w:r>
         <w:rPr>
@@ -3035,25 +3098,7 @@
           <w:lang w:val="en-US"/>
         </w:rPr>
         <w:lastRenderedPageBreak/>
-        <w:t xml:space="preserve">Part </w:t>
-      </w:r>
-      <w:r>
-        <w:rPr>
-          <w:lang w:val="en-US"/>
-        </w:rPr>
-        <w:t>3</w:t>
-      </w:r>
-      <w:r>
-        <w:rPr>
-          <w:lang w:val="en-US"/>
-        </w:rPr>
-        <w:t xml:space="preserve"> – </w:t>
-      </w:r>
-      <w:r>
-        <w:rPr>
-          <w:lang w:val="en-US"/>
-        </w:rPr>
-        <w:t>Overall</w:t>
+        <w:t>Part 3 – Overall</w:t>
       </w:r>
       <w:r>
         <w:rPr>
@@ -3107,6 +3152,7 @@
       <w:pPr>
         <w:rPr>
           <w:noProof/>
+          <w:lang w:val="en-US"/>
         </w:rPr>
       </w:pPr>
       <w:r>
@@ -3169,14 +3215,16 @@
         <w:rPr>
           <w:noProof/>
           <w:sz w:val="18"/>
-        </w:rPr>
-      </w:pPr>
-      <w:r>
-        <w:rPr>
-          <w:noProof/>
-          <w:sz w:val="18"/>
-        </w:rPr>
-        <w:t xml:space="preserve">Startup cycle </w:t>
+          <w:lang w:val="en-US"/>
+        </w:rPr>
+      </w:pPr>
+      <w:r>
+        <w:rPr>
+          <w:noProof/>
+          <w:sz w:val="18"/>
+          <w:lang w:val="en-US"/>
+        </w:rPr>
+        <w:t xml:space="preserve">cycle </w:t>
       </w:r>
       <w:r>
         <w:rPr>
@@ -3222,6 +3270,7 @@
     <w:p>
       <w:pPr>
         <w:rPr>
+          <w:noProof/>
           <w:sz w:val="18"/>
           <w:lang w:val="en-US"/>
         </w:rPr>
@@ -3353,8 +3402,509 @@
         <w:tab/>
         <w:t>3,5uA</w:t>
       </w:r>
+    </w:p>
+    <w:p>
+      <w:pPr>
+        <w:rPr>
+          <w:noProof/>
+          <w:sz w:val="18"/>
+          <w:lang w:val="en-US"/>
+        </w:rPr>
+      </w:pPr>
+    </w:p>
+    <w:p>
+      <w:pPr>
+        <w:pStyle w:val="berschrift1"/>
+        <w:rPr>
+          <w:lang w:val="en-US"/>
+        </w:rPr>
+      </w:pPr>
+      <w:r>
+        <w:rPr>
+          <w:lang w:val="en-US"/>
+        </w:rPr>
+        <w:t xml:space="preserve">Part </w:t>
+      </w:r>
+      <w:r>
+        <w:rPr>
+          <w:lang w:val="en-US"/>
+        </w:rPr>
+        <w:t>4</w:t>
+      </w:r>
+      <w:r>
+        <w:rPr>
+          <w:lang w:val="en-US"/>
+        </w:rPr>
+        <w:t xml:space="preserve"> – </w:t>
+      </w:r>
+      <w:r>
+        <w:rPr>
+          <w:lang w:val="en-US"/>
+        </w:rPr>
+        <w:t>Use RTC INT for while waiting for accel data</w:t>
+      </w:r>
+    </w:p>
+    <w:p>
+      <w:pPr>
+        <w:rPr>
+          <w:noProof/>
+          <w:sz w:val="18"/>
+          <w:lang w:val="en-US"/>
+        </w:rPr>
+      </w:pPr>
+      <w:r>
+        <w:rPr>
+          <w:noProof/>
+          <w:sz w:val="18"/>
+          <w:lang w:val="en-US"/>
+        </w:rPr>
+        <w:t>Baseline</w:t>
+      </w:r>
+      <w:r>
+        <w:rPr>
+          <w:noProof/>
+          <w:sz w:val="18"/>
+          <w:lang w:val="en-US"/>
+        </w:rPr>
+        <w:br/>
+      </w:r>
+      <w:r>
+        <w:rPr>
+          <w:noProof/>
+        </w:rPr>
+        <w:drawing>
+          <wp:inline distT="0" distB="0" distL="0" distR="0" wp14:anchorId="26A9D7E3" wp14:editId="6D925F27">
+            <wp:extent cx="5760720" cy="1446530"/>
+            <wp:effectExtent l="0" t="0" r="0" b="1270"/>
+            <wp:docPr id="31" name="Grafik 31"/>
+            <wp:cNvGraphicFramePr>
+              <a:graphicFrameLocks xmlns:a="http://schemas.openxmlformats.org/drawingml/2006/main" noChangeAspect="1"/>
+            </wp:cNvGraphicFramePr>
+            <a:graphic xmlns:a="http://schemas.openxmlformats.org/drawingml/2006/main">
+              <a:graphicData uri="http://schemas.openxmlformats.org/drawingml/2006/picture">
+                <pic:pic xmlns:pic="http://schemas.openxmlformats.org/drawingml/2006/picture">
+                  <pic:nvPicPr>
+                    <pic:cNvPr id="1" name=""/>
+                    <pic:cNvPicPr/>
+                  </pic:nvPicPr>
+                  <pic:blipFill>
+                    <a:blip r:embed="rId30"/>
+                    <a:stretch>
+                      <a:fillRect/>
+                    </a:stretch>
+                  </pic:blipFill>
+                  <pic:spPr>
+                    <a:xfrm>
+                      <a:off x="0" y="0"/>
+                      <a:ext cx="5760720" cy="1446530"/>
+                    </a:xfrm>
+                    <a:prstGeom prst="rect">
+                      <a:avLst/>
+                    </a:prstGeom>
+                  </pic:spPr>
+                </pic:pic>
+              </a:graphicData>
+            </a:graphic>
+          </wp:inline>
+        </w:drawing>
+      </w:r>
+    </w:p>
+    <w:p>
+      <w:pPr>
+        <w:rPr>
+          <w:sz w:val="18"/>
+          <w:lang w:val="en-US"/>
+        </w:rPr>
+      </w:pPr>
+      <w:r>
+        <w:rPr>
+          <w:noProof/>
+          <w:sz w:val="18"/>
+          <w:lang w:val="en-US"/>
+        </w:rPr>
+        <w:t>Use RTC counter (</w:t>
+      </w:r>
+      <w:r>
+        <w:rPr>
+          <w:noProof/>
+          <w:sz w:val="18"/>
+          <w:lang w:val="en-US"/>
+        </w:rPr>
+        <w:t>freq 1/256) for KX022 “put to operation”, “wait for accel data”, and during SHT3 temp/hum measurement (w/max. 15ms time)</w:t>
+      </w:r>
+      <w:r>
+        <w:rPr>
+          <w:noProof/>
+          <w:sz w:val="18"/>
+          <w:lang w:val="en-US"/>
+        </w:rPr>
+        <w:br/>
+      </w:r>
+      <w:r>
+        <w:rPr>
+          <w:noProof/>
+        </w:rPr>
+        <w:lastRenderedPageBreak/>
+        <w:drawing>
+          <wp:inline distT="0" distB="0" distL="0" distR="0" wp14:anchorId="7F55DDEF" wp14:editId="5BAB0277">
+            <wp:extent cx="5760720" cy="1445260"/>
+            <wp:effectExtent l="0" t="0" r="0" b="2540"/>
+            <wp:docPr id="33" name="Grafik 33"/>
+            <wp:cNvGraphicFramePr>
+              <a:graphicFrameLocks xmlns:a="http://schemas.openxmlformats.org/drawingml/2006/main" noChangeAspect="1"/>
+            </wp:cNvGraphicFramePr>
+            <a:graphic xmlns:a="http://schemas.openxmlformats.org/drawingml/2006/main">
+              <a:graphicData uri="http://schemas.openxmlformats.org/drawingml/2006/picture">
+                <pic:pic xmlns:pic="http://schemas.openxmlformats.org/drawingml/2006/picture">
+                  <pic:nvPicPr>
+                    <pic:cNvPr id="1" name=""/>
+                    <pic:cNvPicPr/>
+                  </pic:nvPicPr>
+                  <pic:blipFill>
+                    <a:blip r:embed="rId31"/>
+                    <a:stretch>
+                      <a:fillRect/>
+                    </a:stretch>
+                  </pic:blipFill>
+                  <pic:spPr>
+                    <a:xfrm>
+                      <a:off x="0" y="0"/>
+                      <a:ext cx="5760720" cy="1445260"/>
+                    </a:xfrm>
+                    <a:prstGeom prst="rect">
+                      <a:avLst/>
+                    </a:prstGeom>
+                  </pic:spPr>
+                </pic:pic>
+              </a:graphicData>
+            </a:graphic>
+          </wp:inline>
+        </w:drawing>
+      </w:r>
+      <w:r>
+        <w:rPr>
+          <w:noProof/>
+          <w:sz w:val="18"/>
+          <w:lang w:val="en-US"/>
+        </w:rPr>
+        <w:t xml:space="preserve"> </w:t>
+      </w:r>
+      <w:r>
+        <w:rPr>
+          <w:noProof/>
+          <w:sz w:val="18"/>
+          <w:lang w:val="en-US"/>
+        </w:rPr>
+        <w:br/>
+      </w:r>
+    </w:p>
+    <w:p>
+      <w:pPr>
+        <w:rPr>
+          <w:sz w:val="18"/>
+          <w:lang w:val="en-US"/>
+        </w:rPr>
+      </w:pPr>
+      <w:r>
+        <w:rPr>
+          <w:sz w:val="18"/>
+          <w:lang w:val="en-US"/>
+        </w:rPr>
+        <w:t>one minute, analog to Part 3 overall</w:t>
+      </w:r>
+      <w:r>
+        <w:rPr>
+          <w:noProof/>
+          <w:lang w:val="en-US"/>
+        </w:rPr>
+        <w:t xml:space="preserve"> </w:t>
+      </w:r>
+      <w:r>
+        <w:rPr>
+          <w:noProof/>
+        </w:rPr>
+        <w:drawing>
+          <wp:inline distT="0" distB="0" distL="0" distR="0" wp14:anchorId="61BB5C9A" wp14:editId="6C3F920D">
+            <wp:extent cx="5760720" cy="1437640"/>
+            <wp:effectExtent l="0" t="0" r="0" b="0"/>
+            <wp:docPr id="34" name="Grafik 34"/>
+            <wp:cNvGraphicFramePr>
+              <a:graphicFrameLocks xmlns:a="http://schemas.openxmlformats.org/drawingml/2006/main" noChangeAspect="1"/>
+            </wp:cNvGraphicFramePr>
+            <a:graphic xmlns:a="http://schemas.openxmlformats.org/drawingml/2006/main">
+              <a:graphicData uri="http://schemas.openxmlformats.org/drawingml/2006/picture">
+                <pic:pic xmlns:pic="http://schemas.openxmlformats.org/drawingml/2006/picture">
+                  <pic:nvPicPr>
+                    <pic:cNvPr id="1" name=""/>
+                    <pic:cNvPicPr/>
+                  </pic:nvPicPr>
+                  <pic:blipFill>
+                    <a:blip r:embed="rId32"/>
+                    <a:stretch>
+                      <a:fillRect/>
+                    </a:stretch>
+                  </pic:blipFill>
+                  <pic:spPr>
+                    <a:xfrm>
+                      <a:off x="0" y="0"/>
+                      <a:ext cx="5760720" cy="1437640"/>
+                    </a:xfrm>
+                    <a:prstGeom prst="rect">
+                      <a:avLst/>
+                    </a:prstGeom>
+                  </pic:spPr>
+                </pic:pic>
+              </a:graphicData>
+            </a:graphic>
+          </wp:inline>
+        </w:drawing>
+      </w:r>
+    </w:p>
+    <w:p>
+      <w:pPr>
+        <w:rPr>
+          <w:noProof/>
+          <w:sz w:val="18"/>
+          <w:lang w:val="en-US"/>
+        </w:rPr>
+      </w:pPr>
+      <w:r>
+        <w:rPr>
+          <w:sz w:val="18"/>
+          <w:lang w:val="en-US"/>
+        </w:rPr>
+        <w:t xml:space="preserve">Optimization summary (Part 3 </w:t>
+      </w:r>
+      <w:r>
+        <w:rPr>
+          <w:sz w:val="18"/>
+          <w:lang w:val="en-US"/>
+        </w:rPr>
+        <w:sym w:font="Wingdings" w:char="F0E0"/>
+      </w:r>
+      <w:r>
+        <w:rPr>
+          <w:sz w:val="18"/>
+          <w:lang w:val="en-US"/>
+        </w:rPr>
+        <w:t xml:space="preserve"> Part 4)</w:t>
+      </w:r>
+      <w:r>
+        <w:rPr>
+          <w:sz w:val="18"/>
+          <w:lang w:val="en-US"/>
+        </w:rPr>
+        <w:br/>
+      </w:r>
+      <w:r>
+        <w:rPr>
+          <w:noProof/>
+          <w:sz w:val="18"/>
+          <w:lang w:val="en-US"/>
+        </w:rPr>
+        <w:t xml:space="preserve">BLE 0 dBm, adv. interval </w:t>
+      </w:r>
+      <w:r>
+        <w:rPr>
+          <w:noProof/>
+          <w:sz w:val="18"/>
+          <w:lang w:val="en-US"/>
+        </w:rPr>
+        <w:tab/>
+      </w:r>
+      <w:r>
+        <w:rPr>
+          <w:noProof/>
+          <w:sz w:val="18"/>
+          <w:lang w:val="en-US"/>
+        </w:rPr>
+        <w:tab/>
+      </w:r>
+      <w:r>
+        <w:rPr>
+          <w:noProof/>
+          <w:sz w:val="18"/>
+          <w:lang w:val="en-US"/>
+        </w:rPr>
+        <w:t>1s</w:t>
+      </w:r>
+      <w:r>
+        <w:rPr>
+          <w:noProof/>
+          <w:sz w:val="18"/>
+          <w:lang w:val="en-US"/>
+        </w:rPr>
+        <w:br/>
+      </w:r>
+      <w:r>
+        <w:rPr>
+          <w:noProof/>
+          <w:sz w:val="18"/>
+          <w:lang w:val="en-US"/>
+        </w:rPr>
+        <w:t xml:space="preserve">sensor (SHT3 and KX022) interval </w:t>
+      </w:r>
+      <w:r>
+        <w:rPr>
+          <w:noProof/>
+          <w:sz w:val="18"/>
+          <w:lang w:val="en-US"/>
+        </w:rPr>
+        <w:tab/>
+        <w:t>5s</w:t>
+      </w:r>
+      <w:r>
+        <w:rPr>
+          <w:noProof/>
+          <w:sz w:val="18"/>
+          <w:lang w:val="en-US"/>
+        </w:rPr>
+        <w:br/>
+        <w:t xml:space="preserve">SAADC (battery level) interval </w:t>
+      </w:r>
+      <w:r>
+        <w:rPr>
+          <w:noProof/>
+          <w:sz w:val="18"/>
+          <w:lang w:val="en-US"/>
+        </w:rPr>
+        <w:tab/>
+        <w:t>10s</w:t>
+      </w:r>
+      <w:r>
+        <w:rPr>
+          <w:noProof/>
+          <w:sz w:val="18"/>
+          <w:lang w:val="en-US"/>
+        </w:rPr>
+        <w:br/>
+        <w:t xml:space="preserve">overall power consumption </w:t>
+      </w:r>
+      <w:r>
+        <w:rPr>
+          <w:noProof/>
+          <w:sz w:val="18"/>
+          <w:lang w:val="en-US"/>
+        </w:rPr>
+        <w:tab/>
+      </w:r>
+      <w:r>
+        <w:rPr>
+          <w:noProof/>
+          <w:sz w:val="18"/>
+          <w:lang w:val="en-US"/>
+        </w:rPr>
+        <w:tab/>
+        <w:t>~30uA (28,77uA)</w:t>
+      </w:r>
+      <w:r>
+        <w:rPr>
+          <w:noProof/>
+          <w:sz w:val="18"/>
+          <w:lang w:val="en-US"/>
+        </w:rPr>
+        <w:tab/>
+      </w:r>
+      <w:r>
+        <w:rPr>
+          <w:noProof/>
+          <w:sz w:val="18"/>
+          <w:lang w:val="en-US"/>
+        </w:rPr>
+        <w:tab/>
+      </w:r>
+      <w:r>
+        <w:rPr>
+          <w:noProof/>
+          <w:sz w:val="18"/>
+          <w:lang w:val="en-US"/>
+        </w:rPr>
+        <w:sym w:font="Wingdings" w:char="F0E0"/>
+      </w:r>
+      <w:r>
+        <w:rPr>
+          <w:noProof/>
+          <w:sz w:val="18"/>
+          <w:lang w:val="en-US"/>
+        </w:rPr>
+        <w:t xml:space="preserve"> 17,68uA </w:t>
+      </w:r>
+      <w:r>
+        <w:rPr>
+          <w:noProof/>
+          <w:sz w:val="18"/>
+          <w:lang w:val="en-US"/>
+        </w:rPr>
+        <w:br/>
+        <w:t>idle power consumption</w:t>
+      </w:r>
+      <w:r>
+        <w:rPr>
+          <w:noProof/>
+          <w:sz w:val="18"/>
+          <w:lang w:val="en-US"/>
+        </w:rPr>
+        <w:tab/>
+      </w:r>
+      <w:r>
+        <w:rPr>
+          <w:noProof/>
+          <w:sz w:val="18"/>
+          <w:lang w:val="en-US"/>
+        </w:rPr>
+        <w:tab/>
+        <w:t>3,5uA</w:t>
+      </w:r>
+      <w:r>
+        <w:rPr>
+          <w:noProof/>
+          <w:sz w:val="18"/>
+          <w:lang w:val="en-US"/>
+        </w:rPr>
+        <w:tab/>
+      </w:r>
+      <w:r>
+        <w:rPr>
+          <w:noProof/>
+          <w:sz w:val="18"/>
+          <w:lang w:val="en-US"/>
+        </w:rPr>
+        <w:tab/>
+      </w:r>
+      <w:r>
+        <w:rPr>
+          <w:noProof/>
+          <w:sz w:val="18"/>
+          <w:lang w:val="en-US"/>
+        </w:rPr>
+        <w:tab/>
+      </w:r>
+      <w:r>
+        <w:rPr>
+          <w:noProof/>
+          <w:sz w:val="18"/>
+          <w:lang w:val="en-US"/>
+        </w:rPr>
+        <w:sym w:font="Wingdings" w:char="F0E0"/>
+      </w:r>
+      <w:r>
+        <w:rPr>
+          <w:noProof/>
+          <w:sz w:val="18"/>
+          <w:lang w:val="en-US"/>
+        </w:rPr>
+        <w:t xml:space="preserve"> 3,5 uA</w:t>
+      </w:r>
       <w:bookmarkStart w:id="0" w:name="_GoBack"/>
       <w:bookmarkEnd w:id="0"/>
+    </w:p>
+    <w:p>
+      <w:pPr>
+        <w:rPr>
+          <w:sz w:val="18"/>
+          <w:lang w:val="en-US"/>
+        </w:rPr>
+      </w:pPr>
     </w:p>
     <w:sectPr>
       <w:pgSz w:w="11906" w:h="16838"/>
@@ -4358,7 +4908,7 @@
 </file>
 
 <file path=customXml/itemProps1.xml><?xml version="1.0" encoding="utf-8"?>
-<ds:datastoreItem xmlns:ds="http://schemas.openxmlformats.org/officeDocument/2006/customXml" ds:itemID="{398832CC-1707-4C0D-A697-011BA0A540ED}">
+<ds:datastoreItem xmlns:ds="http://schemas.openxmlformats.org/officeDocument/2006/customXml" ds:itemID="{66E82D16-1676-4173-82FB-9CB3AD377BBD}">
   <ds:schemaRefs>
     <ds:schemaRef ds:uri="http://schemas.openxmlformats.org/officeDocument/2006/bibliography"/>
   </ds:schemaRefs>

</xml_diff>

<commit_message>
sensor power consumption optimization completed
</commit_message>
<xml_diff>
--- a/pow consumption.docx
+++ b/pow consumption.docx
@@ -4,6 +4,482 @@
   <w:body>
     <w:p>
       <w:pPr>
+        <w:pStyle w:val="berschrift1"/>
+        <w:rPr>
+          <w:lang w:val="en-US"/>
+        </w:rPr>
+      </w:pPr>
+      <w:r>
+        <w:rPr>
+          <w:lang w:val="en-US"/>
+        </w:rPr>
+        <w:t xml:space="preserve">Part 1 – </w:t>
+      </w:r>
+      <w:r>
+        <w:rPr>
+          <w:lang w:val="en-US"/>
+        </w:rPr>
+        <w:t>Baseline</w:t>
+      </w:r>
+    </w:p>
+    <w:p>
+      <w:pPr>
+        <w:rPr>
+          <w:lang w:val="en-US"/>
+        </w:rPr>
+      </w:pPr>
+      <w:r>
+        <w:rPr>
+          <w:lang w:val="en-US"/>
+        </w:rPr>
+        <w:t xml:space="preserve">The baseline for the device is measured with only the </w:t>
+      </w:r>
+      <w:proofErr w:type="spellStart"/>
+      <w:r>
+        <w:rPr>
+          <w:lang w:val="en-US"/>
+        </w:rPr>
+        <w:t>Softdevice</w:t>
+      </w:r>
+      <w:proofErr w:type="spellEnd"/>
+      <w:r>
+        <w:rPr>
+          <w:lang w:val="en-US"/>
+        </w:rPr>
+        <w:t xml:space="preserve"> </w:t>
+      </w:r>
+      <w:r>
+        <w:rPr>
+          <w:lang w:val="en-US"/>
+        </w:rPr>
+        <w:t>and no app</w:t>
+      </w:r>
+      <w:r>
+        <w:rPr>
+          <w:lang w:val="en-US"/>
+        </w:rPr>
+        <w:t xml:space="preserve"> flashed.</w:t>
+      </w:r>
+    </w:p>
+    <w:p>
+      <w:pPr>
+        <w:pStyle w:val="berschrift2"/>
+        <w:rPr>
+          <w:lang w:val="en-US"/>
+        </w:rPr>
+      </w:pPr>
+      <w:r>
+        <w:rPr>
+          <w:lang w:val="en-US"/>
+        </w:rPr>
+        <w:t>Calculation</w:t>
+      </w:r>
+    </w:p>
+    <w:p>
+      <w:pPr>
+        <w:pStyle w:val="KeinLeerraum"/>
+        <w:rPr>
+          <w:lang w:val="en-US"/>
+        </w:rPr>
+      </w:pPr>
+      <w:r>
+        <w:rPr>
+          <w:lang w:val="en-US"/>
+        </w:rPr>
+        <w:t>Nrf52 calculation:</w:t>
+      </w:r>
+    </w:p>
+    <w:p>
+      <w:pPr>
+        <w:pStyle w:val="KeinLeerraum"/>
+        <w:numPr>
+          <w:ilvl w:val="0"/>
+          <w:numId w:val="3"/>
+        </w:numPr>
+        <w:rPr>
+          <w:lang w:val="en-US"/>
+        </w:rPr>
+      </w:pPr>
+      <w:r>
+        <w:rPr>
+          <w:lang w:val="en-US"/>
+        </w:rPr>
+        <w:t>TDB</w:t>
+      </w:r>
+    </w:p>
+    <w:p>
+      <w:pPr>
+        <w:pStyle w:val="KeinLeerraum"/>
+        <w:rPr>
+          <w:lang w:val="en-US"/>
+        </w:rPr>
+      </w:pPr>
+      <w:r>
+        <w:rPr>
+          <w:lang w:val="en-US"/>
+        </w:rPr>
+        <w:t>Device KX022</w:t>
+      </w:r>
+    </w:p>
+    <w:p>
+      <w:pPr>
+        <w:pStyle w:val="KeinLeerraum"/>
+        <w:numPr>
+          <w:ilvl w:val="0"/>
+          <w:numId w:val="3"/>
+        </w:numPr>
+        <w:rPr>
+          <w:lang w:val="en-US"/>
+        </w:rPr>
+      </w:pPr>
+      <w:r>
+        <w:rPr>
+          <w:lang w:val="en-US"/>
+        </w:rPr>
+        <w:t xml:space="preserve">high power mode </w:t>
+      </w:r>
+      <w:r>
+        <w:rPr>
+          <w:lang w:val="en-US"/>
+        </w:rPr>
+        <w:tab/>
+      </w:r>
+      <w:r>
+        <w:rPr>
+          <w:lang w:val="en-US"/>
+        </w:rPr>
+        <w:tab/>
+      </w:r>
+      <w:r>
+        <w:rPr>
+          <w:lang w:val="en-US"/>
+        </w:rPr>
+        <w:t>145</w:t>
+      </w:r>
+      <w:r>
+        <w:rPr>
+          <w:lang w:val="en-US"/>
+        </w:rPr>
+        <w:t xml:space="preserve"> </w:t>
+      </w:r>
+      <w:r>
+        <w:rPr>
+          <w:lang w:val="en-US"/>
+        </w:rPr>
+        <w:t>uA@2.5V</w:t>
+      </w:r>
+    </w:p>
+    <w:p>
+      <w:pPr>
+        <w:pStyle w:val="KeinLeerraum"/>
+        <w:numPr>
+          <w:ilvl w:val="0"/>
+          <w:numId w:val="3"/>
+        </w:numPr>
+        <w:rPr>
+          <w:lang w:val="en-US"/>
+        </w:rPr>
+      </w:pPr>
+      <w:r>
+        <w:rPr>
+          <w:lang w:val="en-US"/>
+        </w:rPr>
+        <w:t>low power mode</w:t>
+      </w:r>
+      <w:r>
+        <w:rPr>
+          <w:lang w:val="en-US"/>
+        </w:rPr>
+        <w:tab/>
+      </w:r>
+      <w:r>
+        <w:rPr>
+          <w:lang w:val="en-US"/>
+        </w:rPr>
+        <w:tab/>
+      </w:r>
+      <w:r>
+        <w:rPr>
+          <w:lang w:val="en-US"/>
+        </w:rPr>
+        <w:t xml:space="preserve">10   </w:t>
+      </w:r>
+      <w:proofErr w:type="spellStart"/>
+      <w:r>
+        <w:rPr>
+          <w:lang w:val="en-US"/>
+        </w:rPr>
+        <w:t>uA</w:t>
+      </w:r>
+      <w:proofErr w:type="spellEnd"/>
+    </w:p>
+    <w:p>
+      <w:pPr>
+        <w:pStyle w:val="KeinLeerraum"/>
+        <w:numPr>
+          <w:ilvl w:val="0"/>
+          <w:numId w:val="3"/>
+        </w:numPr>
+        <w:rPr>
+          <w:lang w:val="en-US"/>
+        </w:rPr>
+      </w:pPr>
+      <w:r>
+        <w:rPr>
+          <w:lang w:val="en-US"/>
+        </w:rPr>
+        <w:t>standby</w:t>
+      </w:r>
+      <w:r>
+        <w:rPr>
+          <w:lang w:val="en-US"/>
+        </w:rPr>
+        <w:tab/>
+      </w:r>
+      <w:r>
+        <w:rPr>
+          <w:lang w:val="en-US"/>
+        </w:rPr>
+        <w:tab/>
+      </w:r>
+      <w:r>
+        <w:rPr>
+          <w:lang w:val="en-US"/>
+        </w:rPr>
+        <w:tab/>
+      </w:r>
+      <w:r>
+        <w:rPr>
+          <w:lang w:val="en-US"/>
+        </w:rPr>
+        <w:t>0.</w:t>
+      </w:r>
+      <w:proofErr w:type="gramStart"/>
+      <w:r>
+        <w:rPr>
+          <w:lang w:val="en-US"/>
+        </w:rPr>
+        <w:t xml:space="preserve">9 </w:t>
+      </w:r>
+      <w:r>
+        <w:rPr>
+          <w:lang w:val="en-US"/>
+        </w:rPr>
+        <w:t xml:space="preserve"> </w:t>
+      </w:r>
+      <w:proofErr w:type="spellStart"/>
+      <w:r>
+        <w:rPr>
+          <w:lang w:val="en-US"/>
+        </w:rPr>
+        <w:t>uA</w:t>
+      </w:r>
+      <w:proofErr w:type="spellEnd"/>
+      <w:proofErr w:type="gramEnd"/>
+    </w:p>
+    <w:p>
+      <w:pPr>
+        <w:pStyle w:val="KeinLeerraum"/>
+        <w:rPr>
+          <w:lang w:val="en-US"/>
+        </w:rPr>
+      </w:pPr>
+      <w:r>
+        <w:rPr>
+          <w:lang w:val="en-US"/>
+        </w:rPr>
+        <w:t>Device SHT3</w:t>
+      </w:r>
+      <w:r>
+        <w:rPr>
+          <w:lang w:val="en-US"/>
+        </w:rPr>
+        <w:tab/>
+      </w:r>
+      <w:r>
+        <w:rPr>
+          <w:lang w:val="en-US"/>
+        </w:rPr>
+        <w:tab/>
+      </w:r>
+      <w:r>
+        <w:rPr>
+          <w:lang w:val="en-US"/>
+        </w:rPr>
+        <w:tab/>
+      </w:r>
+    </w:p>
+    <w:p>
+      <w:pPr>
+        <w:pStyle w:val="KeinLeerraum"/>
+        <w:numPr>
+          <w:ilvl w:val="0"/>
+          <w:numId w:val="3"/>
+        </w:numPr>
+        <w:rPr>
+          <w:lang w:val="en-US"/>
+        </w:rPr>
+      </w:pPr>
+      <w:r>
+        <w:rPr>
+          <w:lang w:val="en-US"/>
+        </w:rPr>
+        <w:t xml:space="preserve">idle state </w:t>
+      </w:r>
+      <w:r>
+        <w:rPr>
+          <w:lang w:val="en-US"/>
+        </w:rPr>
+        <w:tab/>
+      </w:r>
+      <w:r>
+        <w:rPr>
+          <w:lang w:val="en-US"/>
+        </w:rPr>
+        <w:tab/>
+      </w:r>
+      <w:r>
+        <w:rPr>
+          <w:lang w:val="en-US"/>
+        </w:rPr>
+        <w:tab/>
+      </w:r>
+      <w:r>
+        <w:rPr>
+          <w:lang w:val="en-US"/>
+        </w:rPr>
+        <w:t xml:space="preserve">0.2 </w:t>
+      </w:r>
+      <w:proofErr w:type="spellStart"/>
+      <w:r>
+        <w:rPr>
+          <w:lang w:val="en-US"/>
+        </w:rPr>
+        <w:t>uA</w:t>
+      </w:r>
+      <w:proofErr w:type="spellEnd"/>
+      <w:r>
+        <w:rPr>
+          <w:lang w:val="en-US"/>
+        </w:rPr>
+        <w:t xml:space="preserve"> </w:t>
+      </w:r>
+      <w:r>
+        <w:rPr>
+          <w:lang w:val="en-US"/>
+        </w:rPr>
+        <w:t xml:space="preserve">(max 2 </w:t>
+      </w:r>
+      <w:proofErr w:type="spellStart"/>
+      <w:r>
+        <w:rPr>
+          <w:lang w:val="en-US"/>
+        </w:rPr>
+        <w:t>uA</w:t>
+      </w:r>
+      <w:proofErr w:type="spellEnd"/>
+      <w:r>
+        <w:rPr>
+          <w:lang w:val="en-US"/>
+        </w:rPr>
+        <w:t>)</w:t>
+      </w:r>
+    </w:p>
+    <w:p>
+      <w:pPr>
+        <w:pStyle w:val="KeinLeerraum"/>
+        <w:numPr>
+          <w:ilvl w:val="0"/>
+          <w:numId w:val="3"/>
+        </w:numPr>
+        <w:rPr>
+          <w:lang w:val="en-US"/>
+        </w:rPr>
+      </w:pPr>
+      <w:r>
+        <w:rPr>
+          <w:lang w:val="en-US"/>
+        </w:rPr>
+        <w:t>Average</w:t>
+      </w:r>
+      <w:r>
+        <w:rPr>
+          <w:lang w:val="en-US"/>
+        </w:rPr>
+        <w:tab/>
+      </w:r>
+      <w:r>
+        <w:rPr>
+          <w:lang w:val="en-US"/>
+        </w:rPr>
+        <w:tab/>
+      </w:r>
+      <w:r>
+        <w:rPr>
+          <w:lang w:val="en-US"/>
+        </w:rPr>
+        <w:tab/>
+      </w:r>
+      <w:r>
+        <w:rPr>
+          <w:lang w:val="en-US"/>
+        </w:rPr>
+        <w:t xml:space="preserve">2 </w:t>
+      </w:r>
+      <w:proofErr w:type="spellStart"/>
+      <w:r>
+        <w:rPr>
+          <w:lang w:val="en-US"/>
+        </w:rPr>
+        <w:t>uA</w:t>
+      </w:r>
+      <w:proofErr w:type="spellEnd"/>
+      <w:r>
+        <w:rPr>
+          <w:lang w:val="en-US"/>
+        </w:rPr>
+        <w:t xml:space="preserve"> </w:t>
+      </w:r>
+      <w:r>
+        <w:rPr>
+          <w:lang w:val="en-US"/>
+        </w:rPr>
+        <w:t xml:space="preserve">while measuring w/lowest </w:t>
+      </w:r>
+      <w:proofErr w:type="spellStart"/>
+      <w:proofErr w:type="gramStart"/>
+      <w:r>
+        <w:rPr>
+          <w:lang w:val="en-US"/>
+        </w:rPr>
+        <w:t>repeat.+</w:t>
+      </w:r>
+      <w:proofErr w:type="gramEnd"/>
+      <w:r>
+        <w:rPr>
+          <w:lang w:val="en-US"/>
+        </w:rPr>
+        <w:t>single</w:t>
+      </w:r>
+      <w:proofErr w:type="spellEnd"/>
+      <w:r>
+        <w:rPr>
+          <w:lang w:val="en-US"/>
+        </w:rPr>
+        <w:t xml:space="preserve"> shot)</w:t>
+      </w:r>
+    </w:p>
+    <w:p>
+      <w:pPr>
+        <w:pStyle w:val="KeinLeerraum"/>
+        <w:rPr>
+          <w:lang w:val="en-US"/>
+        </w:rPr>
+      </w:pPr>
+    </w:p>
+    <w:p>
+      <w:pPr>
+        <w:pStyle w:val="berschrift2"/>
         <w:rPr>
           <w:lang w:val="en-US"/>
         </w:rPr>
@@ -84,380 +560,7 @@
     </w:p>
     <w:p>
       <w:pPr>
-        <w:pStyle w:val="KeinLeerraum"/>
-        <w:rPr>
-          <w:lang w:val="en-US"/>
-        </w:rPr>
-      </w:pPr>
-      <w:r>
-        <w:rPr>
-          <w:lang w:val="en-US"/>
-        </w:rPr>
-        <w:t>per data sheet</w:t>
-      </w:r>
-    </w:p>
-    <w:p>
-      <w:pPr>
-        <w:pStyle w:val="KeinLeerraum"/>
-        <w:rPr>
-          <w:lang w:val="en-US"/>
-        </w:rPr>
-      </w:pPr>
-      <w:r>
-        <w:rPr>
-          <w:lang w:val="en-US"/>
-        </w:rPr>
-        <w:t>KX022</w:t>
-      </w:r>
-      <w:r>
-        <w:rPr>
-          <w:lang w:val="en-US"/>
-        </w:rPr>
-        <w:tab/>
-        <w:t xml:space="preserve">high power mode </w:t>
-      </w:r>
-      <w:r>
-        <w:rPr>
-          <w:lang w:val="en-US"/>
-        </w:rPr>
-        <w:tab/>
-      </w:r>
-      <w:r>
-        <w:rPr>
-          <w:lang w:val="en-US"/>
-        </w:rPr>
-        <w:t>145</w:t>
-      </w:r>
-      <w:r>
-        <w:rPr>
-          <w:lang w:val="en-US"/>
-        </w:rPr>
-        <w:t xml:space="preserve"> </w:t>
-      </w:r>
-      <w:proofErr w:type="spellStart"/>
-      <w:r>
-        <w:rPr>
-          <w:lang w:val="en-US"/>
-        </w:rPr>
-        <w:t>uA</w:t>
-      </w:r>
-      <w:proofErr w:type="spellEnd"/>
-      <w:r>
-        <w:rPr>
-          <w:lang w:val="en-US"/>
-        </w:rPr>
-        <w:tab/>
-        <w:t>@2.5V</w:t>
-      </w:r>
-    </w:p>
-    <w:p>
-      <w:pPr>
-        <w:pStyle w:val="KeinLeerraum"/>
-        <w:rPr>
-          <w:lang w:val="en-US"/>
-        </w:rPr>
-      </w:pPr>
-      <w:r>
-        <w:rPr>
-          <w:lang w:val="en-US"/>
-        </w:rPr>
-        <w:tab/>
-        <w:t>low power mode</w:t>
-      </w:r>
-      <w:r>
-        <w:rPr>
-          <w:lang w:val="en-US"/>
-        </w:rPr>
-        <w:tab/>
-        <w:t xml:space="preserve">10   </w:t>
-      </w:r>
-      <w:proofErr w:type="spellStart"/>
-      <w:r>
-        <w:rPr>
-          <w:lang w:val="en-US"/>
-        </w:rPr>
-        <w:t>uA</w:t>
-      </w:r>
-      <w:proofErr w:type="spellEnd"/>
-    </w:p>
-    <w:p>
-      <w:pPr>
-        <w:pStyle w:val="KeinLeerraum"/>
-        <w:rPr>
-          <w:lang w:val="en-US"/>
-        </w:rPr>
-      </w:pPr>
-      <w:r>
-        <w:rPr>
-          <w:lang w:val="en-US"/>
-        </w:rPr>
-        <w:tab/>
-        <w:t>standby</w:t>
-      </w:r>
-      <w:r>
-        <w:rPr>
-          <w:lang w:val="en-US"/>
-        </w:rPr>
-        <w:tab/>
-      </w:r>
-      <w:r>
-        <w:rPr>
-          <w:lang w:val="en-US"/>
-        </w:rPr>
-        <w:tab/>
-        <w:t>0.</w:t>
-      </w:r>
-      <w:proofErr w:type="gramStart"/>
-      <w:r>
-        <w:rPr>
-          <w:lang w:val="en-US"/>
-        </w:rPr>
-        <w:t xml:space="preserve">9 </w:t>
-      </w:r>
-      <w:r>
-        <w:rPr>
-          <w:lang w:val="en-US"/>
-        </w:rPr>
-        <w:t xml:space="preserve"> </w:t>
-      </w:r>
-      <w:proofErr w:type="spellStart"/>
-      <w:r>
-        <w:rPr>
-          <w:lang w:val="en-US"/>
-        </w:rPr>
-        <w:t>uA</w:t>
-      </w:r>
-      <w:proofErr w:type="spellEnd"/>
-      <w:proofErr w:type="gramEnd"/>
-    </w:p>
-    <w:p>
-      <w:pPr>
-        <w:pStyle w:val="KeinLeerraum"/>
-        <w:rPr>
-          <w:lang w:val="en-US"/>
-        </w:rPr>
-      </w:pPr>
-      <w:r>
-        <w:rPr>
-          <w:lang w:val="en-US"/>
-        </w:rPr>
-        <w:tab/>
-      </w:r>
-      <w:r>
-        <w:rPr>
-          <w:lang w:val="en-US"/>
-        </w:rPr>
-        <w:tab/>
-      </w:r>
-      <w:r>
-        <w:rPr>
-          <w:lang w:val="en-US"/>
-        </w:rPr>
-        <w:tab/>
-      </w:r>
-    </w:p>
-    <w:p>
-      <w:pPr>
-        <w:pStyle w:val="KeinLeerraum"/>
-        <w:rPr>
-          <w:lang w:val="en-US"/>
-        </w:rPr>
-      </w:pPr>
-      <w:r>
-        <w:rPr>
-          <w:lang w:val="en-US"/>
-        </w:rPr>
-        <w:t>SHT3</w:t>
-      </w:r>
-      <w:r>
-        <w:rPr>
-          <w:lang w:val="en-US"/>
-        </w:rPr>
-        <w:tab/>
-        <w:t xml:space="preserve">idle state </w:t>
-      </w:r>
-      <w:r>
-        <w:rPr>
-          <w:lang w:val="en-US"/>
-        </w:rPr>
-        <w:tab/>
-      </w:r>
-      <w:r>
-        <w:rPr>
-          <w:lang w:val="en-US"/>
-        </w:rPr>
-        <w:tab/>
-        <w:t xml:space="preserve">0.2 </w:t>
-      </w:r>
-      <w:proofErr w:type="spellStart"/>
-      <w:r>
-        <w:rPr>
-          <w:lang w:val="en-US"/>
-        </w:rPr>
-        <w:t>uA</w:t>
-      </w:r>
-      <w:proofErr w:type="spellEnd"/>
-      <w:r>
-        <w:rPr>
-          <w:lang w:val="en-US"/>
-        </w:rPr>
-        <w:tab/>
-      </w:r>
-      <w:r>
-        <w:rPr>
-          <w:lang w:val="en-US"/>
-        </w:rPr>
-        <w:tab/>
-      </w:r>
-      <w:r>
-        <w:rPr>
-          <w:lang w:val="en-US"/>
-        </w:rPr>
-        <w:t xml:space="preserve">(max 2 </w:t>
-      </w:r>
-      <w:proofErr w:type="spellStart"/>
-      <w:r>
-        <w:rPr>
-          <w:lang w:val="en-US"/>
-        </w:rPr>
-        <w:t>uA</w:t>
-      </w:r>
-      <w:proofErr w:type="spellEnd"/>
-      <w:r>
-        <w:rPr>
-          <w:lang w:val="en-US"/>
-        </w:rPr>
-        <w:t>)</w:t>
-      </w:r>
-    </w:p>
-    <w:p>
-      <w:pPr>
-        <w:pStyle w:val="KeinLeerraum"/>
-        <w:rPr>
-          <w:lang w:val="en-US"/>
-        </w:rPr>
-      </w:pPr>
-      <w:r>
-        <w:rPr>
-          <w:lang w:val="en-US"/>
-        </w:rPr>
-        <w:tab/>
-        <w:t>Average</w:t>
-      </w:r>
-      <w:r>
-        <w:rPr>
-          <w:lang w:val="en-US"/>
-        </w:rPr>
-        <w:tab/>
-      </w:r>
-      <w:r>
-        <w:rPr>
-          <w:lang w:val="en-US"/>
-        </w:rPr>
-        <w:tab/>
-      </w:r>
-      <w:r>
-        <w:rPr>
-          <w:lang w:val="en-US"/>
-        </w:rPr>
-        <w:t xml:space="preserve">2   </w:t>
-      </w:r>
-      <w:r>
-        <w:rPr>
-          <w:lang w:val="en-US"/>
-        </w:rPr>
-        <w:t xml:space="preserve">  </w:t>
-      </w:r>
-      <w:proofErr w:type="spellStart"/>
-      <w:r>
-        <w:rPr>
-          <w:lang w:val="en-US"/>
-        </w:rPr>
-        <w:t>uA</w:t>
-      </w:r>
-      <w:proofErr w:type="spellEnd"/>
-      <w:r>
-        <w:rPr>
-          <w:lang w:val="en-US"/>
-        </w:rPr>
-        <w:t xml:space="preserve"> </w:t>
-      </w:r>
-      <w:r>
-        <w:rPr>
-          <w:lang w:val="en-US"/>
-        </w:rPr>
-        <w:tab/>
-      </w:r>
-      <w:r>
-        <w:rPr>
-          <w:lang w:val="en-US"/>
-        </w:rPr>
-        <w:tab/>
-      </w:r>
-      <w:r>
-        <w:rPr>
-          <w:lang w:val="en-US"/>
-        </w:rPr>
-        <w:t xml:space="preserve">while measuring w/lowest </w:t>
-      </w:r>
-      <w:proofErr w:type="spellStart"/>
-      <w:proofErr w:type="gramStart"/>
-      <w:r>
-        <w:rPr>
-          <w:lang w:val="en-US"/>
-        </w:rPr>
-        <w:t>repeat.+</w:t>
-      </w:r>
-      <w:proofErr w:type="gramEnd"/>
-      <w:r>
-        <w:rPr>
-          <w:lang w:val="en-US"/>
-        </w:rPr>
-        <w:t>single</w:t>
-      </w:r>
-      <w:proofErr w:type="spellEnd"/>
-      <w:r>
-        <w:rPr>
-          <w:lang w:val="en-US"/>
-        </w:rPr>
-        <w:t xml:space="preserve"> shot)</w:t>
-      </w:r>
-    </w:p>
-    <w:p>
-      <w:pPr>
-        <w:pStyle w:val="KeinLeerraum"/>
-        <w:rPr>
-          <w:lang w:val="en-US"/>
-        </w:rPr>
-      </w:pPr>
-      <w:r>
-        <w:rPr>
-          <w:lang w:val="en-US"/>
-        </w:rPr>
-        <w:tab/>
-      </w:r>
-      <w:r>
-        <w:rPr>
-          <w:lang w:val="en-US"/>
-        </w:rPr>
-        <w:tab/>
-      </w:r>
-      <w:r>
-        <w:rPr>
-          <w:lang w:val="en-US"/>
-        </w:rPr>
-        <w:tab/>
-      </w:r>
-    </w:p>
-    <w:p>
-      <w:pPr>
-        <w:rPr>
-          <w:lang w:val="en-US"/>
-        </w:rPr>
-      </w:pPr>
-    </w:p>
-    <w:p>
-      <w:pPr>
+        <w:pStyle w:val="berschrift2"/>
         <w:rPr>
           <w:lang w:val="en-US"/>
         </w:rPr>
@@ -532,21 +635,16 @@
     </w:p>
     <w:p>
       <w:pPr>
-        <w:rPr>
-          <w:lang w:val="en-US"/>
-        </w:rPr>
-      </w:pPr>
-    </w:p>
-    <w:p>
-      <w:pPr>
-        <w:rPr>
-          <w:lang w:val="en-US"/>
-        </w:rPr>
-      </w:pPr>
-      <w:r>
-        <w:rPr>
-          <w:lang w:val="en-US"/>
-        </w:rPr>
+        <w:pStyle w:val="berschrift2"/>
+        <w:rPr>
+          <w:lang w:val="en-US"/>
+        </w:rPr>
+      </w:pPr>
+      <w:r>
+        <w:rPr>
+          <w:lang w:val="en-US"/>
+        </w:rPr>
+        <w:lastRenderedPageBreak/>
         <w:t xml:space="preserve">Case 3: </w:t>
       </w:r>
       <w:proofErr w:type="spellStart"/>
@@ -614,7 +712,6 @@
         <w:rPr>
           <w:noProof/>
         </w:rPr>
-        <w:lastRenderedPageBreak/>
         <w:drawing>
           <wp:inline distT="0" distB="0" distL="0" distR="0" wp14:anchorId="2473ADB5" wp14:editId="5F12894A">
             <wp:extent cx="5760720" cy="2260600"/>
@@ -654,15 +751,40 @@
     </w:p>
     <w:p>
       <w:pPr>
-        <w:rPr>
-          <w:lang w:val="en-US"/>
-        </w:rPr>
-      </w:pPr>
-      <w:r>
-        <w:rPr>
-          <w:lang w:val="en-US"/>
-        </w:rPr>
-        <w:t>Case 3b (one led on)</w:t>
+        <w:pStyle w:val="berschrift2"/>
+        <w:rPr>
+          <w:lang w:val="en-US"/>
+        </w:rPr>
+      </w:pPr>
+      <w:r>
+        <w:rPr>
+          <w:lang w:val="en-US"/>
+        </w:rPr>
+        <w:t>Case 3b</w:t>
+      </w:r>
+      <w:r>
+        <w:rPr>
+          <w:lang w:val="en-US"/>
+        </w:rPr>
+        <w:t>:</w:t>
+      </w:r>
+      <w:r>
+        <w:rPr>
+          <w:lang w:val="en-US"/>
+        </w:rPr>
+        <w:t xml:space="preserve"> </w:t>
+      </w:r>
+      <w:r>
+        <w:rPr>
+          <w:lang w:val="en-US"/>
+        </w:rPr>
+        <w:t>as case 3 w/</w:t>
+      </w:r>
+      <w:r>
+        <w:rPr>
+          <w:lang w:val="en-US"/>
+        </w:rPr>
+        <w:t>one led on</w:t>
       </w:r>
     </w:p>
     <w:p>
@@ -714,15 +836,40 @@
     </w:p>
     <w:p>
       <w:pPr>
-        <w:rPr>
-          <w:lang w:val="en-US"/>
-        </w:rPr>
-      </w:pPr>
-      <w:r>
-        <w:rPr>
-          <w:lang w:val="en-US"/>
-        </w:rPr>
-        <w:t xml:space="preserve">Case 4: (led off=3 + </w:t>
+        <w:pStyle w:val="berschrift2"/>
+        <w:rPr>
+          <w:lang w:val="en-US"/>
+        </w:rPr>
+      </w:pPr>
+      <w:r>
+        <w:rPr>
+          <w:lang w:val="en-US"/>
+        </w:rPr>
+        <w:t xml:space="preserve">Case 4: </w:t>
+      </w:r>
+      <w:r>
+        <w:rPr>
+          <w:lang w:val="en-US"/>
+        </w:rPr>
+        <w:t xml:space="preserve">as case 3 </w:t>
+      </w:r>
+      <w:r>
+        <w:rPr>
+          <w:lang w:val="en-US"/>
+        </w:rPr>
+        <w:t>(led off</w:t>
+      </w:r>
+      <w:r>
+        <w:rPr>
+          <w:lang w:val="en-US"/>
+        </w:rPr>
+        <w:t>)</w:t>
+      </w:r>
+      <w:r>
+        <w:rPr>
+          <w:lang w:val="en-US"/>
+        </w:rPr>
+        <w:t xml:space="preserve"> + </w:t>
       </w:r>
       <w:proofErr w:type="spellStart"/>
       <w:r>
@@ -746,12 +893,6 @@
         <w:t>sensor_init</w:t>
       </w:r>
       <w:proofErr w:type="spellEnd"/>
-      <w:r>
-        <w:rPr>
-          <w:lang w:val="en-US"/>
-        </w:rPr>
-        <w:t>)</w:t>
-      </w:r>
     </w:p>
     <w:p>
       <w:pPr>
@@ -802,15 +943,29 @@
     </w:p>
     <w:p>
       <w:pPr>
-        <w:rPr>
-          <w:lang w:val="en-US"/>
-        </w:rPr>
-      </w:pPr>
-      <w:r>
-        <w:rPr>
-          <w:lang w:val="en-US"/>
-        </w:rPr>
-        <w:t xml:space="preserve">Case 4a: = 4 but no </w:t>
+        <w:pStyle w:val="berschrift2"/>
+        <w:rPr>
+          <w:lang w:val="en-US"/>
+        </w:rPr>
+      </w:pPr>
+      <w:r>
+        <w:rPr>
+          <w:lang w:val="en-US"/>
+        </w:rPr>
+        <w:lastRenderedPageBreak/>
+        <w:t xml:space="preserve">Case 4a: </w:t>
+      </w:r>
+      <w:r>
+        <w:rPr>
+          <w:lang w:val="en-US"/>
+        </w:rPr>
+        <w:t>as case</w:t>
+      </w:r>
+      <w:r>
+        <w:rPr>
+          <w:lang w:val="en-US"/>
+        </w:rPr>
+        <w:t xml:space="preserve"> 4 but no </w:t>
       </w:r>
       <w:proofErr w:type="spellStart"/>
       <w:r>
@@ -831,7 +986,6 @@
         <w:rPr>
           <w:noProof/>
         </w:rPr>
-        <w:lastRenderedPageBreak/>
         <w:drawing>
           <wp:inline distT="0" distB="0" distL="0" distR="0" wp14:anchorId="1558F95B" wp14:editId="5AE63134">
             <wp:extent cx="5760720" cy="2364740"/>
@@ -871,6 +1025,7 @@
     </w:p>
     <w:p>
       <w:pPr>
+        <w:pStyle w:val="berschrift2"/>
         <w:rPr>
           <w:lang w:val="en-US"/>
         </w:rPr>
@@ -936,6 +1091,15 @@
           <w:lang w:val="en-US"/>
         </w:rPr>
       </w:pPr>
+    </w:p>
+    <w:p>
+      <w:pPr>
+        <w:pStyle w:val="berschrift2"/>
+        <w:rPr>
+          <w:noProof/>
+          <w:lang w:val="en-US"/>
+        </w:rPr>
+      </w:pPr>
       <w:r>
         <w:rPr>
           <w:lang w:val="en-US"/>
@@ -1010,12 +1174,32 @@
           <w:lang w:val="en-US"/>
         </w:rPr>
       </w:pPr>
+    </w:p>
+    <w:p>
+      <w:pPr>
+        <w:pStyle w:val="berschrift2"/>
+        <w:rPr>
+          <w:lang w:val="en-US"/>
+        </w:rPr>
+      </w:pPr>
       <w:r>
         <w:rPr>
           <w:lang w:val="en-US"/>
         </w:rPr>
         <w:lastRenderedPageBreak/>
-        <w:t>Case 5 (case 4c/</w:t>
+        <w:t>Case 5</w:t>
+      </w:r>
+      <w:r>
+        <w:rPr>
+          <w:lang w:val="en-US"/>
+        </w:rPr>
+        <w:t xml:space="preserve">: as </w:t>
+      </w:r>
+      <w:r>
+        <w:rPr>
+          <w:lang w:val="en-US"/>
+        </w:rPr>
+        <w:t>case 4c/</w:t>
       </w:r>
       <w:r>
         <w:rPr>
@@ -1039,7 +1223,7 @@
         <w:rPr>
           <w:lang w:val="en-US"/>
         </w:rPr>
-        <w:t xml:space="preserve"> + BLE adv)</w:t>
+        <w:t xml:space="preserve"> + BLE adv</w:t>
       </w:r>
       <w:r>
         <w:rPr>
@@ -1094,20 +1278,50 @@
           <w:lang w:val="en-US"/>
         </w:rPr>
       </w:pPr>
-      <w:r>
-        <w:rPr>
-          <w:lang w:val="en-US"/>
-        </w:rPr>
-        <w:t xml:space="preserve">Case 6 (case5+ </w:t>
-      </w:r>
-      <w:proofErr w:type="spellStart"/>
-      <w:r>
-        <w:rPr>
-          <w:lang w:val="en-US"/>
-        </w:rPr>
-        <w:t>saadc</w:t>
-      </w:r>
-      <w:proofErr w:type="spellEnd"/>
+    </w:p>
+    <w:p>
+      <w:pPr>
+        <w:pStyle w:val="berschrift2"/>
+        <w:rPr>
+          <w:lang w:val="en-US"/>
+        </w:rPr>
+      </w:pPr>
+      <w:r>
+        <w:rPr>
+          <w:lang w:val="en-US"/>
+        </w:rPr>
+        <w:t>Case 6</w:t>
+      </w:r>
+      <w:r>
+        <w:rPr>
+          <w:lang w:val="en-US"/>
+        </w:rPr>
+        <w:t xml:space="preserve">: as </w:t>
+      </w:r>
+      <w:r>
+        <w:rPr>
+          <w:lang w:val="en-US"/>
+        </w:rPr>
+        <w:t>case</w:t>
+      </w:r>
+      <w:r>
+        <w:rPr>
+          <w:lang w:val="en-US"/>
+        </w:rPr>
+        <w:t xml:space="preserve"> </w:t>
+      </w:r>
+      <w:r>
+        <w:rPr>
+          <w:lang w:val="en-US"/>
+        </w:rPr>
+        <w:t xml:space="preserve">5+ </w:t>
+      </w:r>
+      <w:r>
+        <w:rPr>
+          <w:lang w:val="en-US"/>
+        </w:rPr>
+        <w:t>SAADC</w:t>
+      </w:r>
       <w:r>
         <w:rPr>
           <w:lang w:val="en-US"/>
@@ -1161,6 +1375,14 @@
           <w:lang w:val="en-US"/>
         </w:rPr>
       </w:pPr>
+    </w:p>
+    <w:p>
+      <w:pPr>
+        <w:pStyle w:val="berschrift2"/>
+        <w:rPr>
+          <w:lang w:val="en-US"/>
+        </w:rPr>
+      </w:pPr>
       <w:r>
         <w:rPr>
           <w:lang w:val="en-US"/>
@@ -1171,7 +1393,13 @@
         <w:rPr>
           <w:lang w:val="en-US"/>
         </w:rPr>
-        <w:t xml:space="preserve"> (case 6 w/o BLE </w:t>
+        <w:t xml:space="preserve">: as </w:t>
+      </w:r>
+      <w:r>
+        <w:rPr>
+          <w:lang w:val="en-US"/>
+        </w:rPr>
+        <w:t xml:space="preserve">case 6 w/o BLE </w:t>
       </w:r>
       <w:proofErr w:type="spellStart"/>
       <w:r>
@@ -1185,7 +1413,7 @@
         <w:rPr>
           <w:lang w:val="en-US"/>
         </w:rPr>
-        <w:t>/adv)</w:t>
+        <w:t>/adv</w:t>
       </w:r>
       <w:r>
         <w:rPr>
@@ -1240,19 +1468,33 @@
           <w:lang w:val="en-US"/>
         </w:rPr>
       </w:pPr>
+    </w:p>
+    <w:p>
+      <w:pPr>
+        <w:pStyle w:val="berschrift2"/>
+        <w:rPr>
+          <w:noProof/>
+          <w:lang w:val="en-US"/>
+        </w:rPr>
+      </w:pPr>
       <w:r>
         <w:rPr>
           <w:lang w:val="en-US"/>
         </w:rPr>
         <w:lastRenderedPageBreak/>
-        <w:t>Case 7 (case 5 + SHT measurement)</w:t>
-      </w:r>
-      <w:r>
-        <w:rPr>
-          <w:noProof/>
-          <w:lang w:val="en-US"/>
-        </w:rPr>
-        <w:t xml:space="preserve"> </w:t>
+        <w:t>Case 7</w:t>
+      </w:r>
+      <w:r>
+        <w:rPr>
+          <w:lang w:val="en-US"/>
+        </w:rPr>
+        <w:t xml:space="preserve">: as </w:t>
+      </w:r>
+      <w:r>
+        <w:rPr>
+          <w:lang w:val="en-US"/>
+        </w:rPr>
+        <w:t>case 5 + SHT measurement</w:t>
       </w:r>
       <w:r>
         <w:rPr>
@@ -1301,11 +1543,31 @@
           <w:lang w:val="en-US"/>
         </w:rPr>
       </w:pPr>
-      <w:r>
-        <w:rPr>
-          <w:lang w:val="en-US"/>
-        </w:rPr>
-        <w:t>Case 8 (all but KX022 measurement, 1/8 data acquisition for SHT and SAADC)</w:t>
+    </w:p>
+    <w:p>
+      <w:pPr>
+        <w:pStyle w:val="berschrift2"/>
+        <w:rPr>
+          <w:lang w:val="en-US"/>
+        </w:rPr>
+      </w:pPr>
+      <w:r>
+        <w:rPr>
+          <w:lang w:val="en-US"/>
+        </w:rPr>
+        <w:t>Case 8</w:t>
+      </w:r>
+      <w:r>
+        <w:rPr>
+          <w:lang w:val="en-US"/>
+        </w:rPr>
+        <w:t xml:space="preserve">: </w:t>
+      </w:r>
+      <w:r>
+        <w:rPr>
+          <w:lang w:val="en-US"/>
+        </w:rPr>
+        <w:t>all but KX022 measurement, 1/8 data acquisition for SHT and SAADC</w:t>
       </w:r>
       <w:r>
         <w:rPr>
@@ -1360,6 +1622,14 @@
           <w:lang w:val="en-US"/>
         </w:rPr>
       </w:pPr>
+    </w:p>
+    <w:p>
+      <w:pPr>
+        <w:pStyle w:val="berschrift2"/>
+        <w:rPr>
+          <w:lang w:val="en-US"/>
+        </w:rPr>
+      </w:pPr>
       <w:r>
         <w:rPr>
           <w:lang w:val="en-US"/>
@@ -1638,16 +1908,16 @@
     </w:p>
     <w:p>
       <w:pPr>
-        <w:rPr>
-          <w:sz w:val="18"/>
-          <w:lang w:val="en-US"/>
-        </w:rPr>
-      </w:pPr>
-      <w:r>
-        <w:rPr>
-          <w:sz w:val="18"/>
-          <w:lang w:val="en-US"/>
-        </w:rPr>
+        <w:pStyle w:val="berschrift3"/>
+        <w:rPr>
+          <w:lang w:val="en-US"/>
+        </w:rPr>
+      </w:pPr>
+      <w:r>
+        <w:rPr>
+          <w:lang w:val="en-US"/>
+        </w:rPr>
+        <w:lastRenderedPageBreak/>
         <w:t>Sensor update (all 5 sec)</w:t>
       </w:r>
       <w:r>
@@ -1694,16 +1964,21 @@
     <w:p>
       <w:pPr>
         <w:rPr>
-          <w:sz w:val="18"/>
-          <w:lang w:val="en-US"/>
-        </w:rPr>
-      </w:pPr>
-      <w:r>
-        <w:rPr>
-          <w:sz w:val="18"/>
-          <w:lang w:val="en-US"/>
-        </w:rPr>
-        <w:lastRenderedPageBreak/>
+          <w:lang w:val="en-US"/>
+        </w:rPr>
+      </w:pPr>
+    </w:p>
+    <w:p>
+      <w:pPr>
+        <w:pStyle w:val="berschrift3"/>
+        <w:rPr>
+          <w:lang w:val="en-US"/>
+        </w:rPr>
+      </w:pPr>
+      <w:r>
+        <w:rPr>
+          <w:lang w:val="en-US"/>
+        </w:rPr>
         <w:t>Adv (all 1 sec)</w:t>
       </w:r>
       <w:r>
@@ -1750,13 +2025,19 @@
     <w:p>
       <w:pPr>
         <w:rPr>
-          <w:sz w:val="18"/>
-          <w:lang w:val="en-US"/>
-        </w:rPr>
-      </w:pPr>
-      <w:r>
-        <w:rPr>
-          <w:sz w:val="18"/>
+          <w:lang w:val="en-US"/>
+        </w:rPr>
+      </w:pPr>
+    </w:p>
+    <w:p>
+      <w:pPr>
+        <w:pStyle w:val="berschrift3"/>
+        <w:rPr>
+          <w:lang w:val="en-US"/>
+        </w:rPr>
+      </w:pPr>
+      <w:r>
+        <w:rPr>
           <w:lang w:val="en-US"/>
         </w:rPr>
         <w:t>Startup</w:t>
@@ -1893,26 +2174,37 @@
         <w:rPr>
           <w:lang w:val="en-US"/>
         </w:rPr>
-        <w:t>Part 2 – Power Optimization KX022 Accelerometer</w:t>
-      </w:r>
-    </w:p>
-    <w:p>
-      <w:pPr>
-        <w:rPr>
-          <w:sz w:val="18"/>
-          <w:lang w:val="en-US"/>
-        </w:rPr>
-      </w:pPr>
-      <w:r>
-        <w:rPr>
-          <w:sz w:val="18"/>
+        <w:lastRenderedPageBreak/>
+        <w:t xml:space="preserve">Part 2 </w:t>
+      </w:r>
+      <w:r>
+        <w:rPr>
+          <w:lang w:val="en-US"/>
+        </w:rPr>
+        <w:t xml:space="preserve">– </w:t>
+      </w:r>
+      <w:r>
+        <w:rPr>
+          <w:lang w:val="en-US"/>
+        </w:rPr>
+        <w:t>Power Optimization KX022 Accelerometer</w:t>
+      </w:r>
+    </w:p>
+    <w:p>
+      <w:pPr>
+        <w:pStyle w:val="berschrift2"/>
+        <w:rPr>
+          <w:lang w:val="en-US"/>
+        </w:rPr>
+      </w:pPr>
+      <w:r>
+        <w:rPr>
           <w:lang w:val="en-US"/>
         </w:rPr>
         <w:t xml:space="preserve">Baseline, </w:t>
       </w:r>
       <w:r>
         <w:rPr>
-          <w:sz w:val="18"/>
           <w:lang w:val="en-US"/>
         </w:rPr>
         <w:t xml:space="preserve">no BLE, no sensor </w:t>
@@ -1920,7 +2212,6 @@
       <w:proofErr w:type="spellStart"/>
       <w:r>
         <w:rPr>
-          <w:sz w:val="18"/>
           <w:lang w:val="en-US"/>
         </w:rPr>
         <w:t>init</w:t>
@@ -1970,22 +2261,26 @@
     <w:p>
       <w:pPr>
         <w:rPr>
-          <w:sz w:val="18"/>
-          <w:lang w:val="en-US"/>
-        </w:rPr>
-      </w:pPr>
-      <w:r>
-        <w:rPr>
-          <w:sz w:val="18"/>
-          <w:lang w:val="en-US"/>
-        </w:rPr>
-        <w:lastRenderedPageBreak/>
+          <w:lang w:val="en-US"/>
+        </w:rPr>
+      </w:pPr>
+    </w:p>
+    <w:p>
+      <w:pPr>
+        <w:pStyle w:val="berschrift2"/>
+        <w:rPr>
+          <w:lang w:val="en-US"/>
+        </w:rPr>
+      </w:pPr>
+      <w:r>
+        <w:rPr>
+          <w:lang w:val="en-US"/>
+        </w:rPr>
         <w:t xml:space="preserve">Change to TWI without transaction manager, SHT3 </w:t>
       </w:r>
       <w:proofErr w:type="spellStart"/>
       <w:r>
         <w:rPr>
-          <w:sz w:val="18"/>
           <w:lang w:val="en-US"/>
         </w:rPr>
         <w:t>init</w:t>
@@ -1993,21 +2288,18 @@
       <w:proofErr w:type="spellEnd"/>
       <w:r>
         <w:rPr>
-          <w:sz w:val="18"/>
           <w:lang w:val="en-US"/>
         </w:rPr>
         <w:t xml:space="preserve"> </w:t>
       </w:r>
       <w:r>
         <w:rPr>
-          <w:sz w:val="18"/>
           <w:lang w:val="en-US"/>
         </w:rPr>
         <w:t xml:space="preserve">and </w:t>
       </w:r>
       <w:r>
         <w:rPr>
-          <w:sz w:val="18"/>
           <w:lang w:val="en-US"/>
         </w:rPr>
         <w:t xml:space="preserve">KX022 </w:t>
@@ -2015,7 +2307,6 @@
       <w:proofErr w:type="spellStart"/>
       <w:r>
         <w:rPr>
-          <w:sz w:val="18"/>
           <w:lang w:val="en-US"/>
         </w:rPr>
         <w:t>init</w:t>
@@ -2023,14 +2314,12 @@
       <w:proofErr w:type="spellEnd"/>
       <w:r>
         <w:rPr>
-          <w:sz w:val="18"/>
           <w:lang w:val="en-US"/>
         </w:rPr>
         <w:t xml:space="preserve"> to </w:t>
       </w:r>
       <w:r>
         <w:rPr>
-          <w:sz w:val="18"/>
           <w:lang w:val="en-US"/>
         </w:rPr>
         <w:t>standby</w:t>
@@ -2079,20 +2368,25 @@
     <w:p>
       <w:pPr>
         <w:rPr>
-          <w:sz w:val="18"/>
-          <w:lang w:val="en-US"/>
-        </w:rPr>
-      </w:pPr>
-      <w:r>
-        <w:rPr>
-          <w:sz w:val="18"/>
+          <w:lang w:val="en-US"/>
+        </w:rPr>
+      </w:pPr>
+    </w:p>
+    <w:p>
+      <w:pPr>
+        <w:pStyle w:val="berschrift2"/>
+        <w:rPr>
+          <w:lang w:val="en-US"/>
+        </w:rPr>
+      </w:pPr>
+      <w:r>
+        <w:rPr>
           <w:lang w:val="en-US"/>
         </w:rPr>
         <w:t xml:space="preserve">With </w:t>
       </w:r>
       <w:r>
         <w:rPr>
-          <w:sz w:val="18"/>
           <w:lang w:val="en-US"/>
         </w:rPr>
         <w:t>KX022 and SHT3 “one shot” measurement, 1 Hz</w:t>
@@ -2144,11 +2438,19 @@
           <w:lang w:val="en-US"/>
         </w:rPr>
       </w:pPr>
-      <w:r>
-        <w:rPr>
-          <w:noProof/>
-          <w:sz w:val="18"/>
-        </w:rPr>
+    </w:p>
+    <w:p>
+      <w:pPr>
+        <w:pStyle w:val="berschrift3"/>
+        <w:rPr>
+          <w:lang w:val="en-US"/>
+        </w:rPr>
+      </w:pPr>
+      <w:r>
+        <w:rPr>
+          <w:noProof/>
+        </w:rPr>
+        <w:lastRenderedPageBreak/>
         <mc:AlternateContent>
           <mc:Choice Requires="wps">
             <w:drawing>
@@ -2209,7 +2511,7 @@
           </mc:Choice>
           <mc:Fallback>
             <w:pict>
-              <v:shapetype w14:anchorId="5B3006DD" id="_x0000_t88" coordsize="21600,21600" o:spt="88" adj="1800,10800" path="m,qx10800@0l10800@2qy21600@11,10800@3l10800@1qy,21600e" filled="f">
+              <v:shapetype w14:anchorId="002685D8" id="_x0000_t88" coordsize="21600,21600" o:spt="88" adj="1800,10800" path="m,qx10800@0l10800@2qy21600@11,10800@3l10800@1qy,21600e" filled="f">
                 <v:formulas>
                   <v:f eqn="val #0"/>
                   <v:f eqn="sum 21600 0 #0"/>
@@ -2238,7 +2540,6 @@
       <w:r>
         <w:rPr>
           <w:noProof/>
-          <w:sz w:val="18"/>
         </w:rPr>
         <mc:AlternateContent>
           <mc:Choice Requires="wps">
@@ -2300,7 +2601,7 @@
           </mc:Choice>
           <mc:Fallback>
             <w:pict>
-              <v:shape w14:anchorId="3C12E344" id="Geschweifte Klammer rechts 23" o:spid="_x0000_s1026" type="#_x0000_t88" style="position:absolute;margin-left:178.15pt;margin-top:72.8pt;width:13.5pt;height:34.5pt;rotation:90;z-index:251656192;visibility:visible;mso-wrap-style:square;mso-height-percent:0;mso-wrap-distance-left:9pt;mso-wrap-distance-top:0;mso-wrap-distance-right:9pt;mso-wrap-distance-bottom:0;mso-position-horizontal:absolute;mso-position-horizontal-relative:text;mso-position-vertical:absolute;mso-position-vertical-relative:text;mso-height-percent:0;mso-height-relative:margin;v-text-anchor:middle" o:gfxdata="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" adj="704" strokecolor="#4579b8 [3044]"/>
+              <v:shape w14:anchorId="041E94BB" id="Geschweifte Klammer rechts 23" o:spid="_x0000_s1026" type="#_x0000_t88" style="position:absolute;margin-left:178.15pt;margin-top:72.8pt;width:13.5pt;height:34.5pt;rotation:90;z-index:251656192;visibility:visible;mso-wrap-style:square;mso-height-percent:0;mso-wrap-distance-left:9pt;mso-wrap-distance-top:0;mso-wrap-distance-right:9pt;mso-wrap-distance-bottom:0;mso-position-horizontal:absolute;mso-position-horizontal-relative:text;mso-position-vertical:absolute;mso-position-vertical-relative:text;mso-height-percent:0;mso-height-relative:margin;v-text-anchor:middle" o:gfxdata="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" adj="704" strokecolor="#4579b8 [3044]"/>
             </w:pict>
           </mc:Fallback>
         </mc:AlternateContent>
@@ -2308,7 +2609,6 @@
       <w:r>
         <w:rPr>
           <w:noProof/>
-          <w:sz w:val="18"/>
         </w:rPr>
         <mc:AlternateContent>
           <mc:Choice Requires="wps">
@@ -2370,7 +2670,7 @@
           </mc:Choice>
           <mc:Fallback>
             <w:pict>
-              <v:shape w14:anchorId="6F000D7F" id="Geschweifte Klammer rechts 25" o:spid="_x0000_s1026" type="#_x0000_t88" style="position:absolute;margin-left:298.9pt;margin-top:13.45pt;width:13.5pt;height:153pt;rotation:90;z-index:251659264;visibility:visible;mso-wrap-style:square;mso-height-percent:0;mso-wrap-distance-left:9pt;mso-wrap-distance-top:0;mso-wrap-distance-right:9pt;mso-wrap-distance-bottom:0;mso-position-horizontal:absolute;mso-position-horizontal-relative:text;mso-position-vertical:absolute;mso-position-vertical-relative:text;mso-height-percent:0;mso-height-relative:margin;v-text-anchor:middle" o:gfxdata="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" adj="159" strokecolor="#4579b8 [3044]"/>
+              <v:shape w14:anchorId="5CC26030" id="Geschweifte Klammer rechts 25" o:spid="_x0000_s1026" type="#_x0000_t88" style="position:absolute;margin-left:298.9pt;margin-top:13.45pt;width:13.5pt;height:153pt;rotation:90;z-index:251659264;visibility:visible;mso-wrap-style:square;mso-height-percent:0;mso-wrap-distance-left:9pt;mso-wrap-distance-top:0;mso-wrap-distance-right:9pt;mso-wrap-distance-bottom:0;mso-position-horizontal:absolute;mso-position-horizontal-relative:text;mso-position-vertical:absolute;mso-position-vertical-relative:text;mso-height-percent:0;mso-height-relative:margin;v-text-anchor:middle" o:gfxdata="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" adj="159" strokecolor="#4579b8 [3044]"/>
             </w:pict>
           </mc:Fallback>
         </mc:AlternateContent>
@@ -2378,7 +2678,6 @@
       <w:r>
         <w:rPr>
           <w:noProof/>
-          <w:sz w:val="18"/>
         </w:rPr>
         <mc:AlternateContent>
           <mc:Choice Requires="wps">
@@ -2440,7 +2739,7 @@
           </mc:Choice>
           <mc:Fallback>
             <w:pict>
-              <v:shape w14:anchorId="69CE7DDF" id="Geschweifte Klammer rechts 24" o:spid="_x0000_s1026" type="#_x0000_t88" style="position:absolute;margin-left:111.9pt;margin-top:82.45pt;width:13.5pt;height:15pt;rotation:90;z-index:251661312;visibility:visible;mso-wrap-style:square;mso-height-percent:0;mso-wrap-distance-left:9pt;mso-wrap-distance-top:0;mso-wrap-distance-right:9pt;mso-wrap-distance-bottom:0;mso-position-horizontal:absolute;mso-position-horizontal-relative:text;mso-position-vertical:absolute;mso-position-vertical-relative:text;mso-height-percent:0;mso-height-relative:margin;v-text-anchor:middle" o:gfxdata="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" adj="1620" strokecolor="#4579b8 [3044]"/>
+              <v:shape w14:anchorId="5A3E6B3A" id="Geschweifte Klammer rechts 24" o:spid="_x0000_s1026" type="#_x0000_t88" style="position:absolute;margin-left:111.9pt;margin-top:82.45pt;width:13.5pt;height:15pt;rotation:90;z-index:251661312;visibility:visible;mso-wrap-style:square;mso-height-percent:0;mso-wrap-distance-left:9pt;mso-wrap-distance-top:0;mso-wrap-distance-right:9pt;mso-wrap-distance-bottom:0;mso-position-horizontal:absolute;mso-position-horizontal-relative:text;mso-position-vertical:absolute;mso-position-vertical-relative:text;mso-height-percent:0;mso-height-relative:margin;v-text-anchor:middle" o:gfxdata="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" adj="1620" strokecolor="#4579b8 [3044]"/>
             </w:pict>
           </mc:Fallback>
         </mc:AlternateContent>
@@ -2448,7 +2747,6 @@
       <w:r>
         <w:rPr>
           <w:noProof/>
-          <w:sz w:val="18"/>
         </w:rPr>
         <mc:AlternateContent>
           <mc:Choice Requires="wps">
@@ -2510,30 +2808,22 @@
           </mc:Choice>
           <mc:Fallback>
             <w:pict>
-              <v:shape w14:anchorId="01A44067" id="Geschweifte Klammer rechts 22" o:spid="_x0000_s1026" type="#_x0000_t88" style="position:absolute;margin-left:136.65pt;margin-top:72.7pt;width:13.5pt;height:34.5pt;rotation:90;z-index:251651072;visibility:visible;mso-wrap-style:square;mso-height-percent:0;mso-wrap-distance-left:9pt;mso-wrap-distance-top:0;mso-wrap-distance-right:9pt;mso-wrap-distance-bottom:0;mso-position-horizontal:absolute;mso-position-horizontal-relative:text;mso-position-vertical:absolute;mso-position-vertical-relative:text;mso-height-percent:0;mso-height-relative:margin;v-text-anchor:middle" o:gfxdata="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" adj="704" strokecolor="#4579b8 [3044]"/>
+              <v:shape w14:anchorId="11D9BED7" id="Geschweifte Klammer rechts 22" o:spid="_x0000_s1026" type="#_x0000_t88" style="position:absolute;margin-left:136.65pt;margin-top:72.7pt;width:13.5pt;height:34.5pt;rotation:90;z-index:251651072;visibility:visible;mso-wrap-style:square;mso-height-percent:0;mso-wrap-distance-left:9pt;mso-wrap-distance-top:0;mso-wrap-distance-right:9pt;mso-wrap-distance-bottom:0;mso-position-horizontal:absolute;mso-position-horizontal-relative:text;mso-position-vertical:absolute;mso-position-vertical-relative:text;mso-height-percent:0;mso-height-relative:margin;v-text-anchor:middle" o:gfxdata="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" adj="704" strokecolor="#4579b8 [3044]"/>
             </w:pict>
           </mc:Fallback>
         </mc:AlternateContent>
       </w:r>
       <w:r>
         <w:rPr>
-          <w:sz w:val="18"/>
           <w:lang w:val="en-US"/>
         </w:rPr>
         <w:t>One me</w:t>
       </w:r>
       <w:r>
         <w:rPr>
-          <w:sz w:val="18"/>
-          <w:lang w:val="en-US"/>
-        </w:rPr>
-        <w:t>asurement</w:t>
-      </w:r>
-      <w:r>
-        <w:rPr>
-          <w:lang w:val="en-US"/>
-        </w:rPr>
-        <w:t xml:space="preserve"> </w:t>
+          <w:lang w:val="en-US"/>
+        </w:rPr>
+        <w:t xml:space="preserve">asurement </w:t>
       </w:r>
       <w:r>
         <w:rPr>
@@ -3088,17 +3378,17 @@
     </w:p>
     <w:p>
       <w:pPr>
-        <w:pStyle w:val="berschrift1"/>
-        <w:rPr>
-          <w:lang w:val="en-US"/>
-        </w:rPr>
-      </w:pPr>
-      <w:r>
-        <w:rPr>
-          <w:lang w:val="en-US"/>
-        </w:rPr>
-        <w:lastRenderedPageBreak/>
-        <w:t>Part 3 – Overall</w:t>
+        <w:pStyle w:val="berschrift2"/>
+        <w:rPr>
+          <w:noProof/>
+          <w:lang w:val="en-US"/>
+        </w:rPr>
+      </w:pPr>
+      <w:r>
+        <w:rPr>
+          <w:lang w:val="en-US"/>
+        </w:rPr>
+        <w:t>Overall</w:t>
       </w:r>
       <w:r>
         <w:rPr>
@@ -3151,13 +3441,20 @@
     <w:p>
       <w:pPr>
         <w:rPr>
-          <w:noProof/>
-          <w:lang w:val="en-US"/>
-        </w:rPr>
-      </w:pPr>
-      <w:r>
-        <w:rPr>
-          <w:sz w:val="18"/>
+          <w:lang w:val="en-US"/>
+        </w:rPr>
+      </w:pPr>
+    </w:p>
+    <w:p>
+      <w:pPr>
+        <w:pStyle w:val="berschrift3"/>
+        <w:rPr>
+          <w:noProof/>
+          <w:lang w:val="en-US"/>
+        </w:rPr>
+      </w:pPr>
+      <w:r>
+        <w:rPr>
           <w:lang w:val="en-US"/>
         </w:rPr>
         <w:t>One 10sec cycle</w:t>
@@ -3213,17 +3510,24 @@
     <w:p>
       <w:pPr>
         <w:rPr>
-          <w:noProof/>
-          <w:sz w:val="18"/>
-          <w:lang w:val="en-US"/>
-        </w:rPr>
-      </w:pPr>
-      <w:r>
-        <w:rPr>
-          <w:noProof/>
-          <w:sz w:val="18"/>
-          <w:lang w:val="en-US"/>
-        </w:rPr>
+          <w:lang w:val="en-US"/>
+        </w:rPr>
+      </w:pPr>
+    </w:p>
+    <w:p>
+      <w:pPr>
+        <w:pStyle w:val="berschrift3"/>
+        <w:rPr>
+          <w:noProof/>
+          <w:lang w:val="en-US"/>
+        </w:rPr>
+      </w:pPr>
+      <w:r>
+        <w:rPr>
+          <w:noProof/>
+          <w:lang w:val="en-US"/>
+        </w:rPr>
+        <w:lastRenderedPageBreak/>
         <w:t xml:space="preserve">cycle </w:t>
       </w:r>
       <w:r>
@@ -3429,33 +3733,26 @@
         <w:rPr>
           <w:lang w:val="en-US"/>
         </w:rPr>
-        <w:t>4</w:t>
-      </w:r>
-      <w:r>
-        <w:rPr>
-          <w:lang w:val="en-US"/>
-        </w:rPr>
-        <w:t xml:space="preserve"> – </w:t>
-      </w:r>
-      <w:r>
-        <w:rPr>
-          <w:lang w:val="en-US"/>
-        </w:rPr>
-        <w:t>Use RTC INT for while waiting for accel data</w:t>
-      </w:r>
-    </w:p>
-    <w:p>
-      <w:pPr>
-        <w:rPr>
-          <w:noProof/>
-          <w:sz w:val="18"/>
-          <w:lang w:val="en-US"/>
-        </w:rPr>
-      </w:pPr>
-      <w:r>
-        <w:rPr>
-          <w:noProof/>
-          <w:sz w:val="18"/>
+        <w:t>3</w:t>
+      </w:r>
+      <w:r>
+        <w:rPr>
+          <w:lang w:val="en-US"/>
+        </w:rPr>
+        <w:t xml:space="preserve"> – Use RTC INT for while waiting for accel data</w:t>
+      </w:r>
+    </w:p>
+    <w:p>
+      <w:pPr>
+        <w:pStyle w:val="berschrift2"/>
+        <w:rPr>
+          <w:noProof/>
+          <w:lang w:val="en-US"/>
+        </w:rPr>
+      </w:pPr>
+      <w:r>
+        <w:rPr>
+          <w:noProof/>
           <w:lang w:val="en-US"/>
         </w:rPr>
         <w:t>Baseline</w:t>
@@ -3463,7 +3760,6 @@
       <w:r>
         <w:rPr>
           <w:noProof/>
-          <w:sz w:val="18"/>
           <w:lang w:val="en-US"/>
         </w:rPr>
         <w:br/>
@@ -3512,22 +3808,29 @@
     <w:p>
       <w:pPr>
         <w:rPr>
-          <w:sz w:val="18"/>
-          <w:lang w:val="en-US"/>
-        </w:rPr>
-      </w:pPr>
-      <w:r>
-        <w:rPr>
-          <w:noProof/>
-          <w:sz w:val="18"/>
-          <w:lang w:val="en-US"/>
-        </w:rPr>
+          <w:lang w:val="en-US"/>
+        </w:rPr>
+      </w:pPr>
+    </w:p>
+    <w:p>
+      <w:pPr>
+        <w:pStyle w:val="berschrift2"/>
+        <w:rPr>
+          <w:noProof/>
+          <w:lang w:val="en-US"/>
+        </w:rPr>
+      </w:pPr>
+      <w:r>
+        <w:rPr>
+          <w:noProof/>
+          <w:lang w:val="en-US"/>
+        </w:rPr>
+        <w:lastRenderedPageBreak/>
         <w:t>Use RTC counter (</w:t>
       </w:r>
       <w:r>
         <w:rPr>
           <w:noProof/>
-          <w:sz w:val="18"/>
           <w:lang w:val="en-US"/>
         </w:rPr>
         <w:t>freq 1/256) for KX022 “put to operation”, “wait for accel data”, and during SHT3 temp/hum measurement (w/max. 15ms time)</w:t>
@@ -3535,7 +3838,6 @@
       <w:r>
         <w:rPr>
           <w:noProof/>
-          <w:sz w:val="18"/>
           <w:lang w:val="en-US"/>
         </w:rPr>
         <w:br/>
@@ -3544,12 +3846,11 @@
         <w:rPr>
           <w:noProof/>
         </w:rPr>
-        <w:lastRenderedPageBreak/>
         <w:drawing>
-          <wp:inline distT="0" distB="0" distL="0" distR="0" wp14:anchorId="7F55DDEF" wp14:editId="5BAB0277">
-            <wp:extent cx="5760720" cy="1445260"/>
-            <wp:effectExtent l="0" t="0" r="0" b="2540"/>
-            <wp:docPr id="33" name="Grafik 33"/>
+          <wp:inline distT="0" distB="0" distL="0" distR="0" wp14:anchorId="6BD5DD8D" wp14:editId="0D9A73BC">
+            <wp:extent cx="5760720" cy="1426845"/>
+            <wp:effectExtent l="0" t="0" r="0" b="1905"/>
+            <wp:docPr id="30" name="Grafik 30"/>
             <wp:cNvGraphicFramePr>
               <a:graphicFrameLocks xmlns:a="http://schemas.openxmlformats.org/drawingml/2006/main" noChangeAspect="1"/>
             </wp:cNvGraphicFramePr>
@@ -3569,7 +3870,7 @@
                   <pic:spPr>
                     <a:xfrm>
                       <a:off x="0" y="0"/>
-                      <a:ext cx="5760720" cy="1445260"/>
+                      <a:ext cx="5760720" cy="1426845"/>
                     </a:xfrm>
                     <a:prstGeom prst="rect">
                       <a:avLst/>
@@ -3584,33 +3885,43 @@
       <w:r>
         <w:rPr>
           <w:noProof/>
-          <w:sz w:val="18"/>
           <w:lang w:val="en-US"/>
         </w:rPr>
         <w:t xml:space="preserve"> </w:t>
       </w:r>
-      <w:r>
-        <w:rPr>
-          <w:noProof/>
-          <w:sz w:val="18"/>
-          <w:lang w:val="en-US"/>
-        </w:rPr>
-        <w:br/>
-      </w:r>
-    </w:p>
-    <w:p>
-      <w:pPr>
-        <w:rPr>
-          <w:sz w:val="18"/>
-          <w:lang w:val="en-US"/>
-        </w:rPr>
-      </w:pPr>
-      <w:r>
-        <w:rPr>
-          <w:sz w:val="18"/>
-          <w:lang w:val="en-US"/>
-        </w:rPr>
-        <w:t>one minute, analog to Part 3 overall</w:t>
+    </w:p>
+    <w:p>
+      <w:pPr>
+        <w:pStyle w:val="berschrift2"/>
+        <w:rPr>
+          <w:lang w:val="en-US"/>
+        </w:rPr>
+      </w:pPr>
+    </w:p>
+    <w:p>
+      <w:pPr>
+        <w:pStyle w:val="berschrift2"/>
+        <w:rPr>
+          <w:lang w:val="en-US"/>
+        </w:rPr>
+      </w:pPr>
+      <w:r>
+        <w:rPr>
+          <w:lang w:val="en-US"/>
+        </w:rPr>
+        <w:t xml:space="preserve">one minute, analog to Part </w:t>
+      </w:r>
+      <w:r>
+        <w:rPr>
+          <w:lang w:val="en-US"/>
+        </w:rPr>
+        <w:t>2</w:t>
+      </w:r>
+      <w:r>
+        <w:rPr>
+          <w:lang w:val="en-US"/>
+        </w:rPr>
+        <w:t xml:space="preserve"> overall</w:t>
       </w:r>
       <w:r>
         <w:rPr>
@@ -3895,16 +4206,468 @@
         </w:rPr>
         <w:t xml:space="preserve"> 3,5 uA</w:t>
       </w:r>
+    </w:p>
+    <w:p>
+      <w:pPr>
+        <w:pStyle w:val="berschrift1"/>
+        <w:rPr>
+          <w:lang w:val="en-US"/>
+        </w:rPr>
+      </w:pPr>
+      <w:r>
+        <w:rPr>
+          <w:lang w:val="en-US"/>
+        </w:rPr>
+        <w:t xml:space="preserve">Part </w:t>
+      </w:r>
+      <w:r>
+        <w:rPr>
+          <w:lang w:val="en-US"/>
+        </w:rPr>
+        <w:t>4</w:t>
+      </w:r>
+      <w:r>
+        <w:rPr>
+          <w:lang w:val="en-US"/>
+        </w:rPr>
+        <w:t xml:space="preserve"> – </w:t>
+      </w:r>
+      <w:r>
+        <w:rPr>
+          <w:lang w:val="en-US"/>
+        </w:rPr>
+        <w:t xml:space="preserve">Further </w:t>
+      </w:r>
+      <w:r>
+        <w:rPr>
+          <w:lang w:val="en-US"/>
+        </w:rPr>
+        <w:t>optimization</w:t>
+      </w:r>
+    </w:p>
+    <w:p>
+      <w:pPr>
+        <w:pStyle w:val="berschrift3"/>
+        <w:rPr>
+          <w:b/>
+          <w:noProof/>
+          <w:lang w:val="en-US"/>
+        </w:rPr>
+      </w:pPr>
+      <w:r>
+        <w:rPr>
+          <w:noProof/>
+          <w:lang w:val="en-US"/>
+        </w:rPr>
+        <w:t>Using nested approach</w:t>
+      </w:r>
+      <w:r>
+        <w:rPr>
+          <w:noProof/>
+          <w:lang w:val="en-US"/>
+        </w:rPr>
+        <w:t>: start long running SHT3 first, complete KX022 tasks and read SHT3 values</w:t>
+      </w:r>
+      <w:r>
+        <w:rPr>
+          <w:noProof/>
+          <w:lang w:val="en-US"/>
+        </w:rPr>
+        <w:br/>
+      </w:r>
+      <w:r>
+        <w:rPr>
+          <w:b/>
+          <w:noProof/>
+          <w:lang w:val="en-US"/>
+        </w:rPr>
+        <w:t xml:space="preserve">KX022: </w:t>
+      </w:r>
+      <w:r>
+        <w:rPr>
+          <w:b/>
+          <w:noProof/>
+          <w:lang w:val="en-US"/>
+        </w:rPr>
+        <w:t>ODR 1600</w:t>
+      </w:r>
+      <w:r>
+        <w:rPr>
+          <w:b/>
+          <w:noProof/>
+          <w:lang w:val="en-US"/>
+        </w:rPr>
+        <w:t xml:space="preserve"> -&gt; </w:t>
+      </w:r>
+      <w:r>
+        <w:rPr>
+          <w:b/>
+          <w:noProof/>
+          <w:lang w:val="en-US"/>
+        </w:rPr>
+        <w:t>delay time 3ms</w:t>
+      </w:r>
+      <w:r>
+        <w:rPr>
+          <w:noProof/>
+          <w:lang w:val="en-US"/>
+        </w:rPr>
+        <w:br/>
+      </w:r>
+      <w:r>
+        <w:rPr>
+          <w:noProof/>
+        </w:rPr>
+        <w:drawing>
+          <wp:inline distT="0" distB="0" distL="0" distR="0" wp14:anchorId="45C57D70" wp14:editId="17BAE1D9">
+            <wp:extent cx="5760720" cy="1435735"/>
+            <wp:effectExtent l="0" t="0" r="0" b="0"/>
+            <wp:docPr id="32" name="Grafik 32"/>
+            <wp:cNvGraphicFramePr>
+              <a:graphicFrameLocks xmlns:a="http://schemas.openxmlformats.org/drawingml/2006/main" noChangeAspect="1"/>
+            </wp:cNvGraphicFramePr>
+            <a:graphic xmlns:a="http://schemas.openxmlformats.org/drawingml/2006/main">
+              <a:graphicData uri="http://schemas.openxmlformats.org/drawingml/2006/picture">
+                <pic:pic xmlns:pic="http://schemas.openxmlformats.org/drawingml/2006/picture">
+                  <pic:nvPicPr>
+                    <pic:cNvPr id="1" name=""/>
+                    <pic:cNvPicPr/>
+                  </pic:nvPicPr>
+                  <pic:blipFill>
+                    <a:blip r:embed="rId33"/>
+                    <a:stretch>
+                      <a:fillRect/>
+                    </a:stretch>
+                  </pic:blipFill>
+                  <pic:spPr>
+                    <a:xfrm>
+                      <a:off x="0" y="0"/>
+                      <a:ext cx="5760720" cy="1435735"/>
+                    </a:xfrm>
+                    <a:prstGeom prst="rect">
+                      <a:avLst/>
+                    </a:prstGeom>
+                  </pic:spPr>
+                </pic:pic>
+              </a:graphicData>
+            </a:graphic>
+          </wp:inline>
+        </w:drawing>
+      </w:r>
+    </w:p>
+    <w:p>
+      <w:pPr>
+        <w:rPr>
+          <w:lang w:val="en-US"/>
+        </w:rPr>
+      </w:pPr>
+    </w:p>
+    <w:p>
+      <w:pPr>
+        <w:pStyle w:val="berschrift3"/>
+        <w:rPr>
+          <w:noProof/>
+          <w:lang w:val="en-US"/>
+        </w:rPr>
+      </w:pPr>
+      <w:r>
+        <w:rPr>
+          <w:lang w:val="en-US"/>
+        </w:rPr>
+        <w:lastRenderedPageBreak/>
+        <w:t>one minute, analog to Part 3 overall</w:t>
+      </w:r>
+      <w:r>
+        <w:rPr>
+          <w:noProof/>
+          <w:lang w:val="en-US"/>
+        </w:rPr>
+        <w:t xml:space="preserve"> </w:t>
+      </w:r>
+      <w:r>
+        <w:rPr>
+          <w:noProof/>
+        </w:rPr>
+        <w:drawing>
+          <wp:inline distT="0" distB="0" distL="0" distR="0" wp14:anchorId="5F4B0E63" wp14:editId="49DA6D11">
+            <wp:extent cx="5760720" cy="1472565"/>
+            <wp:effectExtent l="0" t="0" r="0" b="0"/>
+            <wp:docPr id="35" name="Grafik 35"/>
+            <wp:cNvGraphicFramePr>
+              <a:graphicFrameLocks xmlns:a="http://schemas.openxmlformats.org/drawingml/2006/main" noChangeAspect="1"/>
+            </wp:cNvGraphicFramePr>
+            <a:graphic xmlns:a="http://schemas.openxmlformats.org/drawingml/2006/main">
+              <a:graphicData uri="http://schemas.openxmlformats.org/drawingml/2006/picture">
+                <pic:pic xmlns:pic="http://schemas.openxmlformats.org/drawingml/2006/picture">
+                  <pic:nvPicPr>
+                    <pic:cNvPr id="1" name=""/>
+                    <pic:cNvPicPr/>
+                  </pic:nvPicPr>
+                  <pic:blipFill>
+                    <a:blip r:embed="rId34"/>
+                    <a:stretch>
+                      <a:fillRect/>
+                    </a:stretch>
+                  </pic:blipFill>
+                  <pic:spPr>
+                    <a:xfrm>
+                      <a:off x="0" y="0"/>
+                      <a:ext cx="5760720" cy="1472565"/>
+                    </a:xfrm>
+                    <a:prstGeom prst="rect">
+                      <a:avLst/>
+                    </a:prstGeom>
+                  </pic:spPr>
+                </pic:pic>
+              </a:graphicData>
+            </a:graphic>
+          </wp:inline>
+        </w:drawing>
+      </w:r>
+    </w:p>
+    <w:p>
+      <w:pPr>
+        <w:rPr>
+          <w:noProof/>
+          <w:sz w:val="18"/>
+          <w:lang w:val="en-US"/>
+        </w:rPr>
+      </w:pPr>
+      <w:r>
+        <w:rPr>
+          <w:noProof/>
+          <w:sz w:val="18"/>
+          <w:lang w:val="en-US"/>
+        </w:rPr>
+        <w:t xml:space="preserve">thus, no </w:t>
+      </w:r>
+      <w:r>
+        <w:rPr>
+          <w:noProof/>
+          <w:sz w:val="18"/>
+          <w:lang w:val="en-US"/>
+        </w:rPr>
+        <w:t xml:space="preserve">real </w:t>
+      </w:r>
+      <w:r>
+        <w:rPr>
+          <w:noProof/>
+          <w:sz w:val="18"/>
+          <w:lang w:val="en-US"/>
+        </w:rPr>
+        <w:t>further improvement</w:t>
+      </w:r>
+    </w:p>
+    <w:p>
+      <w:pPr>
+        <w:pStyle w:val="berschrift3"/>
+        <w:rPr>
+          <w:lang w:val="en-US"/>
+        </w:rPr>
+      </w:pPr>
+      <w:r>
+        <w:rPr>
+          <w:b/>
+          <w:noProof/>
+          <w:lang w:val="en-US"/>
+        </w:rPr>
+        <w:t xml:space="preserve">KX022: ODR </w:t>
+      </w:r>
+      <w:r>
+        <w:rPr>
+          <w:b/>
+          <w:noProof/>
+          <w:lang w:val="en-US"/>
+        </w:rPr>
+        <w:t>200</w:t>
+      </w:r>
+      <w:r>
+        <w:rPr>
+          <w:b/>
+          <w:noProof/>
+          <w:lang w:val="en-US"/>
+        </w:rPr>
+        <w:t xml:space="preserve"> -&gt; delay time </w:t>
+      </w:r>
+      <w:r>
+        <w:rPr>
+          <w:b/>
+          <w:noProof/>
+          <w:lang w:val="en-US"/>
+        </w:rPr>
+        <w:t>7</w:t>
+      </w:r>
+      <w:r>
+        <w:rPr>
+          <w:b/>
+          <w:noProof/>
+          <w:lang w:val="en-US"/>
+        </w:rPr>
+        <w:t>ms</w:t>
+      </w:r>
+      <w:r>
+        <w:rPr>
+          <w:noProof/>
+          <w:lang w:val="en-US"/>
+        </w:rPr>
+        <w:t xml:space="preserve"> </w:t>
+      </w:r>
+      <w:r>
+        <w:rPr>
+          <w:noProof/>
+        </w:rPr>
+        <w:drawing>
+          <wp:inline distT="0" distB="0" distL="0" distR="0" wp14:anchorId="698474C5" wp14:editId="39291699">
+            <wp:extent cx="5760720" cy="1464310"/>
+            <wp:effectExtent l="0" t="0" r="0" b="2540"/>
+            <wp:docPr id="36" name="Grafik 36"/>
+            <wp:cNvGraphicFramePr>
+              <a:graphicFrameLocks xmlns:a="http://schemas.openxmlformats.org/drawingml/2006/main" noChangeAspect="1"/>
+            </wp:cNvGraphicFramePr>
+            <a:graphic xmlns:a="http://schemas.openxmlformats.org/drawingml/2006/main">
+              <a:graphicData uri="http://schemas.openxmlformats.org/drawingml/2006/picture">
+                <pic:pic xmlns:pic="http://schemas.openxmlformats.org/drawingml/2006/picture">
+                  <pic:nvPicPr>
+                    <pic:cNvPr id="1" name=""/>
+                    <pic:cNvPicPr/>
+                  </pic:nvPicPr>
+                  <pic:blipFill>
+                    <a:blip r:embed="rId35"/>
+                    <a:stretch>
+                      <a:fillRect/>
+                    </a:stretch>
+                  </pic:blipFill>
+                  <pic:spPr>
+                    <a:xfrm>
+                      <a:off x="0" y="0"/>
+                      <a:ext cx="5760720" cy="1464310"/>
+                    </a:xfrm>
+                    <a:prstGeom prst="rect">
+                      <a:avLst/>
+                    </a:prstGeom>
+                  </pic:spPr>
+                </pic:pic>
+              </a:graphicData>
+            </a:graphic>
+          </wp:inline>
+        </w:drawing>
+      </w:r>
+      <w:r>
+        <w:rPr>
+          <w:lang w:val="en-US"/>
+        </w:rPr>
+        <w:t xml:space="preserve"> </w:t>
+      </w:r>
+    </w:p>
+    <w:p>
+      <w:pPr>
+        <w:rPr>
+          <w:lang w:val="en-US"/>
+        </w:rPr>
+      </w:pPr>
+    </w:p>
+    <w:p>
+      <w:pPr>
+        <w:pStyle w:val="berschrift3"/>
+        <w:rPr>
+          <w:noProof/>
+          <w:lang w:val="en-US"/>
+        </w:rPr>
+      </w:pPr>
+      <w:r>
+        <w:rPr>
+          <w:lang w:val="en-US"/>
+        </w:rPr>
+        <w:t xml:space="preserve">one </w:t>
+      </w:r>
       <w:bookmarkStart w:id="0" w:name="_GoBack"/>
       <w:bookmarkEnd w:id="0"/>
-    </w:p>
-    <w:p>
-      <w:pPr>
-        <w:rPr>
-          <w:sz w:val="18"/>
-          <w:lang w:val="en-US"/>
-        </w:rPr>
-      </w:pPr>
+      <w:r>
+        <w:rPr>
+          <w:lang w:val="en-US"/>
+        </w:rPr>
+        <w:t>minute, analog to Part 3 overall</w:t>
+      </w:r>
+      <w:r>
+        <w:rPr>
+          <w:noProof/>
+          <w:lang w:val="en-US"/>
+        </w:rPr>
+        <w:t xml:space="preserve"> </w:t>
+      </w:r>
+      <w:r>
+        <w:rPr>
+          <w:noProof/>
+        </w:rPr>
+        <w:drawing>
+          <wp:inline distT="0" distB="0" distL="0" distR="0" wp14:anchorId="13ACD91C" wp14:editId="224572FC">
+            <wp:extent cx="5760720" cy="1453515"/>
+            <wp:effectExtent l="0" t="0" r="0" b="0"/>
+            <wp:docPr id="37" name="Grafik 37"/>
+            <wp:cNvGraphicFramePr>
+              <a:graphicFrameLocks xmlns:a="http://schemas.openxmlformats.org/drawingml/2006/main" noChangeAspect="1"/>
+            </wp:cNvGraphicFramePr>
+            <a:graphic xmlns:a="http://schemas.openxmlformats.org/drawingml/2006/main">
+              <a:graphicData uri="http://schemas.openxmlformats.org/drawingml/2006/picture">
+                <pic:pic xmlns:pic="http://schemas.openxmlformats.org/drawingml/2006/picture">
+                  <pic:nvPicPr>
+                    <pic:cNvPr id="1" name=""/>
+                    <pic:cNvPicPr/>
+                  </pic:nvPicPr>
+                  <pic:blipFill>
+                    <a:blip r:embed="rId36"/>
+                    <a:stretch>
+                      <a:fillRect/>
+                    </a:stretch>
+                  </pic:blipFill>
+                  <pic:spPr>
+                    <a:xfrm>
+                      <a:off x="0" y="0"/>
+                      <a:ext cx="5760720" cy="1453515"/>
+                    </a:xfrm>
+                    <a:prstGeom prst="rect">
+                      <a:avLst/>
+                    </a:prstGeom>
+                  </pic:spPr>
+                </pic:pic>
+              </a:graphicData>
+            </a:graphic>
+          </wp:inline>
+        </w:drawing>
+      </w:r>
+    </w:p>
+    <w:p>
+      <w:pPr>
+        <w:rPr>
+          <w:noProof/>
+          <w:sz w:val="18"/>
+          <w:lang w:val="en-US"/>
+        </w:rPr>
+      </w:pPr>
+      <w:r>
+        <w:rPr>
+          <w:noProof/>
+          <w:sz w:val="18"/>
+          <w:lang w:val="en-US"/>
+        </w:rPr>
+        <w:t xml:space="preserve">thus, no </w:t>
+      </w:r>
+      <w:r>
+        <w:rPr>
+          <w:noProof/>
+          <w:sz w:val="18"/>
+          <w:lang w:val="en-US"/>
+        </w:rPr>
+        <w:t xml:space="preserve">real </w:t>
+      </w:r>
+      <w:r>
+        <w:rPr>
+          <w:noProof/>
+          <w:sz w:val="18"/>
+          <w:lang w:val="en-US"/>
+        </w:rPr>
+        <w:t>further improvement</w:t>
+      </w:r>
     </w:p>
     <w:sectPr>
       <w:pgSz w:w="11906" w:h="16838"/>
@@ -4031,8 +4794,238 @@
       </w:rPr>
     </w:lvl>
   </w:abstractNum>
+  <w:abstractNum w:abstractNumId="1" w15:restartNumberingAfterBreak="0">
+    <w:nsid w:val="56F001AF"/>
+    <w:multiLevelType w:val="hybridMultilevel"/>
+    <w:tmpl w:val="15A25406"/>
+    <w:lvl w:ilvl="0" w:tplc="A0E045BE">
+      <w:numFmt w:val="bullet"/>
+      <w:lvlText w:val=""/>
+      <w:lvlJc w:val="left"/>
+      <w:pPr>
+        <w:ind w:left="720" w:hanging="360"/>
+      </w:pPr>
+      <w:rPr>
+        <w:rFonts w:ascii="Symbol" w:eastAsiaTheme="minorHAnsi" w:hAnsi="Symbol" w:cstheme="minorBidi" w:hint="default"/>
+      </w:rPr>
+    </w:lvl>
+    <w:lvl w:ilvl="1" w:tplc="04070003" w:tentative="1">
+      <w:start w:val="1"/>
+      <w:numFmt w:val="bullet"/>
+      <w:lvlText w:val="o"/>
+      <w:lvlJc w:val="left"/>
+      <w:pPr>
+        <w:ind w:left="1440" w:hanging="360"/>
+      </w:pPr>
+      <w:rPr>
+        <w:rFonts w:ascii="Courier New" w:hAnsi="Courier New" w:cs="Courier New" w:hint="default"/>
+      </w:rPr>
+    </w:lvl>
+    <w:lvl w:ilvl="2" w:tplc="04070005" w:tentative="1">
+      <w:start w:val="1"/>
+      <w:numFmt w:val="bullet"/>
+      <w:lvlText w:val=""/>
+      <w:lvlJc w:val="left"/>
+      <w:pPr>
+        <w:ind w:left="2160" w:hanging="360"/>
+      </w:pPr>
+      <w:rPr>
+        <w:rFonts w:ascii="Wingdings" w:hAnsi="Wingdings" w:hint="default"/>
+      </w:rPr>
+    </w:lvl>
+    <w:lvl w:ilvl="3" w:tplc="04070001" w:tentative="1">
+      <w:start w:val="1"/>
+      <w:numFmt w:val="bullet"/>
+      <w:lvlText w:val=""/>
+      <w:lvlJc w:val="left"/>
+      <w:pPr>
+        <w:ind w:left="2880" w:hanging="360"/>
+      </w:pPr>
+      <w:rPr>
+        <w:rFonts w:ascii="Symbol" w:hAnsi="Symbol" w:hint="default"/>
+      </w:rPr>
+    </w:lvl>
+    <w:lvl w:ilvl="4" w:tplc="04070003" w:tentative="1">
+      <w:start w:val="1"/>
+      <w:numFmt w:val="bullet"/>
+      <w:lvlText w:val="o"/>
+      <w:lvlJc w:val="left"/>
+      <w:pPr>
+        <w:ind w:left="3600" w:hanging="360"/>
+      </w:pPr>
+      <w:rPr>
+        <w:rFonts w:ascii="Courier New" w:hAnsi="Courier New" w:cs="Courier New" w:hint="default"/>
+      </w:rPr>
+    </w:lvl>
+    <w:lvl w:ilvl="5" w:tplc="04070005" w:tentative="1">
+      <w:start w:val="1"/>
+      <w:numFmt w:val="bullet"/>
+      <w:lvlText w:val=""/>
+      <w:lvlJc w:val="left"/>
+      <w:pPr>
+        <w:ind w:left="4320" w:hanging="360"/>
+      </w:pPr>
+      <w:rPr>
+        <w:rFonts w:ascii="Wingdings" w:hAnsi="Wingdings" w:hint="default"/>
+      </w:rPr>
+    </w:lvl>
+    <w:lvl w:ilvl="6" w:tplc="04070001" w:tentative="1">
+      <w:start w:val="1"/>
+      <w:numFmt w:val="bullet"/>
+      <w:lvlText w:val=""/>
+      <w:lvlJc w:val="left"/>
+      <w:pPr>
+        <w:ind w:left="5040" w:hanging="360"/>
+      </w:pPr>
+      <w:rPr>
+        <w:rFonts w:ascii="Symbol" w:hAnsi="Symbol" w:hint="default"/>
+      </w:rPr>
+    </w:lvl>
+    <w:lvl w:ilvl="7" w:tplc="04070003" w:tentative="1">
+      <w:start w:val="1"/>
+      <w:numFmt w:val="bullet"/>
+      <w:lvlText w:val="o"/>
+      <w:lvlJc w:val="left"/>
+      <w:pPr>
+        <w:ind w:left="5760" w:hanging="360"/>
+      </w:pPr>
+      <w:rPr>
+        <w:rFonts w:ascii="Courier New" w:hAnsi="Courier New" w:cs="Courier New" w:hint="default"/>
+      </w:rPr>
+    </w:lvl>
+    <w:lvl w:ilvl="8" w:tplc="04070005" w:tentative="1">
+      <w:start w:val="1"/>
+      <w:numFmt w:val="bullet"/>
+      <w:lvlText w:val=""/>
+      <w:lvlJc w:val="left"/>
+      <w:pPr>
+        <w:ind w:left="6480" w:hanging="360"/>
+      </w:pPr>
+      <w:rPr>
+        <w:rFonts w:ascii="Wingdings" w:hAnsi="Wingdings" w:hint="default"/>
+      </w:rPr>
+    </w:lvl>
+  </w:abstractNum>
+  <w:abstractNum w:abstractNumId="2" w15:restartNumberingAfterBreak="0">
+    <w:nsid w:val="5DF36AF4"/>
+    <w:multiLevelType w:val="hybridMultilevel"/>
+    <w:tmpl w:val="3646A486"/>
+    <w:lvl w:ilvl="0" w:tplc="B7665DBA">
+      <w:numFmt w:val="bullet"/>
+      <w:lvlText w:val=""/>
+      <w:lvlJc w:val="left"/>
+      <w:pPr>
+        <w:ind w:left="720" w:hanging="360"/>
+      </w:pPr>
+      <w:rPr>
+        <w:rFonts w:ascii="Symbol" w:eastAsiaTheme="minorHAnsi" w:hAnsi="Symbol" w:cstheme="minorBidi" w:hint="default"/>
+      </w:rPr>
+    </w:lvl>
+    <w:lvl w:ilvl="1" w:tplc="04070003" w:tentative="1">
+      <w:start w:val="1"/>
+      <w:numFmt w:val="bullet"/>
+      <w:lvlText w:val="o"/>
+      <w:lvlJc w:val="left"/>
+      <w:pPr>
+        <w:ind w:left="1440" w:hanging="360"/>
+      </w:pPr>
+      <w:rPr>
+        <w:rFonts w:ascii="Courier New" w:hAnsi="Courier New" w:cs="Courier New" w:hint="default"/>
+      </w:rPr>
+    </w:lvl>
+    <w:lvl w:ilvl="2" w:tplc="04070005" w:tentative="1">
+      <w:start w:val="1"/>
+      <w:numFmt w:val="bullet"/>
+      <w:lvlText w:val=""/>
+      <w:lvlJc w:val="left"/>
+      <w:pPr>
+        <w:ind w:left="2160" w:hanging="360"/>
+      </w:pPr>
+      <w:rPr>
+        <w:rFonts w:ascii="Wingdings" w:hAnsi="Wingdings" w:hint="default"/>
+      </w:rPr>
+    </w:lvl>
+    <w:lvl w:ilvl="3" w:tplc="04070001" w:tentative="1">
+      <w:start w:val="1"/>
+      <w:numFmt w:val="bullet"/>
+      <w:lvlText w:val=""/>
+      <w:lvlJc w:val="left"/>
+      <w:pPr>
+        <w:ind w:left="2880" w:hanging="360"/>
+      </w:pPr>
+      <w:rPr>
+        <w:rFonts w:ascii="Symbol" w:hAnsi="Symbol" w:hint="default"/>
+      </w:rPr>
+    </w:lvl>
+    <w:lvl w:ilvl="4" w:tplc="04070003" w:tentative="1">
+      <w:start w:val="1"/>
+      <w:numFmt w:val="bullet"/>
+      <w:lvlText w:val="o"/>
+      <w:lvlJc w:val="left"/>
+      <w:pPr>
+        <w:ind w:left="3600" w:hanging="360"/>
+      </w:pPr>
+      <w:rPr>
+        <w:rFonts w:ascii="Courier New" w:hAnsi="Courier New" w:cs="Courier New" w:hint="default"/>
+      </w:rPr>
+    </w:lvl>
+    <w:lvl w:ilvl="5" w:tplc="04070005" w:tentative="1">
+      <w:start w:val="1"/>
+      <w:numFmt w:val="bullet"/>
+      <w:lvlText w:val=""/>
+      <w:lvlJc w:val="left"/>
+      <w:pPr>
+        <w:ind w:left="4320" w:hanging="360"/>
+      </w:pPr>
+      <w:rPr>
+        <w:rFonts w:ascii="Wingdings" w:hAnsi="Wingdings" w:hint="default"/>
+      </w:rPr>
+    </w:lvl>
+    <w:lvl w:ilvl="6" w:tplc="04070001" w:tentative="1">
+      <w:start w:val="1"/>
+      <w:numFmt w:val="bullet"/>
+      <w:lvlText w:val=""/>
+      <w:lvlJc w:val="left"/>
+      <w:pPr>
+        <w:ind w:left="5040" w:hanging="360"/>
+      </w:pPr>
+      <w:rPr>
+        <w:rFonts w:ascii="Symbol" w:hAnsi="Symbol" w:hint="default"/>
+      </w:rPr>
+    </w:lvl>
+    <w:lvl w:ilvl="7" w:tplc="04070003" w:tentative="1">
+      <w:start w:val="1"/>
+      <w:numFmt w:val="bullet"/>
+      <w:lvlText w:val="o"/>
+      <w:lvlJc w:val="left"/>
+      <w:pPr>
+        <w:ind w:left="5760" w:hanging="360"/>
+      </w:pPr>
+      <w:rPr>
+        <w:rFonts w:ascii="Courier New" w:hAnsi="Courier New" w:cs="Courier New" w:hint="default"/>
+      </w:rPr>
+    </w:lvl>
+    <w:lvl w:ilvl="8" w:tplc="04070005" w:tentative="1">
+      <w:start w:val="1"/>
+      <w:numFmt w:val="bullet"/>
+      <w:lvlText w:val=""/>
+      <w:lvlJc w:val="left"/>
+      <w:pPr>
+        <w:ind w:left="6480" w:hanging="360"/>
+      </w:pPr>
+      <w:rPr>
+        <w:rFonts w:ascii="Wingdings" w:hAnsi="Wingdings" w:hint="default"/>
+      </w:rPr>
+    </w:lvl>
+  </w:abstractNum>
   <w:num w:numId="1">
     <w:abstractNumId w:val="0"/>
+  </w:num>
+  <w:num w:numId="2">
+    <w:abstractNumId w:val="1"/>
+  </w:num>
+  <w:num w:numId="3">
+    <w:abstractNumId w:val="2"/>
   </w:num>
 </w:numbering>
 </file>
@@ -4457,6 +5450,50 @@
       <w:szCs w:val="32"/>
     </w:rPr>
   </w:style>
+  <w:style w:type="paragraph" w:styleId="berschrift2">
+    <w:name w:val="heading 2"/>
+    <w:basedOn w:val="Standard"/>
+    <w:next w:val="Standard"/>
+    <w:link w:val="berschrift2Zchn"/>
+    <w:uiPriority w:val="9"/>
+    <w:unhideWhenUsed/>
+    <w:qFormat/>
+    <w:rsid w:val="00FB7EB8"/>
+    <w:pPr>
+      <w:keepNext/>
+      <w:keepLines/>
+      <w:spacing w:before="40" w:after="0"/>
+      <w:outlineLvl w:val="1"/>
+    </w:pPr>
+    <w:rPr>
+      <w:rFonts w:asciiTheme="majorHAnsi" w:eastAsiaTheme="majorEastAsia" w:hAnsiTheme="majorHAnsi" w:cstheme="majorBidi"/>
+      <w:color w:val="365F91" w:themeColor="accent1" w:themeShade="BF"/>
+      <w:sz w:val="26"/>
+      <w:szCs w:val="26"/>
+    </w:rPr>
+  </w:style>
+  <w:style w:type="paragraph" w:styleId="berschrift3">
+    <w:name w:val="heading 3"/>
+    <w:basedOn w:val="Standard"/>
+    <w:next w:val="Standard"/>
+    <w:link w:val="berschrift3Zchn"/>
+    <w:uiPriority w:val="9"/>
+    <w:unhideWhenUsed/>
+    <w:qFormat/>
+    <w:rsid w:val="004E584C"/>
+    <w:pPr>
+      <w:keepNext/>
+      <w:keepLines/>
+      <w:spacing w:before="40" w:after="0"/>
+      <w:outlineLvl w:val="2"/>
+    </w:pPr>
+    <w:rPr>
+      <w:rFonts w:asciiTheme="majorHAnsi" w:eastAsiaTheme="majorEastAsia" w:hAnsiTheme="majorHAnsi" w:cstheme="majorBidi"/>
+      <w:color w:val="243F60" w:themeColor="accent1" w:themeShade="7F"/>
+      <w:sz w:val="24"/>
+      <w:szCs w:val="24"/>
+    </w:rPr>
+  </w:style>
   <w:style w:type="character" w:default="1" w:styleId="Absatz-Standardschriftart">
     <w:name w:val="Default Paragraph Font"/>
     <w:uiPriority w:val="1"/>
@@ -4613,6 +5650,32 @@
       <w:bCs/>
       <w:sz w:val="20"/>
       <w:szCs w:val="20"/>
+    </w:rPr>
+  </w:style>
+  <w:style w:type="character" w:customStyle="1" w:styleId="berschrift2Zchn">
+    <w:name w:val="Überschrift 2 Zchn"/>
+    <w:basedOn w:val="Absatz-Standardschriftart"/>
+    <w:link w:val="berschrift2"/>
+    <w:uiPriority w:val="9"/>
+    <w:rsid w:val="00FB7EB8"/>
+    <w:rPr>
+      <w:rFonts w:asciiTheme="majorHAnsi" w:eastAsiaTheme="majorEastAsia" w:hAnsiTheme="majorHAnsi" w:cstheme="majorBidi"/>
+      <w:color w:val="365F91" w:themeColor="accent1" w:themeShade="BF"/>
+      <w:sz w:val="26"/>
+      <w:szCs w:val="26"/>
+    </w:rPr>
+  </w:style>
+  <w:style w:type="character" w:customStyle="1" w:styleId="berschrift3Zchn">
+    <w:name w:val="Überschrift 3 Zchn"/>
+    <w:basedOn w:val="Absatz-Standardschriftart"/>
+    <w:link w:val="berschrift3"/>
+    <w:uiPriority w:val="9"/>
+    <w:rsid w:val="004E584C"/>
+    <w:rPr>
+      <w:rFonts w:asciiTheme="majorHAnsi" w:eastAsiaTheme="majorEastAsia" w:hAnsiTheme="majorHAnsi" w:cstheme="majorBidi"/>
+      <w:color w:val="243F60" w:themeColor="accent1" w:themeShade="7F"/>
+      <w:sz w:val="24"/>
+      <w:szCs w:val="24"/>
     </w:rPr>
   </w:style>
 </w:styles>
@@ -4908,7 +5971,7 @@
 </file>
 
 <file path=customXml/itemProps1.xml><?xml version="1.0" encoding="utf-8"?>
-<ds:datastoreItem xmlns:ds="http://schemas.openxmlformats.org/officeDocument/2006/customXml" ds:itemID="{66E82D16-1676-4173-82FB-9CB3AD377BBD}">
+<ds:datastoreItem xmlns:ds="http://schemas.openxmlformats.org/officeDocument/2006/customXml" ds:itemID="{64B0E0FB-749E-441E-AA3F-29B3098F2088}">
   <ds:schemaRefs>
     <ds:schemaRef ds:uri="http://schemas.openxmlformats.org/officeDocument/2006/bibliography"/>
   </ds:schemaRefs>

</xml_diff>

<commit_message>
update adv and sampling interval
</commit_message>
<xml_diff>
--- a/pow consumption.docx
+++ b/pow consumption.docx
@@ -46,19 +46,7 @@
         <w:rPr>
           <w:lang w:val="en-US"/>
         </w:rPr>
-        <w:t xml:space="preserve"> </w:t>
-      </w:r>
-      <w:r>
-        <w:rPr>
-          <w:lang w:val="en-US"/>
-        </w:rPr>
-        <w:t>and no app</w:t>
-      </w:r>
-      <w:r>
-        <w:rPr>
-          <w:lang w:val="en-US"/>
-        </w:rPr>
-        <w:t xml:space="preserve"> flashed.</w:t>
+        <w:t xml:space="preserve"> and no app flashed.</w:t>
       </w:r>
     </w:p>
     <w:p>
@@ -362,13 +350,7 @@
         <w:rPr>
           <w:lang w:val="en-US"/>
         </w:rPr>
-        <w:t xml:space="preserve"> </w:t>
-      </w:r>
-      <w:r>
-        <w:rPr>
-          <w:lang w:val="en-US"/>
-        </w:rPr>
-        <w:t xml:space="preserve">(max 2 </w:t>
+        <w:t xml:space="preserve"> (max 2 </w:t>
       </w:r>
       <w:proofErr w:type="spellStart"/>
       <w:r>
@@ -419,11 +401,6 @@
           <w:lang w:val="en-US"/>
         </w:rPr>
         <w:tab/>
-      </w:r>
-      <w:r>
-        <w:rPr>
-          <w:lang w:val="en-US"/>
-        </w:rPr>
         <w:t xml:space="preserve">2 </w:t>
       </w:r>
       <w:proofErr w:type="spellStart"/>
@@ -438,13 +415,7 @@
         <w:rPr>
           <w:lang w:val="en-US"/>
         </w:rPr>
-        <w:t xml:space="preserve"> </w:t>
-      </w:r>
-      <w:r>
-        <w:rPr>
-          <w:lang w:val="en-US"/>
-        </w:rPr>
-        <w:t xml:space="preserve">while measuring w/lowest </w:t>
+        <w:t xml:space="preserve"> while measuring w/lowest </w:t>
       </w:r>
       <w:proofErr w:type="spellStart"/>
       <w:proofErr w:type="gramStart"/>
@@ -2511,7 +2482,7 @@
           </mc:Choice>
           <mc:Fallback>
             <w:pict>
-              <v:shapetype w14:anchorId="002685D8" id="_x0000_t88" coordsize="21600,21600" o:spt="88" adj="1800,10800" path="m,qx10800@0l10800@2qy21600@11,10800@3l10800@1qy,21600e" filled="f">
+              <v:shapetype w14:anchorId="38E3E096" id="_x0000_t88" coordsize="21600,21600" o:spt="88" adj="1800,10800" path="m,qx10800@0l10800@2qy21600@11,10800@3l10800@1qy,21600e" filled="f">
                 <v:formulas>
                   <v:f eqn="val #0"/>
                   <v:f eqn="sum 21600 0 #0"/>
@@ -2601,7 +2572,7 @@
           </mc:Choice>
           <mc:Fallback>
             <w:pict>
-              <v:shape w14:anchorId="041E94BB" id="Geschweifte Klammer rechts 23" o:spid="_x0000_s1026" type="#_x0000_t88" style="position:absolute;margin-left:178.15pt;margin-top:72.8pt;width:13.5pt;height:34.5pt;rotation:90;z-index:251656192;visibility:visible;mso-wrap-style:square;mso-height-percent:0;mso-wrap-distance-left:9pt;mso-wrap-distance-top:0;mso-wrap-distance-right:9pt;mso-wrap-distance-bottom:0;mso-position-horizontal:absolute;mso-position-horizontal-relative:text;mso-position-vertical:absolute;mso-position-vertical-relative:text;mso-height-percent:0;mso-height-relative:margin;v-text-anchor:middle" o:gfxdata="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" adj="704" strokecolor="#4579b8 [3044]"/>
+              <v:shape w14:anchorId="1D603633" id="Geschweifte Klammer rechts 23" o:spid="_x0000_s1026" type="#_x0000_t88" style="position:absolute;margin-left:178.15pt;margin-top:72.8pt;width:13.5pt;height:34.5pt;rotation:90;z-index:251656192;visibility:visible;mso-wrap-style:square;mso-height-percent:0;mso-wrap-distance-left:9pt;mso-wrap-distance-top:0;mso-wrap-distance-right:9pt;mso-wrap-distance-bottom:0;mso-position-horizontal:absolute;mso-position-horizontal-relative:text;mso-position-vertical:absolute;mso-position-vertical-relative:text;mso-height-percent:0;mso-height-relative:margin;v-text-anchor:middle" o:gfxdata="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" adj="704" strokecolor="#4579b8 [3044]"/>
             </w:pict>
           </mc:Fallback>
         </mc:AlternateContent>
@@ -2670,7 +2641,7 @@
           </mc:Choice>
           <mc:Fallback>
             <w:pict>
-              <v:shape w14:anchorId="5CC26030" id="Geschweifte Klammer rechts 25" o:spid="_x0000_s1026" type="#_x0000_t88" style="position:absolute;margin-left:298.9pt;margin-top:13.45pt;width:13.5pt;height:153pt;rotation:90;z-index:251659264;visibility:visible;mso-wrap-style:square;mso-height-percent:0;mso-wrap-distance-left:9pt;mso-wrap-distance-top:0;mso-wrap-distance-right:9pt;mso-wrap-distance-bottom:0;mso-position-horizontal:absolute;mso-position-horizontal-relative:text;mso-position-vertical:absolute;mso-position-vertical-relative:text;mso-height-percent:0;mso-height-relative:margin;v-text-anchor:middle" o:gfxdata="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" adj="159" strokecolor="#4579b8 [3044]"/>
+              <v:shape w14:anchorId="4CC42762" id="Geschweifte Klammer rechts 25" o:spid="_x0000_s1026" type="#_x0000_t88" style="position:absolute;margin-left:298.9pt;margin-top:13.45pt;width:13.5pt;height:153pt;rotation:90;z-index:251659264;visibility:visible;mso-wrap-style:square;mso-height-percent:0;mso-wrap-distance-left:9pt;mso-wrap-distance-top:0;mso-wrap-distance-right:9pt;mso-wrap-distance-bottom:0;mso-position-horizontal:absolute;mso-position-horizontal-relative:text;mso-position-vertical:absolute;mso-position-vertical-relative:text;mso-height-percent:0;mso-height-relative:margin;v-text-anchor:middle" o:gfxdata="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" adj="159" strokecolor="#4579b8 [3044]"/>
             </w:pict>
           </mc:Fallback>
         </mc:AlternateContent>
@@ -2739,7 +2710,7 @@
           </mc:Choice>
           <mc:Fallback>
             <w:pict>
-              <v:shape w14:anchorId="5A3E6B3A" id="Geschweifte Klammer rechts 24" o:spid="_x0000_s1026" type="#_x0000_t88" style="position:absolute;margin-left:111.9pt;margin-top:82.45pt;width:13.5pt;height:15pt;rotation:90;z-index:251661312;visibility:visible;mso-wrap-style:square;mso-height-percent:0;mso-wrap-distance-left:9pt;mso-wrap-distance-top:0;mso-wrap-distance-right:9pt;mso-wrap-distance-bottom:0;mso-position-horizontal:absolute;mso-position-horizontal-relative:text;mso-position-vertical:absolute;mso-position-vertical-relative:text;mso-height-percent:0;mso-height-relative:margin;v-text-anchor:middle" o:gfxdata="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" adj="1620" strokecolor="#4579b8 [3044]"/>
+              <v:shape w14:anchorId="616D3F8F" id="Geschweifte Klammer rechts 24" o:spid="_x0000_s1026" type="#_x0000_t88" style="position:absolute;margin-left:111.9pt;margin-top:82.45pt;width:13.5pt;height:15pt;rotation:90;z-index:251661312;visibility:visible;mso-wrap-style:square;mso-height-percent:0;mso-wrap-distance-left:9pt;mso-wrap-distance-top:0;mso-wrap-distance-right:9pt;mso-wrap-distance-bottom:0;mso-position-horizontal:absolute;mso-position-horizontal-relative:text;mso-position-vertical:absolute;mso-position-vertical-relative:text;mso-height-percent:0;mso-height-relative:margin;v-text-anchor:middle" o:gfxdata="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" adj="1620" strokecolor="#4579b8 [3044]"/>
             </w:pict>
           </mc:Fallback>
         </mc:AlternateContent>
@@ -2808,7 +2779,7 @@
           </mc:Choice>
           <mc:Fallback>
             <w:pict>
-              <v:shape w14:anchorId="11D9BED7" id="Geschweifte Klammer rechts 22" o:spid="_x0000_s1026" type="#_x0000_t88" style="position:absolute;margin-left:136.65pt;margin-top:72.7pt;width:13.5pt;height:34.5pt;rotation:90;z-index:251651072;visibility:visible;mso-wrap-style:square;mso-height-percent:0;mso-wrap-distance-left:9pt;mso-wrap-distance-top:0;mso-wrap-distance-right:9pt;mso-wrap-distance-bottom:0;mso-position-horizontal:absolute;mso-position-horizontal-relative:text;mso-position-vertical:absolute;mso-position-vertical-relative:text;mso-height-percent:0;mso-height-relative:margin;v-text-anchor:middle" o:gfxdata="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" adj="704" strokecolor="#4579b8 [3044]"/>
+              <v:shape w14:anchorId="670D71E2" id="Geschweifte Klammer rechts 22" o:spid="_x0000_s1026" type="#_x0000_t88" style="position:absolute;margin-left:136.65pt;margin-top:72.7pt;width:13.5pt;height:34.5pt;rotation:90;z-index:251651072;visibility:visible;mso-wrap-style:square;mso-height-percent:0;mso-wrap-distance-left:9pt;mso-wrap-distance-top:0;mso-wrap-distance-right:9pt;mso-wrap-distance-bottom:0;mso-position-horizontal:absolute;mso-position-horizontal-relative:text;mso-position-vertical:absolute;mso-position-vertical-relative:text;mso-height-percent:0;mso-height-relative:margin;v-text-anchor:middle" o:gfxdata="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" adj="704" strokecolor="#4579b8 [3044]"/>
             </w:pict>
           </mc:Fallback>
         </mc:AlternateContent>
@@ -4230,13 +4201,7 @@
         <w:rPr>
           <w:lang w:val="en-US"/>
         </w:rPr>
-        <w:t xml:space="preserve"> – </w:t>
-      </w:r>
-      <w:r>
-        <w:rPr>
-          <w:lang w:val="en-US"/>
-        </w:rPr>
-        <w:t xml:space="preserve">Further </w:t>
+        <w:t xml:space="preserve"> – Further </w:t>
       </w:r>
       <w:r>
         <w:rPr>
@@ -4281,23 +4246,7 @@
           <w:noProof/>
           <w:lang w:val="en-US"/>
         </w:rPr>
-        <w:t xml:space="preserve">KX022: </w:t>
-      </w:r>
-      <w:r>
-        <w:rPr>
-          <w:b/>
-          <w:noProof/>
-          <w:lang w:val="en-US"/>
-        </w:rPr>
-        <w:t>ODR 1600</w:t>
-      </w:r>
-      <w:r>
-        <w:rPr>
-          <w:b/>
-          <w:noProof/>
-          <w:lang w:val="en-US"/>
-        </w:rPr>
-        <w:t xml:space="preserve"> -&gt; </w:t>
+        <w:t xml:space="preserve">KX022: ODR 1600 -&gt; </w:t>
       </w:r>
       <w:r>
         <w:rPr>
@@ -4471,39 +4420,7 @@
           <w:noProof/>
           <w:lang w:val="en-US"/>
         </w:rPr>
-        <w:t xml:space="preserve">KX022: ODR </w:t>
-      </w:r>
-      <w:r>
-        <w:rPr>
-          <w:b/>
-          <w:noProof/>
-          <w:lang w:val="en-US"/>
-        </w:rPr>
-        <w:t>200</w:t>
-      </w:r>
-      <w:r>
-        <w:rPr>
-          <w:b/>
-          <w:noProof/>
-          <w:lang w:val="en-US"/>
-        </w:rPr>
-        <w:t xml:space="preserve"> -&gt; delay time </w:t>
-      </w:r>
-      <w:r>
-        <w:rPr>
-          <w:b/>
-          <w:noProof/>
-          <w:lang w:val="en-US"/>
-        </w:rPr>
-        <w:t>7</w:t>
-      </w:r>
-      <w:r>
-        <w:rPr>
-          <w:b/>
-          <w:noProof/>
-          <w:lang w:val="en-US"/>
-        </w:rPr>
-        <w:t>ms</w:t>
+        <w:t>KX022: ODR 200 -&gt; delay time 7ms</w:t>
       </w:r>
       <w:r>
         <w:rPr>
@@ -4578,15 +4495,7 @@
         <w:rPr>
           <w:lang w:val="en-US"/>
         </w:rPr>
-        <w:t xml:space="preserve">one </w:t>
-      </w:r>
-      <w:bookmarkStart w:id="0" w:name="_GoBack"/>
-      <w:bookmarkEnd w:id="0"/>
-      <w:r>
-        <w:rPr>
-          <w:lang w:val="en-US"/>
-        </w:rPr>
-        <w:t>minute, analog to Part 3 overall</w:t>
+        <w:t>one minute, analog to Part 3 overall</w:t>
       </w:r>
       <w:r>
         <w:rPr>
@@ -4667,6 +4576,359 @@
           <w:lang w:val="en-US"/>
         </w:rPr>
         <w:t>further improvement</w:t>
+      </w:r>
+    </w:p>
+    <w:p>
+      <w:pPr>
+        <w:rPr>
+          <w:rFonts w:asciiTheme="majorHAnsi" w:eastAsiaTheme="majorEastAsia" w:hAnsiTheme="majorHAnsi" w:cstheme="majorBidi"/>
+          <w:noProof/>
+          <w:color w:val="365F91" w:themeColor="accent1" w:themeShade="BF"/>
+          <w:sz w:val="26"/>
+          <w:szCs w:val="26"/>
+          <w:lang w:val="en-US"/>
+        </w:rPr>
+      </w:pPr>
+      <w:r>
+        <w:rPr>
+          <w:noProof/>
+          <w:lang w:val="en-US"/>
+        </w:rPr>
+        <w:br w:type="page"/>
+      </w:r>
+    </w:p>
+    <w:p>
+      <w:pPr>
+        <w:pStyle w:val="berschrift2"/>
+        <w:rPr>
+          <w:noProof/>
+          <w:lang w:val="en-US"/>
+        </w:rPr>
+      </w:pPr>
+      <w:r>
+        <w:rPr>
+          <w:noProof/>
+          <w:lang w:val="en-US"/>
+        </w:rPr>
+        <w:lastRenderedPageBreak/>
+        <w:t>Longer intervals between adv and samples</w:t>
+      </w:r>
+    </w:p>
+    <w:p>
+      <w:pPr>
+        <w:jc w:val="both"/>
+        <w:rPr>
+          <w:noProof/>
+          <w:sz w:val="18"/>
+          <w:lang w:val="en-US"/>
+        </w:rPr>
+      </w:pPr>
+      <w:r>
+        <w:rPr>
+          <w:noProof/>
+        </w:rPr>
+        <w:drawing>
+          <wp:inline distT="0" distB="0" distL="0" distR="0" wp14:anchorId="0753F169" wp14:editId="5D30E886">
+            <wp:extent cx="5760720" cy="1418590"/>
+            <wp:effectExtent l="0" t="0" r="0" b="0"/>
+            <wp:docPr id="33" name="Grafik 33"/>
+            <wp:cNvGraphicFramePr>
+              <a:graphicFrameLocks xmlns:a="http://schemas.openxmlformats.org/drawingml/2006/main" noChangeAspect="1"/>
+            </wp:cNvGraphicFramePr>
+            <a:graphic xmlns:a="http://schemas.openxmlformats.org/drawingml/2006/main">
+              <a:graphicData uri="http://schemas.openxmlformats.org/drawingml/2006/picture">
+                <pic:pic xmlns:pic="http://schemas.openxmlformats.org/drawingml/2006/picture">
+                  <pic:nvPicPr>
+                    <pic:cNvPr id="1" name=""/>
+                    <pic:cNvPicPr/>
+                  </pic:nvPicPr>
+                  <pic:blipFill>
+                    <a:blip r:embed="rId37"/>
+                    <a:stretch>
+                      <a:fillRect/>
+                    </a:stretch>
+                  </pic:blipFill>
+                  <pic:spPr>
+                    <a:xfrm>
+                      <a:off x="0" y="0"/>
+                      <a:ext cx="5760720" cy="1418590"/>
+                    </a:xfrm>
+                    <a:prstGeom prst="rect">
+                      <a:avLst/>
+                    </a:prstGeom>
+                  </pic:spPr>
+                </pic:pic>
+              </a:graphicData>
+            </a:graphic>
+          </wp:inline>
+        </w:drawing>
+      </w:r>
+      <w:r>
+        <w:rPr>
+          <w:noProof/>
+          <w:sz w:val="18"/>
+          <w:lang w:val="en-US"/>
+        </w:rPr>
+        <w:t xml:space="preserve">BLE 0 dBm, adv. interval </w:t>
+      </w:r>
+      <w:r>
+        <w:rPr>
+          <w:noProof/>
+          <w:sz w:val="18"/>
+          <w:lang w:val="en-US"/>
+        </w:rPr>
+        <w:tab/>
+      </w:r>
+      <w:r>
+        <w:rPr>
+          <w:noProof/>
+          <w:sz w:val="18"/>
+          <w:lang w:val="en-US"/>
+        </w:rPr>
+        <w:tab/>
+      </w:r>
+      <w:r>
+        <w:rPr>
+          <w:noProof/>
+          <w:sz w:val="18"/>
+          <w:lang w:val="en-US"/>
+        </w:rPr>
+        <w:t>1s</w:t>
+      </w:r>
+      <w:r>
+        <w:rPr>
+          <w:noProof/>
+          <w:sz w:val="18"/>
+          <w:lang w:val="en-US"/>
+        </w:rPr>
+        <w:br/>
+      </w:r>
+      <w:r>
+        <w:rPr>
+          <w:noProof/>
+          <w:sz w:val="18"/>
+          <w:lang w:val="en-US"/>
+        </w:rPr>
+        <w:t xml:space="preserve">sensor (SHT3 and KX022) interval </w:t>
+      </w:r>
+      <w:r>
+        <w:rPr>
+          <w:noProof/>
+          <w:sz w:val="18"/>
+          <w:lang w:val="en-US"/>
+        </w:rPr>
+        <w:tab/>
+      </w:r>
+      <w:r>
+        <w:rPr>
+          <w:noProof/>
+          <w:sz w:val="18"/>
+          <w:lang w:val="en-US"/>
+        </w:rPr>
+        <w:t>1</w:t>
+      </w:r>
+      <w:r>
+        <w:rPr>
+          <w:noProof/>
+          <w:sz w:val="18"/>
+          <w:lang w:val="en-US"/>
+        </w:rPr>
+        <w:t>5s</w:t>
+      </w:r>
+      <w:r>
+        <w:rPr>
+          <w:noProof/>
+          <w:sz w:val="18"/>
+          <w:lang w:val="en-US"/>
+        </w:rPr>
+        <w:br/>
+        <w:t xml:space="preserve">SAADC (battery level) interval </w:t>
+      </w:r>
+      <w:r>
+        <w:rPr>
+          <w:noProof/>
+          <w:sz w:val="18"/>
+          <w:lang w:val="en-US"/>
+        </w:rPr>
+        <w:tab/>
+      </w:r>
+      <w:r>
+        <w:rPr>
+          <w:noProof/>
+          <w:sz w:val="18"/>
+          <w:lang w:val="en-US"/>
+        </w:rPr>
+        <w:t>6</w:t>
+      </w:r>
+      <w:r>
+        <w:rPr>
+          <w:noProof/>
+          <w:sz w:val="18"/>
+          <w:lang w:val="en-US"/>
+        </w:rPr>
+        <w:t>0s</w:t>
+      </w:r>
+      <w:r>
+        <w:rPr>
+          <w:noProof/>
+          <w:sz w:val="18"/>
+          <w:lang w:val="en-US"/>
+        </w:rPr>
+        <w:br/>
+        <w:t xml:space="preserve">overall power consumption </w:t>
+      </w:r>
+      <w:r>
+        <w:rPr>
+          <w:noProof/>
+          <w:sz w:val="18"/>
+          <w:lang w:val="en-US"/>
+        </w:rPr>
+        <w:tab/>
+      </w:r>
+      <w:r>
+        <w:rPr>
+          <w:noProof/>
+          <w:sz w:val="18"/>
+          <w:lang w:val="en-US"/>
+        </w:rPr>
+        <w:tab/>
+        <w:t>1</w:t>
+      </w:r>
+      <w:r>
+        <w:rPr>
+          <w:noProof/>
+          <w:sz w:val="18"/>
+          <w:lang w:val="en-US"/>
+        </w:rPr>
+        <w:t>4</w:t>
+      </w:r>
+      <w:r>
+        <w:rPr>
+          <w:noProof/>
+          <w:sz w:val="18"/>
+          <w:lang w:val="en-US"/>
+        </w:rPr>
+        <w:t>,</w:t>
+      </w:r>
+      <w:r>
+        <w:rPr>
+          <w:noProof/>
+          <w:sz w:val="18"/>
+          <w:lang w:val="en-US"/>
+        </w:rPr>
+        <w:t>4</w:t>
+      </w:r>
+      <w:r>
+        <w:rPr>
+          <w:noProof/>
+          <w:sz w:val="18"/>
+          <w:lang w:val="en-US"/>
+        </w:rPr>
+        <w:t xml:space="preserve">uA </w:t>
+      </w:r>
+      <w:r>
+        <w:rPr>
+          <w:noProof/>
+          <w:sz w:val="18"/>
+          <w:lang w:val="en-US"/>
+        </w:rPr>
+        <w:br/>
+        <w:t>idle power consumption</w:t>
+      </w:r>
+      <w:r>
+        <w:rPr>
+          <w:noProof/>
+          <w:sz w:val="18"/>
+          <w:lang w:val="en-US"/>
+        </w:rPr>
+        <w:tab/>
+      </w:r>
+      <w:r>
+        <w:rPr>
+          <w:noProof/>
+          <w:sz w:val="18"/>
+          <w:lang w:val="en-US"/>
+        </w:rPr>
+        <w:tab/>
+        <w:t>3,</w:t>
+      </w:r>
+      <w:r>
+        <w:rPr>
+          <w:noProof/>
+          <w:sz w:val="18"/>
+          <w:lang w:val="en-US"/>
+        </w:rPr>
+        <w:t>6</w:t>
+      </w:r>
+      <w:r>
+        <w:rPr>
+          <w:noProof/>
+          <w:sz w:val="18"/>
+          <w:lang w:val="en-US"/>
+        </w:rPr>
+        <w:t xml:space="preserve"> uA</w:t>
+      </w:r>
+    </w:p>
+    <w:p>
+      <w:pPr>
+        <w:pStyle w:val="IntensivesZitat"/>
+        <w:rPr>
+          <w:noProof/>
+        </w:rPr>
+      </w:pPr>
+      <w:r>
+        <w:rPr>
+          <w:noProof/>
+        </w:rPr>
+        <w:t>220mAh / 0,0144mA * 0,7 = 10.694 h</w:t>
+      </w:r>
+      <w:r>
+        <w:rPr>
+          <w:noProof/>
+        </w:rPr>
+        <w:t xml:space="preserve"> = ~1.2 Jahre</w:t>
+      </w:r>
+    </w:p>
+    <w:p>
+      <w:pPr>
+        <w:jc w:val="both"/>
+        <w:rPr>
+          <w:noProof/>
+        </w:rPr>
+      </w:pPr>
+      <w:r>
+        <w:rPr>
+          <w:noProof/>
+          <w:sz w:val="18"/>
+          <w:lang w:val="en-US"/>
+        </w:rPr>
+        <w:t>(&gt; 1 Jahr = 365*24h = 8760h</w:t>
+      </w:r>
+      <w:r>
+        <w:rPr>
+          <w:noProof/>
+          <w:sz w:val="18"/>
+          <w:lang w:val="en-US"/>
+        </w:rPr>
+        <w:t>;</w:t>
+      </w:r>
+      <w:bookmarkStart w:id="0" w:name="_GoBack"/>
+      <w:bookmarkEnd w:id="0"/>
+      <w:r>
+        <w:rPr>
+          <w:noProof/>
+          <w:sz w:val="18"/>
+          <w:lang w:val="en-US"/>
+        </w:rPr>
+        <w:t xml:space="preserve"> CR2032 = 220 mAh</w:t>
+      </w:r>
+      <w:r>
+        <w:rPr>
+          <w:noProof/>
+          <w:sz w:val="18"/>
+          <w:lang w:val="en-US"/>
+        </w:rPr>
+        <w:t>)</w:t>
       </w:r>
     </w:p>
     <w:sectPr>
@@ -5678,6 +5940,41 @@
       <w:szCs w:val="24"/>
     </w:rPr>
   </w:style>
+  <w:style w:type="paragraph" w:styleId="IntensivesZitat">
+    <w:name w:val="Intense Quote"/>
+    <w:basedOn w:val="Standard"/>
+    <w:next w:val="Standard"/>
+    <w:link w:val="IntensivesZitatZchn"/>
+    <w:uiPriority w:val="30"/>
+    <w:qFormat/>
+    <w:rsid w:val="008C1795"/>
+    <w:pPr>
+      <w:pBdr>
+        <w:top w:val="single" w:sz="4" w:space="10" w:color="4F81BD" w:themeColor="accent1"/>
+        <w:bottom w:val="single" w:sz="4" w:space="10" w:color="4F81BD" w:themeColor="accent1"/>
+      </w:pBdr>
+      <w:spacing w:before="360" w:after="360"/>
+      <w:ind w:left="864" w:right="864"/>
+      <w:jc w:val="center"/>
+    </w:pPr>
+    <w:rPr>
+      <w:i/>
+      <w:iCs/>
+      <w:color w:val="4F81BD" w:themeColor="accent1"/>
+    </w:rPr>
+  </w:style>
+  <w:style w:type="character" w:customStyle="1" w:styleId="IntensivesZitatZchn">
+    <w:name w:val="Intensives Zitat Zchn"/>
+    <w:basedOn w:val="Absatz-Standardschriftart"/>
+    <w:link w:val="IntensivesZitat"/>
+    <w:uiPriority w:val="30"/>
+    <w:rsid w:val="008C1795"/>
+    <w:rPr>
+      <w:i/>
+      <w:iCs/>
+      <w:color w:val="4F81BD" w:themeColor="accent1"/>
+    </w:rPr>
+  </w:style>
 </w:styles>
 </file>
 
@@ -5971,7 +6268,7 @@
 </file>
 
 <file path=customXml/itemProps1.xml><?xml version="1.0" encoding="utf-8"?>
-<ds:datastoreItem xmlns:ds="http://schemas.openxmlformats.org/officeDocument/2006/customXml" ds:itemID="{64B0E0FB-749E-441E-AA3F-29B3098F2088}">
+<ds:datastoreItem xmlns:ds="http://schemas.openxmlformats.org/officeDocument/2006/customXml" ds:itemID="{22E22B76-657A-49DD-85F6-09787CBFFBD4}">
   <ds:schemaRefs>
     <ds:schemaRef ds:uri="http://schemas.openxmlformats.org/officeDocument/2006/bibliography"/>
   </ds:schemaRefs>

</xml_diff>

<commit_message>
BSP button introduced, no button handling yet, power consumption checked and ok
</commit_message>
<xml_diff>
--- a/pow consumption.docx
+++ b/pow consumption.docx
@@ -2482,7 +2482,7 @@
           </mc:Choice>
           <mc:Fallback>
             <w:pict>
-              <v:shapetype w14:anchorId="38E3E096" id="_x0000_t88" coordsize="21600,21600" o:spt="88" adj="1800,10800" path="m,qx10800@0l10800@2qy21600@11,10800@3l10800@1qy,21600e" filled="f">
+              <v:shapetype w14:anchorId="005C8C37" id="_x0000_t88" coordsize="21600,21600" o:spt="88" adj="1800,10800" path="m,qx10800@0l10800@2qy21600@11,10800@3l10800@1qy,21600e" filled="f">
                 <v:formulas>
                   <v:f eqn="val #0"/>
                   <v:f eqn="sum 21600 0 #0"/>
@@ -2572,7 +2572,7 @@
           </mc:Choice>
           <mc:Fallback>
             <w:pict>
-              <v:shape w14:anchorId="1D603633" id="Geschweifte Klammer rechts 23" o:spid="_x0000_s1026" type="#_x0000_t88" style="position:absolute;margin-left:178.15pt;margin-top:72.8pt;width:13.5pt;height:34.5pt;rotation:90;z-index:251656192;visibility:visible;mso-wrap-style:square;mso-height-percent:0;mso-wrap-distance-left:9pt;mso-wrap-distance-top:0;mso-wrap-distance-right:9pt;mso-wrap-distance-bottom:0;mso-position-horizontal:absolute;mso-position-horizontal-relative:text;mso-position-vertical:absolute;mso-position-vertical-relative:text;mso-height-percent:0;mso-height-relative:margin;v-text-anchor:middle" o:gfxdata="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" adj="704" strokecolor="#4579b8 [3044]"/>
+              <v:shape w14:anchorId="08C2CC4E" id="Geschweifte Klammer rechts 23" o:spid="_x0000_s1026" type="#_x0000_t88" style="position:absolute;margin-left:178.15pt;margin-top:72.8pt;width:13.5pt;height:34.5pt;rotation:90;z-index:251656192;visibility:visible;mso-wrap-style:square;mso-height-percent:0;mso-wrap-distance-left:9pt;mso-wrap-distance-top:0;mso-wrap-distance-right:9pt;mso-wrap-distance-bottom:0;mso-position-horizontal:absolute;mso-position-horizontal-relative:text;mso-position-vertical:absolute;mso-position-vertical-relative:text;mso-height-percent:0;mso-height-relative:margin;v-text-anchor:middle" o:gfxdata="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" adj="704" strokecolor="#4579b8 [3044]"/>
             </w:pict>
           </mc:Fallback>
         </mc:AlternateContent>
@@ -2641,7 +2641,7 @@
           </mc:Choice>
           <mc:Fallback>
             <w:pict>
-              <v:shape w14:anchorId="4CC42762" id="Geschweifte Klammer rechts 25" o:spid="_x0000_s1026" type="#_x0000_t88" style="position:absolute;margin-left:298.9pt;margin-top:13.45pt;width:13.5pt;height:153pt;rotation:90;z-index:251659264;visibility:visible;mso-wrap-style:square;mso-height-percent:0;mso-wrap-distance-left:9pt;mso-wrap-distance-top:0;mso-wrap-distance-right:9pt;mso-wrap-distance-bottom:0;mso-position-horizontal:absolute;mso-position-horizontal-relative:text;mso-position-vertical:absolute;mso-position-vertical-relative:text;mso-height-percent:0;mso-height-relative:margin;v-text-anchor:middle" o:gfxdata="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" adj="159" strokecolor="#4579b8 [3044]"/>
+              <v:shape w14:anchorId="32296F49" id="Geschweifte Klammer rechts 25" o:spid="_x0000_s1026" type="#_x0000_t88" style="position:absolute;margin-left:298.9pt;margin-top:13.45pt;width:13.5pt;height:153pt;rotation:90;z-index:251659264;visibility:visible;mso-wrap-style:square;mso-height-percent:0;mso-wrap-distance-left:9pt;mso-wrap-distance-top:0;mso-wrap-distance-right:9pt;mso-wrap-distance-bottom:0;mso-position-horizontal:absolute;mso-position-horizontal-relative:text;mso-position-vertical:absolute;mso-position-vertical-relative:text;mso-height-percent:0;mso-height-relative:margin;v-text-anchor:middle" o:gfxdata="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" adj="159" strokecolor="#4579b8 [3044]"/>
             </w:pict>
           </mc:Fallback>
         </mc:AlternateContent>
@@ -2710,7 +2710,7 @@
           </mc:Choice>
           <mc:Fallback>
             <w:pict>
-              <v:shape w14:anchorId="616D3F8F" id="Geschweifte Klammer rechts 24" o:spid="_x0000_s1026" type="#_x0000_t88" style="position:absolute;margin-left:111.9pt;margin-top:82.45pt;width:13.5pt;height:15pt;rotation:90;z-index:251661312;visibility:visible;mso-wrap-style:square;mso-height-percent:0;mso-wrap-distance-left:9pt;mso-wrap-distance-top:0;mso-wrap-distance-right:9pt;mso-wrap-distance-bottom:0;mso-position-horizontal:absolute;mso-position-horizontal-relative:text;mso-position-vertical:absolute;mso-position-vertical-relative:text;mso-height-percent:0;mso-height-relative:margin;v-text-anchor:middle" o:gfxdata="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" adj="1620" strokecolor="#4579b8 [3044]"/>
+              <v:shape w14:anchorId="3CACA4CC" id="Geschweifte Klammer rechts 24" o:spid="_x0000_s1026" type="#_x0000_t88" style="position:absolute;margin-left:111.9pt;margin-top:82.45pt;width:13.5pt;height:15pt;rotation:90;z-index:251661312;visibility:visible;mso-wrap-style:square;mso-height-percent:0;mso-wrap-distance-left:9pt;mso-wrap-distance-top:0;mso-wrap-distance-right:9pt;mso-wrap-distance-bottom:0;mso-position-horizontal:absolute;mso-position-horizontal-relative:text;mso-position-vertical:absolute;mso-position-vertical-relative:text;mso-height-percent:0;mso-height-relative:margin;v-text-anchor:middle" o:gfxdata="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" adj="1620" strokecolor="#4579b8 [3044]"/>
             </w:pict>
           </mc:Fallback>
         </mc:AlternateContent>
@@ -2779,7 +2779,7 @@
           </mc:Choice>
           <mc:Fallback>
             <w:pict>
-              <v:shape w14:anchorId="670D71E2" id="Geschweifte Klammer rechts 22" o:spid="_x0000_s1026" type="#_x0000_t88" style="position:absolute;margin-left:136.65pt;margin-top:72.7pt;width:13.5pt;height:34.5pt;rotation:90;z-index:251651072;visibility:visible;mso-wrap-style:square;mso-height-percent:0;mso-wrap-distance-left:9pt;mso-wrap-distance-top:0;mso-wrap-distance-right:9pt;mso-wrap-distance-bottom:0;mso-position-horizontal:absolute;mso-position-horizontal-relative:text;mso-position-vertical:absolute;mso-position-vertical-relative:text;mso-height-percent:0;mso-height-relative:margin;v-text-anchor:middle" o:gfxdata="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" adj="704" strokecolor="#4579b8 [3044]"/>
+              <v:shape w14:anchorId="15108114" id="Geschweifte Klammer rechts 22" o:spid="_x0000_s1026" type="#_x0000_t88" style="position:absolute;margin-left:136.65pt;margin-top:72.7pt;width:13.5pt;height:34.5pt;rotation:90;z-index:251651072;visibility:visible;mso-wrap-style:square;mso-height-percent:0;mso-wrap-distance-left:9pt;mso-wrap-distance-top:0;mso-wrap-distance-right:9pt;mso-wrap-distance-bottom:0;mso-position-horizontal:absolute;mso-position-horizontal-relative:text;mso-position-vertical:absolute;mso-position-vertical-relative:text;mso-height-percent:0;mso-height-relative:margin;v-text-anchor:middle" o:gfxdata="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" adj="704" strokecolor="#4579b8 [3044]"/>
             </w:pict>
           </mc:Fallback>
         </mc:AlternateContent>
@@ -4718,22 +4718,7 @@
           <w:lang w:val="en-US"/>
         </w:rPr>
         <w:tab/>
-      </w:r>
-      <w:r>
-        <w:rPr>
-          <w:noProof/>
-          <w:sz w:val="18"/>
-          <w:lang w:val="en-US"/>
-        </w:rPr>
-        <w:t>1</w:t>
-      </w:r>
-      <w:r>
-        <w:rPr>
-          <w:noProof/>
-          <w:sz w:val="18"/>
-          <w:lang w:val="en-US"/>
-        </w:rPr>
-        <w:t>5s</w:t>
+        <w:t>15s</w:t>
       </w:r>
       <w:r>
         <w:rPr>
@@ -4751,22 +4736,7 @@
           <w:lang w:val="en-US"/>
         </w:rPr>
         <w:tab/>
-      </w:r>
-      <w:r>
-        <w:rPr>
-          <w:noProof/>
-          <w:sz w:val="18"/>
-          <w:lang w:val="en-US"/>
-        </w:rPr>
-        <w:t>6</w:t>
-      </w:r>
-      <w:r>
-        <w:rPr>
-          <w:noProof/>
-          <w:sz w:val="18"/>
-          <w:lang w:val="en-US"/>
-        </w:rPr>
-        <w:t>0s</w:t>
+        <w:t>60s</w:t>
       </w:r>
       <w:r>
         <w:rPr>
@@ -4792,39 +4762,7 @@
           <w:lang w:val="en-US"/>
         </w:rPr>
         <w:tab/>
-        <w:t>1</w:t>
-      </w:r>
-      <w:r>
-        <w:rPr>
-          <w:noProof/>
-          <w:sz w:val="18"/>
-          <w:lang w:val="en-US"/>
-        </w:rPr>
-        <w:t>4</w:t>
-      </w:r>
-      <w:r>
-        <w:rPr>
-          <w:noProof/>
-          <w:sz w:val="18"/>
-          <w:lang w:val="en-US"/>
-        </w:rPr>
-        <w:t>,</w:t>
-      </w:r>
-      <w:r>
-        <w:rPr>
-          <w:noProof/>
-          <w:sz w:val="18"/>
-          <w:lang w:val="en-US"/>
-        </w:rPr>
-        <w:t>4</w:t>
-      </w:r>
-      <w:r>
-        <w:rPr>
-          <w:noProof/>
-          <w:sz w:val="18"/>
-          <w:lang w:val="en-US"/>
-        </w:rPr>
-        <w:t xml:space="preserve">uA </w:t>
+        <w:t xml:space="preserve">14,4uA </w:t>
       </w:r>
       <w:r>
         <w:rPr>
@@ -4850,23 +4788,7 @@
           <w:lang w:val="en-US"/>
         </w:rPr>
         <w:tab/>
-        <w:t>3,</w:t>
-      </w:r>
-      <w:r>
-        <w:rPr>
-          <w:noProof/>
-          <w:sz w:val="18"/>
-          <w:lang w:val="en-US"/>
-        </w:rPr>
-        <w:t>6</w:t>
-      </w:r>
-      <w:r>
-        <w:rPr>
-          <w:noProof/>
-          <w:sz w:val="18"/>
-          <w:lang w:val="en-US"/>
-        </w:rPr>
-        <w:t xml:space="preserve"> uA</w:t>
+        <w:t>3,6 uA</w:t>
       </w:r>
     </w:p>
     <w:p>
@@ -4894,13 +4816,13 @@
         <w:jc w:val="both"/>
         <w:rPr>
           <w:noProof/>
-        </w:rPr>
-      </w:pPr>
-      <w:r>
-        <w:rPr>
-          <w:noProof/>
-          <w:sz w:val="18"/>
-          <w:lang w:val="en-US"/>
+          <w:sz w:val="18"/>
+        </w:rPr>
+      </w:pPr>
+      <w:r>
+        <w:rPr>
+          <w:noProof/>
+          <w:sz w:val="18"/>
         </w:rPr>
         <w:t>(&gt; 1 Jahr = 365*24h = 8760h</w:t>
       </w:r>
@@ -4908,27 +4830,192 @@
         <w:rPr>
           <w:noProof/>
           <w:sz w:val="18"/>
-          <w:lang w:val="en-US"/>
         </w:rPr>
         <w:t>;</w:t>
+      </w:r>
+      <w:r>
+        <w:rPr>
+          <w:noProof/>
+          <w:sz w:val="18"/>
+        </w:rPr>
+        <w:t xml:space="preserve"> CR2032 = 220 mAh</w:t>
+      </w:r>
+      <w:r>
+        <w:rPr>
+          <w:noProof/>
+          <w:sz w:val="18"/>
+        </w:rPr>
+        <w:t>)</w:t>
+      </w:r>
+    </w:p>
+    <w:p>
+      <w:pPr>
+        <w:jc w:val="both"/>
+        <w:rPr>
+          <w:noProof/>
+          <w:sz w:val="18"/>
+        </w:rPr>
+      </w:pPr>
+    </w:p>
+    <w:p>
+      <w:pPr>
+        <w:jc w:val="both"/>
+        <w:rPr>
+          <w:rFonts w:asciiTheme="majorHAnsi" w:eastAsiaTheme="majorEastAsia" w:hAnsiTheme="majorHAnsi" w:cstheme="majorBidi"/>
+          <w:noProof/>
+          <w:color w:val="365F91" w:themeColor="accent1" w:themeShade="BF"/>
+          <w:sz w:val="26"/>
+          <w:szCs w:val="26"/>
+          <w:lang w:val="en-US"/>
+        </w:rPr>
+      </w:pPr>
+      <w:r>
+        <w:rPr>
+          <w:rFonts w:asciiTheme="majorHAnsi" w:eastAsiaTheme="majorEastAsia" w:hAnsiTheme="majorHAnsi" w:cstheme="majorBidi"/>
+          <w:noProof/>
+          <w:color w:val="365F91" w:themeColor="accent1" w:themeShade="BF"/>
+          <w:sz w:val="26"/>
+          <w:szCs w:val="26"/>
+          <w:lang w:val="en-US"/>
+        </w:rPr>
+        <w:t xml:space="preserve">Button </w:t>
+      </w:r>
+      <w:r>
+        <w:rPr>
+          <w:rFonts w:asciiTheme="majorHAnsi" w:eastAsiaTheme="majorEastAsia" w:hAnsiTheme="majorHAnsi" w:cstheme="majorBidi"/>
+          <w:noProof/>
+          <w:color w:val="365F91" w:themeColor="accent1" w:themeShade="BF"/>
+          <w:sz w:val="26"/>
+          <w:szCs w:val="26"/>
+          <w:lang w:val="en-US"/>
+        </w:rPr>
+        <w:t xml:space="preserve">functionality </w:t>
+      </w:r>
+      <w:r>
+        <w:rPr>
+          <w:rFonts w:asciiTheme="majorHAnsi" w:eastAsiaTheme="majorEastAsia" w:hAnsiTheme="majorHAnsi" w:cstheme="majorBidi"/>
+          <w:noProof/>
+          <w:color w:val="365F91" w:themeColor="accent1" w:themeShade="BF"/>
+          <w:sz w:val="26"/>
+          <w:szCs w:val="26"/>
+          <w:lang w:val="en-US"/>
+        </w:rPr>
+        <w:t>introduced</w:t>
+      </w:r>
+    </w:p>
+    <w:p>
+      <w:pPr>
+        <w:jc w:val="both"/>
+        <w:rPr>
+          <w:noProof/>
+        </w:rPr>
+      </w:pPr>
+      <w:r>
+        <w:rPr>
+          <w:noProof/>
+        </w:rPr>
+        <w:drawing>
+          <wp:inline distT="0" distB="0" distL="0" distR="0" wp14:anchorId="0882FEED" wp14:editId="5E07F275">
+            <wp:extent cx="5760720" cy="1437640"/>
+            <wp:effectExtent l="0" t="0" r="0" b="0"/>
+            <wp:docPr id="40" name="Grafik 40"/>
+            <wp:cNvGraphicFramePr>
+              <a:graphicFrameLocks xmlns:a="http://schemas.openxmlformats.org/drawingml/2006/main" noChangeAspect="1"/>
+            </wp:cNvGraphicFramePr>
+            <a:graphic xmlns:a="http://schemas.openxmlformats.org/drawingml/2006/main">
+              <a:graphicData uri="http://schemas.openxmlformats.org/drawingml/2006/picture">
+                <pic:pic xmlns:pic="http://schemas.openxmlformats.org/drawingml/2006/picture">
+                  <pic:nvPicPr>
+                    <pic:cNvPr id="1" name=""/>
+                    <pic:cNvPicPr/>
+                  </pic:nvPicPr>
+                  <pic:blipFill>
+                    <a:blip r:embed="rId38"/>
+                    <a:stretch>
+                      <a:fillRect/>
+                    </a:stretch>
+                  </pic:blipFill>
+                  <pic:spPr>
+                    <a:xfrm>
+                      <a:off x="0" y="0"/>
+                      <a:ext cx="5760720" cy="1437640"/>
+                    </a:xfrm>
+                    <a:prstGeom prst="rect">
+                      <a:avLst/>
+                    </a:prstGeom>
+                  </pic:spPr>
+                </pic:pic>
+              </a:graphicData>
+            </a:graphic>
+          </wp:inline>
+        </w:drawing>
+      </w:r>
+    </w:p>
+    <w:p>
+      <w:pPr>
+        <w:rPr>
+          <w:noProof/>
+        </w:rPr>
+      </w:pPr>
+      <w:r>
+        <w:rPr>
+          <w:noProof/>
+        </w:rPr>
+        <w:t>Single b</w:t>
       </w:r>
       <w:bookmarkStart w:id="0" w:name="_GoBack"/>
       <w:bookmarkEnd w:id="0"/>
       <w:r>
         <w:rPr>
           <w:noProof/>
-          <w:sz w:val="18"/>
-          <w:lang w:val="en-US"/>
-        </w:rPr>
-        <w:t xml:space="preserve"> CR2032 = 220 mAh</w:t>
-      </w:r>
-      <w:r>
-        <w:rPr>
-          <w:noProof/>
-          <w:sz w:val="18"/>
-          <w:lang w:val="en-US"/>
-        </w:rPr>
-        <w:t>)</w:t>
+        </w:rPr>
+        <w:t>utton press</w:t>
+      </w:r>
+      <w:r>
+        <w:rPr>
+          <w:noProof/>
+        </w:rPr>
+        <w:br/>
+      </w:r>
+      <w:r>
+        <w:rPr>
+          <w:noProof/>
+        </w:rPr>
+        <w:drawing>
+          <wp:inline distT="0" distB="0" distL="0" distR="0" wp14:anchorId="219FCA63" wp14:editId="606AAB68">
+            <wp:extent cx="5760720" cy="1454785"/>
+            <wp:effectExtent l="0" t="0" r="0" b="0"/>
+            <wp:docPr id="39" name="Grafik 39"/>
+            <wp:cNvGraphicFramePr>
+              <a:graphicFrameLocks xmlns:a="http://schemas.openxmlformats.org/drawingml/2006/main" noChangeAspect="1"/>
+            </wp:cNvGraphicFramePr>
+            <a:graphic xmlns:a="http://schemas.openxmlformats.org/drawingml/2006/main">
+              <a:graphicData uri="http://schemas.openxmlformats.org/drawingml/2006/picture">
+                <pic:pic xmlns:pic="http://schemas.openxmlformats.org/drawingml/2006/picture">
+                  <pic:nvPicPr>
+                    <pic:cNvPr id="1" name=""/>
+                    <pic:cNvPicPr/>
+                  </pic:nvPicPr>
+                  <pic:blipFill>
+                    <a:blip r:embed="rId39"/>
+                    <a:stretch>
+                      <a:fillRect/>
+                    </a:stretch>
+                  </pic:blipFill>
+                  <pic:spPr>
+                    <a:xfrm>
+                      <a:off x="0" y="0"/>
+                      <a:ext cx="5760720" cy="1454785"/>
+                    </a:xfrm>
+                    <a:prstGeom prst="rect">
+                      <a:avLst/>
+                    </a:prstGeom>
+                  </pic:spPr>
+                </pic:pic>
+              </a:graphicData>
+            </a:graphic>
+          </wp:inline>
+        </w:drawing>
       </w:r>
     </w:p>
     <w:sectPr>
@@ -6268,7 +6355,7 @@
 </file>
 
 <file path=customXml/itemProps1.xml><?xml version="1.0" encoding="utf-8"?>
-<ds:datastoreItem xmlns:ds="http://schemas.openxmlformats.org/officeDocument/2006/customXml" ds:itemID="{22E22B76-657A-49DD-85F6-09787CBFFBD4}">
+<ds:datastoreItem xmlns:ds="http://schemas.openxmlformats.org/officeDocument/2006/customXml" ds:itemID="{64DC6E2C-D934-4C2D-A2B6-EF4508584300}">
   <ds:schemaRefs>
     <ds:schemaRef ds:uri="http://schemas.openxmlformats.org/officeDocument/2006/bibliography"/>
   </ds:schemaRefs>

</xml_diff>

<commit_message>
Bsp button w/resp. events implemented, UICR activated
* BSP button introduced, power consumption checked and ok
* Add UICR for MAJ/MIN beacon values
* Use NRFX_RTC_DEFAULT_CONFIG_FREQUENCY to calculate delay
* buttons (PCB+JIG) working w/resp. events
* CONFIG_NFCT_PINS_AS_GPIOS must be used
</commit_message>
<xml_diff>
--- a/pow consumption.docx
+++ b/pow consumption.docx
@@ -2482,7 +2482,7 @@
           </mc:Choice>
           <mc:Fallback>
             <w:pict>
-              <v:shapetype w14:anchorId="38E3E096" id="_x0000_t88" coordsize="21600,21600" o:spt="88" adj="1800,10800" path="m,qx10800@0l10800@2qy21600@11,10800@3l10800@1qy,21600e" filled="f">
+              <v:shapetype w14:anchorId="005C8C37" id="_x0000_t88" coordsize="21600,21600" o:spt="88" adj="1800,10800" path="m,qx10800@0l10800@2qy21600@11,10800@3l10800@1qy,21600e" filled="f">
                 <v:formulas>
                   <v:f eqn="val #0"/>
                   <v:f eqn="sum 21600 0 #0"/>
@@ -2572,7 +2572,7 @@
           </mc:Choice>
           <mc:Fallback>
             <w:pict>
-              <v:shape w14:anchorId="1D603633" id="Geschweifte Klammer rechts 23" o:spid="_x0000_s1026" type="#_x0000_t88" style="position:absolute;margin-left:178.15pt;margin-top:72.8pt;width:13.5pt;height:34.5pt;rotation:90;z-index:251656192;visibility:visible;mso-wrap-style:square;mso-height-percent:0;mso-wrap-distance-left:9pt;mso-wrap-distance-top:0;mso-wrap-distance-right:9pt;mso-wrap-distance-bottom:0;mso-position-horizontal:absolute;mso-position-horizontal-relative:text;mso-position-vertical:absolute;mso-position-vertical-relative:text;mso-height-percent:0;mso-height-relative:margin;v-text-anchor:middle" o:gfxdata="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" adj="704" strokecolor="#4579b8 [3044]"/>
+              <v:shape w14:anchorId="08C2CC4E" id="Geschweifte Klammer rechts 23" o:spid="_x0000_s1026" type="#_x0000_t88" style="position:absolute;margin-left:178.15pt;margin-top:72.8pt;width:13.5pt;height:34.5pt;rotation:90;z-index:251656192;visibility:visible;mso-wrap-style:square;mso-height-percent:0;mso-wrap-distance-left:9pt;mso-wrap-distance-top:0;mso-wrap-distance-right:9pt;mso-wrap-distance-bottom:0;mso-position-horizontal:absolute;mso-position-horizontal-relative:text;mso-position-vertical:absolute;mso-position-vertical-relative:text;mso-height-percent:0;mso-height-relative:margin;v-text-anchor:middle" o:gfxdata="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" adj="704" strokecolor="#4579b8 [3044]"/>
             </w:pict>
           </mc:Fallback>
         </mc:AlternateContent>
@@ -2641,7 +2641,7 @@
           </mc:Choice>
           <mc:Fallback>
             <w:pict>
-              <v:shape w14:anchorId="4CC42762" id="Geschweifte Klammer rechts 25" o:spid="_x0000_s1026" type="#_x0000_t88" style="position:absolute;margin-left:298.9pt;margin-top:13.45pt;width:13.5pt;height:153pt;rotation:90;z-index:251659264;visibility:visible;mso-wrap-style:square;mso-height-percent:0;mso-wrap-distance-left:9pt;mso-wrap-distance-top:0;mso-wrap-distance-right:9pt;mso-wrap-distance-bottom:0;mso-position-horizontal:absolute;mso-position-horizontal-relative:text;mso-position-vertical:absolute;mso-position-vertical-relative:text;mso-height-percent:0;mso-height-relative:margin;v-text-anchor:middle" o:gfxdata="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" adj="159" strokecolor="#4579b8 [3044]"/>
+              <v:shape w14:anchorId="32296F49" id="Geschweifte Klammer rechts 25" o:spid="_x0000_s1026" type="#_x0000_t88" style="position:absolute;margin-left:298.9pt;margin-top:13.45pt;width:13.5pt;height:153pt;rotation:90;z-index:251659264;visibility:visible;mso-wrap-style:square;mso-height-percent:0;mso-wrap-distance-left:9pt;mso-wrap-distance-top:0;mso-wrap-distance-right:9pt;mso-wrap-distance-bottom:0;mso-position-horizontal:absolute;mso-position-horizontal-relative:text;mso-position-vertical:absolute;mso-position-vertical-relative:text;mso-height-percent:0;mso-height-relative:margin;v-text-anchor:middle" o:gfxdata="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" adj="159" strokecolor="#4579b8 [3044]"/>
             </w:pict>
           </mc:Fallback>
         </mc:AlternateContent>
@@ -2710,7 +2710,7 @@
           </mc:Choice>
           <mc:Fallback>
             <w:pict>
-              <v:shape w14:anchorId="616D3F8F" id="Geschweifte Klammer rechts 24" o:spid="_x0000_s1026" type="#_x0000_t88" style="position:absolute;margin-left:111.9pt;margin-top:82.45pt;width:13.5pt;height:15pt;rotation:90;z-index:251661312;visibility:visible;mso-wrap-style:square;mso-height-percent:0;mso-wrap-distance-left:9pt;mso-wrap-distance-top:0;mso-wrap-distance-right:9pt;mso-wrap-distance-bottom:0;mso-position-horizontal:absolute;mso-position-horizontal-relative:text;mso-position-vertical:absolute;mso-position-vertical-relative:text;mso-height-percent:0;mso-height-relative:margin;v-text-anchor:middle" o:gfxdata="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" adj="1620" strokecolor="#4579b8 [3044]"/>
+              <v:shape w14:anchorId="3CACA4CC" id="Geschweifte Klammer rechts 24" o:spid="_x0000_s1026" type="#_x0000_t88" style="position:absolute;margin-left:111.9pt;margin-top:82.45pt;width:13.5pt;height:15pt;rotation:90;z-index:251661312;visibility:visible;mso-wrap-style:square;mso-height-percent:0;mso-wrap-distance-left:9pt;mso-wrap-distance-top:0;mso-wrap-distance-right:9pt;mso-wrap-distance-bottom:0;mso-position-horizontal:absolute;mso-position-horizontal-relative:text;mso-position-vertical:absolute;mso-position-vertical-relative:text;mso-height-percent:0;mso-height-relative:margin;v-text-anchor:middle" o:gfxdata="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" adj="1620" strokecolor="#4579b8 [3044]"/>
             </w:pict>
           </mc:Fallback>
         </mc:AlternateContent>
@@ -2779,7 +2779,7 @@
           </mc:Choice>
           <mc:Fallback>
             <w:pict>
-              <v:shape w14:anchorId="670D71E2" id="Geschweifte Klammer rechts 22" o:spid="_x0000_s1026" type="#_x0000_t88" style="position:absolute;margin-left:136.65pt;margin-top:72.7pt;width:13.5pt;height:34.5pt;rotation:90;z-index:251651072;visibility:visible;mso-wrap-style:square;mso-height-percent:0;mso-wrap-distance-left:9pt;mso-wrap-distance-top:0;mso-wrap-distance-right:9pt;mso-wrap-distance-bottom:0;mso-position-horizontal:absolute;mso-position-horizontal-relative:text;mso-position-vertical:absolute;mso-position-vertical-relative:text;mso-height-percent:0;mso-height-relative:margin;v-text-anchor:middle" o:gfxdata="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" adj="704" strokecolor="#4579b8 [3044]"/>
+              <v:shape w14:anchorId="15108114" id="Geschweifte Klammer rechts 22" o:spid="_x0000_s1026" type="#_x0000_t88" style="position:absolute;margin-left:136.65pt;margin-top:72.7pt;width:13.5pt;height:34.5pt;rotation:90;z-index:251651072;visibility:visible;mso-wrap-style:square;mso-height-percent:0;mso-wrap-distance-left:9pt;mso-wrap-distance-top:0;mso-wrap-distance-right:9pt;mso-wrap-distance-bottom:0;mso-position-horizontal:absolute;mso-position-horizontal-relative:text;mso-position-vertical:absolute;mso-position-vertical-relative:text;mso-height-percent:0;mso-height-relative:margin;v-text-anchor:middle" o:gfxdata="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" adj="704" strokecolor="#4579b8 [3044]"/>
             </w:pict>
           </mc:Fallback>
         </mc:AlternateContent>
@@ -4718,22 +4718,7 @@
           <w:lang w:val="en-US"/>
         </w:rPr>
         <w:tab/>
-      </w:r>
-      <w:r>
-        <w:rPr>
-          <w:noProof/>
-          <w:sz w:val="18"/>
-          <w:lang w:val="en-US"/>
-        </w:rPr>
-        <w:t>1</w:t>
-      </w:r>
-      <w:r>
-        <w:rPr>
-          <w:noProof/>
-          <w:sz w:val="18"/>
-          <w:lang w:val="en-US"/>
-        </w:rPr>
-        <w:t>5s</w:t>
+        <w:t>15s</w:t>
       </w:r>
       <w:r>
         <w:rPr>
@@ -4751,22 +4736,7 @@
           <w:lang w:val="en-US"/>
         </w:rPr>
         <w:tab/>
-      </w:r>
-      <w:r>
-        <w:rPr>
-          <w:noProof/>
-          <w:sz w:val="18"/>
-          <w:lang w:val="en-US"/>
-        </w:rPr>
-        <w:t>6</w:t>
-      </w:r>
-      <w:r>
-        <w:rPr>
-          <w:noProof/>
-          <w:sz w:val="18"/>
-          <w:lang w:val="en-US"/>
-        </w:rPr>
-        <w:t>0s</w:t>
+        <w:t>60s</w:t>
       </w:r>
       <w:r>
         <w:rPr>
@@ -4792,39 +4762,7 @@
           <w:lang w:val="en-US"/>
         </w:rPr>
         <w:tab/>
-        <w:t>1</w:t>
-      </w:r>
-      <w:r>
-        <w:rPr>
-          <w:noProof/>
-          <w:sz w:val="18"/>
-          <w:lang w:val="en-US"/>
-        </w:rPr>
-        <w:t>4</w:t>
-      </w:r>
-      <w:r>
-        <w:rPr>
-          <w:noProof/>
-          <w:sz w:val="18"/>
-          <w:lang w:val="en-US"/>
-        </w:rPr>
-        <w:t>,</w:t>
-      </w:r>
-      <w:r>
-        <w:rPr>
-          <w:noProof/>
-          <w:sz w:val="18"/>
-          <w:lang w:val="en-US"/>
-        </w:rPr>
-        <w:t>4</w:t>
-      </w:r>
-      <w:r>
-        <w:rPr>
-          <w:noProof/>
-          <w:sz w:val="18"/>
-          <w:lang w:val="en-US"/>
-        </w:rPr>
-        <w:t xml:space="preserve">uA </w:t>
+        <w:t xml:space="preserve">14,4uA </w:t>
       </w:r>
       <w:r>
         <w:rPr>
@@ -4850,23 +4788,7 @@
           <w:lang w:val="en-US"/>
         </w:rPr>
         <w:tab/>
-        <w:t>3,</w:t>
-      </w:r>
-      <w:r>
-        <w:rPr>
-          <w:noProof/>
-          <w:sz w:val="18"/>
-          <w:lang w:val="en-US"/>
-        </w:rPr>
-        <w:t>6</w:t>
-      </w:r>
-      <w:r>
-        <w:rPr>
-          <w:noProof/>
-          <w:sz w:val="18"/>
-          <w:lang w:val="en-US"/>
-        </w:rPr>
-        <w:t xml:space="preserve"> uA</w:t>
+        <w:t>3,6 uA</w:t>
       </w:r>
     </w:p>
     <w:p>
@@ -4894,13 +4816,13 @@
         <w:jc w:val="both"/>
         <w:rPr>
           <w:noProof/>
-        </w:rPr>
-      </w:pPr>
-      <w:r>
-        <w:rPr>
-          <w:noProof/>
-          <w:sz w:val="18"/>
-          <w:lang w:val="en-US"/>
+          <w:sz w:val="18"/>
+        </w:rPr>
+      </w:pPr>
+      <w:r>
+        <w:rPr>
+          <w:noProof/>
+          <w:sz w:val="18"/>
         </w:rPr>
         <w:t>(&gt; 1 Jahr = 365*24h = 8760h</w:t>
       </w:r>
@@ -4908,27 +4830,192 @@
         <w:rPr>
           <w:noProof/>
           <w:sz w:val="18"/>
-          <w:lang w:val="en-US"/>
         </w:rPr>
         <w:t>;</w:t>
+      </w:r>
+      <w:r>
+        <w:rPr>
+          <w:noProof/>
+          <w:sz w:val="18"/>
+        </w:rPr>
+        <w:t xml:space="preserve"> CR2032 = 220 mAh</w:t>
+      </w:r>
+      <w:r>
+        <w:rPr>
+          <w:noProof/>
+          <w:sz w:val="18"/>
+        </w:rPr>
+        <w:t>)</w:t>
+      </w:r>
+    </w:p>
+    <w:p>
+      <w:pPr>
+        <w:jc w:val="both"/>
+        <w:rPr>
+          <w:noProof/>
+          <w:sz w:val="18"/>
+        </w:rPr>
+      </w:pPr>
+    </w:p>
+    <w:p>
+      <w:pPr>
+        <w:jc w:val="both"/>
+        <w:rPr>
+          <w:rFonts w:asciiTheme="majorHAnsi" w:eastAsiaTheme="majorEastAsia" w:hAnsiTheme="majorHAnsi" w:cstheme="majorBidi"/>
+          <w:noProof/>
+          <w:color w:val="365F91" w:themeColor="accent1" w:themeShade="BF"/>
+          <w:sz w:val="26"/>
+          <w:szCs w:val="26"/>
+          <w:lang w:val="en-US"/>
+        </w:rPr>
+      </w:pPr>
+      <w:r>
+        <w:rPr>
+          <w:rFonts w:asciiTheme="majorHAnsi" w:eastAsiaTheme="majorEastAsia" w:hAnsiTheme="majorHAnsi" w:cstheme="majorBidi"/>
+          <w:noProof/>
+          <w:color w:val="365F91" w:themeColor="accent1" w:themeShade="BF"/>
+          <w:sz w:val="26"/>
+          <w:szCs w:val="26"/>
+          <w:lang w:val="en-US"/>
+        </w:rPr>
+        <w:t xml:space="preserve">Button </w:t>
+      </w:r>
+      <w:r>
+        <w:rPr>
+          <w:rFonts w:asciiTheme="majorHAnsi" w:eastAsiaTheme="majorEastAsia" w:hAnsiTheme="majorHAnsi" w:cstheme="majorBidi"/>
+          <w:noProof/>
+          <w:color w:val="365F91" w:themeColor="accent1" w:themeShade="BF"/>
+          <w:sz w:val="26"/>
+          <w:szCs w:val="26"/>
+          <w:lang w:val="en-US"/>
+        </w:rPr>
+        <w:t xml:space="preserve">functionality </w:t>
+      </w:r>
+      <w:r>
+        <w:rPr>
+          <w:rFonts w:asciiTheme="majorHAnsi" w:eastAsiaTheme="majorEastAsia" w:hAnsiTheme="majorHAnsi" w:cstheme="majorBidi"/>
+          <w:noProof/>
+          <w:color w:val="365F91" w:themeColor="accent1" w:themeShade="BF"/>
+          <w:sz w:val="26"/>
+          <w:szCs w:val="26"/>
+          <w:lang w:val="en-US"/>
+        </w:rPr>
+        <w:t>introduced</w:t>
+      </w:r>
+    </w:p>
+    <w:p>
+      <w:pPr>
+        <w:jc w:val="both"/>
+        <w:rPr>
+          <w:noProof/>
+        </w:rPr>
+      </w:pPr>
+      <w:r>
+        <w:rPr>
+          <w:noProof/>
+        </w:rPr>
+        <w:drawing>
+          <wp:inline distT="0" distB="0" distL="0" distR="0" wp14:anchorId="0882FEED" wp14:editId="5E07F275">
+            <wp:extent cx="5760720" cy="1437640"/>
+            <wp:effectExtent l="0" t="0" r="0" b="0"/>
+            <wp:docPr id="40" name="Grafik 40"/>
+            <wp:cNvGraphicFramePr>
+              <a:graphicFrameLocks xmlns:a="http://schemas.openxmlformats.org/drawingml/2006/main" noChangeAspect="1"/>
+            </wp:cNvGraphicFramePr>
+            <a:graphic xmlns:a="http://schemas.openxmlformats.org/drawingml/2006/main">
+              <a:graphicData uri="http://schemas.openxmlformats.org/drawingml/2006/picture">
+                <pic:pic xmlns:pic="http://schemas.openxmlformats.org/drawingml/2006/picture">
+                  <pic:nvPicPr>
+                    <pic:cNvPr id="1" name=""/>
+                    <pic:cNvPicPr/>
+                  </pic:nvPicPr>
+                  <pic:blipFill>
+                    <a:blip r:embed="rId38"/>
+                    <a:stretch>
+                      <a:fillRect/>
+                    </a:stretch>
+                  </pic:blipFill>
+                  <pic:spPr>
+                    <a:xfrm>
+                      <a:off x="0" y="0"/>
+                      <a:ext cx="5760720" cy="1437640"/>
+                    </a:xfrm>
+                    <a:prstGeom prst="rect">
+                      <a:avLst/>
+                    </a:prstGeom>
+                  </pic:spPr>
+                </pic:pic>
+              </a:graphicData>
+            </a:graphic>
+          </wp:inline>
+        </w:drawing>
+      </w:r>
+    </w:p>
+    <w:p>
+      <w:pPr>
+        <w:rPr>
+          <w:noProof/>
+        </w:rPr>
+      </w:pPr>
+      <w:r>
+        <w:rPr>
+          <w:noProof/>
+        </w:rPr>
+        <w:t>Single b</w:t>
       </w:r>
       <w:bookmarkStart w:id="0" w:name="_GoBack"/>
       <w:bookmarkEnd w:id="0"/>
       <w:r>
         <w:rPr>
           <w:noProof/>
-          <w:sz w:val="18"/>
-          <w:lang w:val="en-US"/>
-        </w:rPr>
-        <w:t xml:space="preserve"> CR2032 = 220 mAh</w:t>
-      </w:r>
-      <w:r>
-        <w:rPr>
-          <w:noProof/>
-          <w:sz w:val="18"/>
-          <w:lang w:val="en-US"/>
-        </w:rPr>
-        <w:t>)</w:t>
+        </w:rPr>
+        <w:t>utton press</w:t>
+      </w:r>
+      <w:r>
+        <w:rPr>
+          <w:noProof/>
+        </w:rPr>
+        <w:br/>
+      </w:r>
+      <w:r>
+        <w:rPr>
+          <w:noProof/>
+        </w:rPr>
+        <w:drawing>
+          <wp:inline distT="0" distB="0" distL="0" distR="0" wp14:anchorId="219FCA63" wp14:editId="606AAB68">
+            <wp:extent cx="5760720" cy="1454785"/>
+            <wp:effectExtent l="0" t="0" r="0" b="0"/>
+            <wp:docPr id="39" name="Grafik 39"/>
+            <wp:cNvGraphicFramePr>
+              <a:graphicFrameLocks xmlns:a="http://schemas.openxmlformats.org/drawingml/2006/main" noChangeAspect="1"/>
+            </wp:cNvGraphicFramePr>
+            <a:graphic xmlns:a="http://schemas.openxmlformats.org/drawingml/2006/main">
+              <a:graphicData uri="http://schemas.openxmlformats.org/drawingml/2006/picture">
+                <pic:pic xmlns:pic="http://schemas.openxmlformats.org/drawingml/2006/picture">
+                  <pic:nvPicPr>
+                    <pic:cNvPr id="1" name=""/>
+                    <pic:cNvPicPr/>
+                  </pic:nvPicPr>
+                  <pic:blipFill>
+                    <a:blip r:embed="rId39"/>
+                    <a:stretch>
+                      <a:fillRect/>
+                    </a:stretch>
+                  </pic:blipFill>
+                  <pic:spPr>
+                    <a:xfrm>
+                      <a:off x="0" y="0"/>
+                      <a:ext cx="5760720" cy="1454785"/>
+                    </a:xfrm>
+                    <a:prstGeom prst="rect">
+                      <a:avLst/>
+                    </a:prstGeom>
+                  </pic:spPr>
+                </pic:pic>
+              </a:graphicData>
+            </a:graphic>
+          </wp:inline>
+        </w:drawing>
       </w:r>
     </w:p>
     <w:sectPr>
@@ -6268,7 +6355,7 @@
 </file>
 
 <file path=customXml/itemProps1.xml><?xml version="1.0" encoding="utf-8"?>
-<ds:datastoreItem xmlns:ds="http://schemas.openxmlformats.org/officeDocument/2006/customXml" ds:itemID="{22E22B76-657A-49DD-85F6-09787CBFFBD4}">
+<ds:datastoreItem xmlns:ds="http://schemas.openxmlformats.org/officeDocument/2006/customXml" ds:itemID="{64DC6E2C-D934-4C2D-A2B6-EF4508584300}">
   <ds:schemaRefs>
     <ds:schemaRef ds:uri="http://schemas.openxmlformats.org/officeDocument/2006/bibliography"/>
   </ds:schemaRefs>

</xml_diff>

<commit_message>
Update power consumption doc w/original beacon data
</commit_message>
<xml_diff>
--- a/pow consumption.docx
+++ b/pow consumption.docx
@@ -2482,7 +2482,7 @@
           </mc:Choice>
           <mc:Fallback>
             <w:pict>
-              <v:shapetype w14:anchorId="005C8C37" id="_x0000_t88" coordsize="21600,21600" o:spt="88" adj="1800,10800" path="m,qx10800@0l10800@2qy21600@11,10800@3l10800@1qy,21600e" filled="f">
+              <v:shapetype w14:anchorId="6E1F7DC1" id="_x0000_t88" coordsize="21600,21600" o:spt="88" adj="1800,10800" path="m,qx10800@0l10800@2qy21600@11,10800@3l10800@1qy,21600e" filled="f">
                 <v:formulas>
                   <v:f eqn="val #0"/>
                   <v:f eqn="sum 21600 0 #0"/>
@@ -2572,7 +2572,7 @@
           </mc:Choice>
           <mc:Fallback>
             <w:pict>
-              <v:shape w14:anchorId="08C2CC4E" id="Geschweifte Klammer rechts 23" o:spid="_x0000_s1026" type="#_x0000_t88" style="position:absolute;margin-left:178.15pt;margin-top:72.8pt;width:13.5pt;height:34.5pt;rotation:90;z-index:251656192;visibility:visible;mso-wrap-style:square;mso-height-percent:0;mso-wrap-distance-left:9pt;mso-wrap-distance-top:0;mso-wrap-distance-right:9pt;mso-wrap-distance-bottom:0;mso-position-horizontal:absolute;mso-position-horizontal-relative:text;mso-position-vertical:absolute;mso-position-vertical-relative:text;mso-height-percent:0;mso-height-relative:margin;v-text-anchor:middle" o:gfxdata="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" adj="704" strokecolor="#4579b8 [3044]"/>
+              <v:shape w14:anchorId="169C95D2" id="Geschweifte Klammer rechts 23" o:spid="_x0000_s1026" type="#_x0000_t88" style="position:absolute;margin-left:178.15pt;margin-top:72.8pt;width:13.5pt;height:34.5pt;rotation:90;z-index:251656192;visibility:visible;mso-wrap-style:square;mso-height-percent:0;mso-wrap-distance-left:9pt;mso-wrap-distance-top:0;mso-wrap-distance-right:9pt;mso-wrap-distance-bottom:0;mso-position-horizontal:absolute;mso-position-horizontal-relative:text;mso-position-vertical:absolute;mso-position-vertical-relative:text;mso-height-percent:0;mso-height-relative:margin;v-text-anchor:middle" o:gfxdata="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" adj="704" strokecolor="#4579b8 [3044]"/>
             </w:pict>
           </mc:Fallback>
         </mc:AlternateContent>
@@ -2641,7 +2641,7 @@
           </mc:Choice>
           <mc:Fallback>
             <w:pict>
-              <v:shape w14:anchorId="32296F49" id="Geschweifte Klammer rechts 25" o:spid="_x0000_s1026" type="#_x0000_t88" style="position:absolute;margin-left:298.9pt;margin-top:13.45pt;width:13.5pt;height:153pt;rotation:90;z-index:251659264;visibility:visible;mso-wrap-style:square;mso-height-percent:0;mso-wrap-distance-left:9pt;mso-wrap-distance-top:0;mso-wrap-distance-right:9pt;mso-wrap-distance-bottom:0;mso-position-horizontal:absolute;mso-position-horizontal-relative:text;mso-position-vertical:absolute;mso-position-vertical-relative:text;mso-height-percent:0;mso-height-relative:margin;v-text-anchor:middle" o:gfxdata="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" adj="159" strokecolor="#4579b8 [3044]"/>
+              <v:shape w14:anchorId="05CD286B" id="Geschweifte Klammer rechts 25" o:spid="_x0000_s1026" type="#_x0000_t88" style="position:absolute;margin-left:298.9pt;margin-top:13.45pt;width:13.5pt;height:153pt;rotation:90;z-index:251659264;visibility:visible;mso-wrap-style:square;mso-height-percent:0;mso-wrap-distance-left:9pt;mso-wrap-distance-top:0;mso-wrap-distance-right:9pt;mso-wrap-distance-bottom:0;mso-position-horizontal:absolute;mso-position-horizontal-relative:text;mso-position-vertical:absolute;mso-position-vertical-relative:text;mso-height-percent:0;mso-height-relative:margin;v-text-anchor:middle" o:gfxdata="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" adj="159" strokecolor="#4579b8 [3044]"/>
             </w:pict>
           </mc:Fallback>
         </mc:AlternateContent>
@@ -2710,7 +2710,7 @@
           </mc:Choice>
           <mc:Fallback>
             <w:pict>
-              <v:shape w14:anchorId="3CACA4CC" id="Geschweifte Klammer rechts 24" o:spid="_x0000_s1026" type="#_x0000_t88" style="position:absolute;margin-left:111.9pt;margin-top:82.45pt;width:13.5pt;height:15pt;rotation:90;z-index:251661312;visibility:visible;mso-wrap-style:square;mso-height-percent:0;mso-wrap-distance-left:9pt;mso-wrap-distance-top:0;mso-wrap-distance-right:9pt;mso-wrap-distance-bottom:0;mso-position-horizontal:absolute;mso-position-horizontal-relative:text;mso-position-vertical:absolute;mso-position-vertical-relative:text;mso-height-percent:0;mso-height-relative:margin;v-text-anchor:middle" o:gfxdata="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" adj="1620" strokecolor="#4579b8 [3044]"/>
+              <v:shape w14:anchorId="1D04BDF0" id="Geschweifte Klammer rechts 24" o:spid="_x0000_s1026" type="#_x0000_t88" style="position:absolute;margin-left:111.9pt;margin-top:82.45pt;width:13.5pt;height:15pt;rotation:90;z-index:251661312;visibility:visible;mso-wrap-style:square;mso-height-percent:0;mso-wrap-distance-left:9pt;mso-wrap-distance-top:0;mso-wrap-distance-right:9pt;mso-wrap-distance-bottom:0;mso-position-horizontal:absolute;mso-position-horizontal-relative:text;mso-position-vertical:absolute;mso-position-vertical-relative:text;mso-height-percent:0;mso-height-relative:margin;v-text-anchor:middle" o:gfxdata="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" adj="1620" strokecolor="#4579b8 [3044]"/>
             </w:pict>
           </mc:Fallback>
         </mc:AlternateContent>
@@ -2779,7 +2779,7 @@
           </mc:Choice>
           <mc:Fallback>
             <w:pict>
-              <v:shape w14:anchorId="15108114" id="Geschweifte Klammer rechts 22" o:spid="_x0000_s1026" type="#_x0000_t88" style="position:absolute;margin-left:136.65pt;margin-top:72.7pt;width:13.5pt;height:34.5pt;rotation:90;z-index:251651072;visibility:visible;mso-wrap-style:square;mso-height-percent:0;mso-wrap-distance-left:9pt;mso-wrap-distance-top:0;mso-wrap-distance-right:9pt;mso-wrap-distance-bottom:0;mso-position-horizontal:absolute;mso-position-horizontal-relative:text;mso-position-vertical:absolute;mso-position-vertical-relative:text;mso-height-percent:0;mso-height-relative:margin;v-text-anchor:middle" o:gfxdata="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" adj="704" strokecolor="#4579b8 [3044]"/>
+              <v:shape w14:anchorId="76B0C3AA" id="Geschweifte Klammer rechts 22" o:spid="_x0000_s1026" type="#_x0000_t88" style="position:absolute;margin-left:136.65pt;margin-top:72.7pt;width:13.5pt;height:34.5pt;rotation:90;z-index:251651072;visibility:visible;mso-wrap-style:square;mso-height-percent:0;mso-wrap-distance-left:9pt;mso-wrap-distance-top:0;mso-wrap-distance-right:9pt;mso-wrap-distance-bottom:0;mso-position-horizontal:absolute;mso-position-horizontal-relative:text;mso-position-vertical:absolute;mso-position-vertical-relative:text;mso-height-percent:0;mso-height-relative:margin;v-text-anchor:middle" o:gfxdata="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" adj="704" strokecolor="#4579b8 [3044]"/>
             </w:pict>
           </mc:Fallback>
         </mc:AlternateContent>
@@ -4955,25 +4955,27 @@
       <w:pPr>
         <w:rPr>
           <w:noProof/>
-        </w:rPr>
-      </w:pPr>
-      <w:r>
-        <w:rPr>
-          <w:noProof/>
+          <w:lang w:val="en-US"/>
+        </w:rPr>
+      </w:pPr>
+      <w:r>
+        <w:rPr>
+          <w:noProof/>
+          <w:lang w:val="en-US"/>
         </w:rPr>
         <w:t>Single b</w:t>
       </w:r>
-      <w:bookmarkStart w:id="0" w:name="_GoBack"/>
-      <w:bookmarkEnd w:id="0"/>
-      <w:r>
-        <w:rPr>
-          <w:noProof/>
+      <w:r>
+        <w:rPr>
+          <w:noProof/>
+          <w:lang w:val="en-US"/>
         </w:rPr>
         <w:t>utton press</w:t>
       </w:r>
       <w:r>
         <w:rPr>
           <w:noProof/>
+          <w:lang w:val="en-US"/>
         </w:rPr>
         <w:br/>
       </w:r>
@@ -5006,6 +5008,190 @@
                     <a:xfrm>
                       <a:off x="0" y="0"/>
                       <a:ext cx="5760720" cy="1454785"/>
+                    </a:xfrm>
+                    <a:prstGeom prst="rect">
+                      <a:avLst/>
+                    </a:prstGeom>
+                  </pic:spPr>
+                </pic:pic>
+              </a:graphicData>
+            </a:graphic>
+          </wp:inline>
+        </w:drawing>
+      </w:r>
+    </w:p>
+    <w:p>
+      <w:pPr>
+        <w:pStyle w:val="berschrift1"/>
+        <w:rPr>
+          <w:noProof/>
+          <w:lang w:val="en-US"/>
+        </w:rPr>
+      </w:pPr>
+      <w:r>
+        <w:rPr>
+          <w:noProof/>
+          <w:lang w:val="en-US"/>
+        </w:rPr>
+        <w:lastRenderedPageBreak/>
+        <w:t>Original Beacon Firmware (for comparison)</w:t>
+      </w:r>
+    </w:p>
+    <w:p>
+      <w:pPr>
+        <w:rPr>
+          <w:noProof/>
+          <w:lang w:val="en-US"/>
+        </w:rPr>
+      </w:pPr>
+      <w:r>
+        <w:rPr>
+          <w:noProof/>
+        </w:rPr>
+        <w:drawing>
+          <wp:inline distT="0" distB="0" distL="0" distR="0" wp14:anchorId="5F079B29" wp14:editId="3C1F5C38">
+            <wp:extent cx="5760720" cy="1456055"/>
+            <wp:effectExtent l="0" t="0" r="0" b="0"/>
+            <wp:docPr id="38" name="Grafik 38"/>
+            <wp:cNvGraphicFramePr>
+              <a:graphicFrameLocks xmlns:a="http://schemas.openxmlformats.org/drawingml/2006/main" noChangeAspect="1"/>
+            </wp:cNvGraphicFramePr>
+            <a:graphic xmlns:a="http://schemas.openxmlformats.org/drawingml/2006/main">
+              <a:graphicData uri="http://schemas.openxmlformats.org/drawingml/2006/picture">
+                <pic:pic xmlns:pic="http://schemas.openxmlformats.org/drawingml/2006/picture">
+                  <pic:nvPicPr>
+                    <pic:cNvPr id="1" name=""/>
+                    <pic:cNvPicPr/>
+                  </pic:nvPicPr>
+                  <pic:blipFill>
+                    <a:blip r:embed="rId40"/>
+                    <a:stretch>
+                      <a:fillRect/>
+                    </a:stretch>
+                  </pic:blipFill>
+                  <pic:spPr>
+                    <a:xfrm>
+                      <a:off x="0" y="0"/>
+                      <a:ext cx="5760720" cy="1456055"/>
+                    </a:xfrm>
+                    <a:prstGeom prst="rect">
+                      <a:avLst/>
+                    </a:prstGeom>
+                  </pic:spPr>
+                </pic:pic>
+              </a:graphicData>
+            </a:graphic>
+          </wp:inline>
+        </w:drawing>
+      </w:r>
+    </w:p>
+    <w:p>
+      <w:pPr>
+        <w:rPr>
+          <w:noProof/>
+          <w:lang w:val="en-US"/>
+        </w:rPr>
+      </w:pPr>
+      <w:r>
+        <w:rPr>
+          <w:noProof/>
+          <w:lang w:val="en-US"/>
+        </w:rPr>
+        <w:t>Frequent spikes (5 Hz)</w:t>
+      </w:r>
+      <w:r>
+        <w:rPr>
+          <w:noProof/>
+        </w:rPr>
+        <w:drawing>
+          <wp:inline distT="0" distB="0" distL="0" distR="0" wp14:anchorId="7982CB46" wp14:editId="29B5E7DD">
+            <wp:extent cx="5760720" cy="1427480"/>
+            <wp:effectExtent l="0" t="0" r="0" b="1270"/>
+            <wp:docPr id="41" name="Grafik 41"/>
+            <wp:cNvGraphicFramePr>
+              <a:graphicFrameLocks xmlns:a="http://schemas.openxmlformats.org/drawingml/2006/main" noChangeAspect="1"/>
+            </wp:cNvGraphicFramePr>
+            <a:graphic xmlns:a="http://schemas.openxmlformats.org/drawingml/2006/main">
+              <a:graphicData uri="http://schemas.openxmlformats.org/drawingml/2006/picture">
+                <pic:pic xmlns:pic="http://schemas.openxmlformats.org/drawingml/2006/picture">
+                  <pic:nvPicPr>
+                    <pic:cNvPr id="1" name=""/>
+                    <pic:cNvPicPr/>
+                  </pic:nvPicPr>
+                  <pic:blipFill>
+                    <a:blip r:embed="rId41"/>
+                    <a:stretch>
+                      <a:fillRect/>
+                    </a:stretch>
+                  </pic:blipFill>
+                  <pic:spPr>
+                    <a:xfrm>
+                      <a:off x="0" y="0"/>
+                      <a:ext cx="5760720" cy="1427480"/>
+                    </a:xfrm>
+                    <a:prstGeom prst="rect">
+                      <a:avLst/>
+                    </a:prstGeom>
+                  </pic:spPr>
+                </pic:pic>
+              </a:graphicData>
+            </a:graphic>
+          </wp:inline>
+        </w:drawing>
+      </w:r>
+    </w:p>
+    <w:p>
+      <w:pPr>
+        <w:rPr>
+          <w:noProof/>
+          <w:lang w:val="en-US"/>
+        </w:rPr>
+      </w:pPr>
+      <w:r>
+        <w:rPr>
+          <w:noProof/>
+          <w:lang w:val="en-US"/>
+        </w:rPr>
+        <w:t>Larger but rarer</w:t>
+      </w:r>
+      <w:bookmarkStart w:id="0" w:name="_GoBack"/>
+      <w:bookmarkEnd w:id="0"/>
+      <w:r>
+        <w:rPr>
+          <w:noProof/>
+          <w:lang w:val="en-US"/>
+        </w:rPr>
+        <w:t xml:space="preserve"> spikes (1 Hz)</w:t>
+      </w:r>
+      <w:r>
+        <w:rPr>
+          <w:noProof/>
+        </w:rPr>
+        <w:drawing>
+          <wp:inline distT="0" distB="0" distL="0" distR="0" wp14:anchorId="103ED7CD" wp14:editId="456168B5">
+            <wp:extent cx="5760720" cy="1457960"/>
+            <wp:effectExtent l="0" t="0" r="0" b="8890"/>
+            <wp:docPr id="42" name="Grafik 42"/>
+            <wp:cNvGraphicFramePr>
+              <a:graphicFrameLocks xmlns:a="http://schemas.openxmlformats.org/drawingml/2006/main" noChangeAspect="1"/>
+            </wp:cNvGraphicFramePr>
+            <a:graphic xmlns:a="http://schemas.openxmlformats.org/drawingml/2006/main">
+              <a:graphicData uri="http://schemas.openxmlformats.org/drawingml/2006/picture">
+                <pic:pic xmlns:pic="http://schemas.openxmlformats.org/drawingml/2006/picture">
+                  <pic:nvPicPr>
+                    <pic:cNvPr id="1" name=""/>
+                    <pic:cNvPicPr/>
+                  </pic:nvPicPr>
+                  <pic:blipFill>
+                    <a:blip r:embed="rId42"/>
+                    <a:stretch>
+                      <a:fillRect/>
+                    </a:stretch>
+                  </pic:blipFill>
+                  <pic:spPr>
+                    <a:xfrm>
+                      <a:off x="0" y="0"/>
+                      <a:ext cx="5760720" cy="1457960"/>
                     </a:xfrm>
                     <a:prstGeom prst="rect">
                       <a:avLst/>
@@ -6355,7 +6541,7 @@
 </file>
 
 <file path=customXml/itemProps1.xml><?xml version="1.0" encoding="utf-8"?>
-<ds:datastoreItem xmlns:ds="http://schemas.openxmlformats.org/officeDocument/2006/customXml" ds:itemID="{64DC6E2C-D934-4C2D-A2B6-EF4508584300}">
+<ds:datastoreItem xmlns:ds="http://schemas.openxmlformats.org/officeDocument/2006/customXml" ds:itemID="{003B95C0-CB2B-49D7-BE6B-9E6DDCE43BA6}">
   <ds:schemaRefs>
     <ds:schemaRef ds:uri="http://schemas.openxmlformats.org/officeDocument/2006/bibliography"/>
   </ds:schemaRefs>

</xml_diff>

<commit_message>
Add ota functionality, change humidity*10 for transport (#7)
* Update power consumption doc w/original beacon data
* DFU functionality added
* add button handling to initiate DFU (3xlong press in 15sec)
* change: humidity multiplied by 10 for transport
</commit_message>
<xml_diff>
--- a/pow consumption.docx
+++ b/pow consumption.docx
@@ -2482,7 +2482,7 @@
           </mc:Choice>
           <mc:Fallback>
             <w:pict>
-              <v:shapetype w14:anchorId="005C8C37" id="_x0000_t88" coordsize="21600,21600" o:spt="88" adj="1800,10800" path="m,qx10800@0l10800@2qy21600@11,10800@3l10800@1qy,21600e" filled="f">
+              <v:shapetype w14:anchorId="6E1F7DC1" id="_x0000_t88" coordsize="21600,21600" o:spt="88" adj="1800,10800" path="m,qx10800@0l10800@2qy21600@11,10800@3l10800@1qy,21600e" filled="f">
                 <v:formulas>
                   <v:f eqn="val #0"/>
                   <v:f eqn="sum 21600 0 #0"/>
@@ -2572,7 +2572,7 @@
           </mc:Choice>
           <mc:Fallback>
             <w:pict>
-              <v:shape w14:anchorId="08C2CC4E" id="Geschweifte Klammer rechts 23" o:spid="_x0000_s1026" type="#_x0000_t88" style="position:absolute;margin-left:178.15pt;margin-top:72.8pt;width:13.5pt;height:34.5pt;rotation:90;z-index:251656192;visibility:visible;mso-wrap-style:square;mso-height-percent:0;mso-wrap-distance-left:9pt;mso-wrap-distance-top:0;mso-wrap-distance-right:9pt;mso-wrap-distance-bottom:0;mso-position-horizontal:absolute;mso-position-horizontal-relative:text;mso-position-vertical:absolute;mso-position-vertical-relative:text;mso-height-percent:0;mso-height-relative:margin;v-text-anchor:middle" o:gfxdata="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" adj="704" strokecolor="#4579b8 [3044]"/>
+              <v:shape w14:anchorId="169C95D2" id="Geschweifte Klammer rechts 23" o:spid="_x0000_s1026" type="#_x0000_t88" style="position:absolute;margin-left:178.15pt;margin-top:72.8pt;width:13.5pt;height:34.5pt;rotation:90;z-index:251656192;visibility:visible;mso-wrap-style:square;mso-height-percent:0;mso-wrap-distance-left:9pt;mso-wrap-distance-top:0;mso-wrap-distance-right:9pt;mso-wrap-distance-bottom:0;mso-position-horizontal:absolute;mso-position-horizontal-relative:text;mso-position-vertical:absolute;mso-position-vertical-relative:text;mso-height-percent:0;mso-height-relative:margin;v-text-anchor:middle" o:gfxdata="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" adj="704" strokecolor="#4579b8 [3044]"/>
             </w:pict>
           </mc:Fallback>
         </mc:AlternateContent>
@@ -2641,7 +2641,7 @@
           </mc:Choice>
           <mc:Fallback>
             <w:pict>
-              <v:shape w14:anchorId="32296F49" id="Geschweifte Klammer rechts 25" o:spid="_x0000_s1026" type="#_x0000_t88" style="position:absolute;margin-left:298.9pt;margin-top:13.45pt;width:13.5pt;height:153pt;rotation:90;z-index:251659264;visibility:visible;mso-wrap-style:square;mso-height-percent:0;mso-wrap-distance-left:9pt;mso-wrap-distance-top:0;mso-wrap-distance-right:9pt;mso-wrap-distance-bottom:0;mso-position-horizontal:absolute;mso-position-horizontal-relative:text;mso-position-vertical:absolute;mso-position-vertical-relative:text;mso-height-percent:0;mso-height-relative:margin;v-text-anchor:middle" o:gfxdata="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" adj="159" strokecolor="#4579b8 [3044]"/>
+              <v:shape w14:anchorId="05CD286B" id="Geschweifte Klammer rechts 25" o:spid="_x0000_s1026" type="#_x0000_t88" style="position:absolute;margin-left:298.9pt;margin-top:13.45pt;width:13.5pt;height:153pt;rotation:90;z-index:251659264;visibility:visible;mso-wrap-style:square;mso-height-percent:0;mso-wrap-distance-left:9pt;mso-wrap-distance-top:0;mso-wrap-distance-right:9pt;mso-wrap-distance-bottom:0;mso-position-horizontal:absolute;mso-position-horizontal-relative:text;mso-position-vertical:absolute;mso-position-vertical-relative:text;mso-height-percent:0;mso-height-relative:margin;v-text-anchor:middle" o:gfxdata="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" adj="159" strokecolor="#4579b8 [3044]"/>
             </w:pict>
           </mc:Fallback>
         </mc:AlternateContent>
@@ -2710,7 +2710,7 @@
           </mc:Choice>
           <mc:Fallback>
             <w:pict>
-              <v:shape w14:anchorId="3CACA4CC" id="Geschweifte Klammer rechts 24" o:spid="_x0000_s1026" type="#_x0000_t88" style="position:absolute;margin-left:111.9pt;margin-top:82.45pt;width:13.5pt;height:15pt;rotation:90;z-index:251661312;visibility:visible;mso-wrap-style:square;mso-height-percent:0;mso-wrap-distance-left:9pt;mso-wrap-distance-top:0;mso-wrap-distance-right:9pt;mso-wrap-distance-bottom:0;mso-position-horizontal:absolute;mso-position-horizontal-relative:text;mso-position-vertical:absolute;mso-position-vertical-relative:text;mso-height-percent:0;mso-height-relative:margin;v-text-anchor:middle" o:gfxdata="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" adj="1620" strokecolor="#4579b8 [3044]"/>
+              <v:shape w14:anchorId="1D04BDF0" id="Geschweifte Klammer rechts 24" o:spid="_x0000_s1026" type="#_x0000_t88" style="position:absolute;margin-left:111.9pt;margin-top:82.45pt;width:13.5pt;height:15pt;rotation:90;z-index:251661312;visibility:visible;mso-wrap-style:square;mso-height-percent:0;mso-wrap-distance-left:9pt;mso-wrap-distance-top:0;mso-wrap-distance-right:9pt;mso-wrap-distance-bottom:0;mso-position-horizontal:absolute;mso-position-horizontal-relative:text;mso-position-vertical:absolute;mso-position-vertical-relative:text;mso-height-percent:0;mso-height-relative:margin;v-text-anchor:middle" o:gfxdata="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" adj="1620" strokecolor="#4579b8 [3044]"/>
             </w:pict>
           </mc:Fallback>
         </mc:AlternateContent>
@@ -2779,7 +2779,7 @@
           </mc:Choice>
           <mc:Fallback>
             <w:pict>
-              <v:shape w14:anchorId="15108114" id="Geschweifte Klammer rechts 22" o:spid="_x0000_s1026" type="#_x0000_t88" style="position:absolute;margin-left:136.65pt;margin-top:72.7pt;width:13.5pt;height:34.5pt;rotation:90;z-index:251651072;visibility:visible;mso-wrap-style:square;mso-height-percent:0;mso-wrap-distance-left:9pt;mso-wrap-distance-top:0;mso-wrap-distance-right:9pt;mso-wrap-distance-bottom:0;mso-position-horizontal:absolute;mso-position-horizontal-relative:text;mso-position-vertical:absolute;mso-position-vertical-relative:text;mso-height-percent:0;mso-height-relative:margin;v-text-anchor:middle" o:gfxdata="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" adj="704" strokecolor="#4579b8 [3044]"/>
+              <v:shape w14:anchorId="76B0C3AA" id="Geschweifte Klammer rechts 22" o:spid="_x0000_s1026" type="#_x0000_t88" style="position:absolute;margin-left:136.65pt;margin-top:72.7pt;width:13.5pt;height:34.5pt;rotation:90;z-index:251651072;visibility:visible;mso-wrap-style:square;mso-height-percent:0;mso-wrap-distance-left:9pt;mso-wrap-distance-top:0;mso-wrap-distance-right:9pt;mso-wrap-distance-bottom:0;mso-position-horizontal:absolute;mso-position-horizontal-relative:text;mso-position-vertical:absolute;mso-position-vertical-relative:text;mso-height-percent:0;mso-height-relative:margin;v-text-anchor:middle" o:gfxdata="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" adj="704" strokecolor="#4579b8 [3044]"/>
             </w:pict>
           </mc:Fallback>
         </mc:AlternateContent>
@@ -4955,25 +4955,27 @@
       <w:pPr>
         <w:rPr>
           <w:noProof/>
-        </w:rPr>
-      </w:pPr>
-      <w:r>
-        <w:rPr>
-          <w:noProof/>
+          <w:lang w:val="en-US"/>
+        </w:rPr>
+      </w:pPr>
+      <w:r>
+        <w:rPr>
+          <w:noProof/>
+          <w:lang w:val="en-US"/>
         </w:rPr>
         <w:t>Single b</w:t>
       </w:r>
-      <w:bookmarkStart w:id="0" w:name="_GoBack"/>
-      <w:bookmarkEnd w:id="0"/>
-      <w:r>
-        <w:rPr>
-          <w:noProof/>
+      <w:r>
+        <w:rPr>
+          <w:noProof/>
+          <w:lang w:val="en-US"/>
         </w:rPr>
         <w:t>utton press</w:t>
       </w:r>
       <w:r>
         <w:rPr>
           <w:noProof/>
+          <w:lang w:val="en-US"/>
         </w:rPr>
         <w:br/>
       </w:r>
@@ -5006,6 +5008,190 @@
                     <a:xfrm>
                       <a:off x="0" y="0"/>
                       <a:ext cx="5760720" cy="1454785"/>
+                    </a:xfrm>
+                    <a:prstGeom prst="rect">
+                      <a:avLst/>
+                    </a:prstGeom>
+                  </pic:spPr>
+                </pic:pic>
+              </a:graphicData>
+            </a:graphic>
+          </wp:inline>
+        </w:drawing>
+      </w:r>
+    </w:p>
+    <w:p>
+      <w:pPr>
+        <w:pStyle w:val="berschrift1"/>
+        <w:rPr>
+          <w:noProof/>
+          <w:lang w:val="en-US"/>
+        </w:rPr>
+      </w:pPr>
+      <w:r>
+        <w:rPr>
+          <w:noProof/>
+          <w:lang w:val="en-US"/>
+        </w:rPr>
+        <w:lastRenderedPageBreak/>
+        <w:t>Original Beacon Firmware (for comparison)</w:t>
+      </w:r>
+    </w:p>
+    <w:p>
+      <w:pPr>
+        <w:rPr>
+          <w:noProof/>
+          <w:lang w:val="en-US"/>
+        </w:rPr>
+      </w:pPr>
+      <w:r>
+        <w:rPr>
+          <w:noProof/>
+        </w:rPr>
+        <w:drawing>
+          <wp:inline distT="0" distB="0" distL="0" distR="0" wp14:anchorId="5F079B29" wp14:editId="3C1F5C38">
+            <wp:extent cx="5760720" cy="1456055"/>
+            <wp:effectExtent l="0" t="0" r="0" b="0"/>
+            <wp:docPr id="38" name="Grafik 38"/>
+            <wp:cNvGraphicFramePr>
+              <a:graphicFrameLocks xmlns:a="http://schemas.openxmlformats.org/drawingml/2006/main" noChangeAspect="1"/>
+            </wp:cNvGraphicFramePr>
+            <a:graphic xmlns:a="http://schemas.openxmlformats.org/drawingml/2006/main">
+              <a:graphicData uri="http://schemas.openxmlformats.org/drawingml/2006/picture">
+                <pic:pic xmlns:pic="http://schemas.openxmlformats.org/drawingml/2006/picture">
+                  <pic:nvPicPr>
+                    <pic:cNvPr id="1" name=""/>
+                    <pic:cNvPicPr/>
+                  </pic:nvPicPr>
+                  <pic:blipFill>
+                    <a:blip r:embed="rId40"/>
+                    <a:stretch>
+                      <a:fillRect/>
+                    </a:stretch>
+                  </pic:blipFill>
+                  <pic:spPr>
+                    <a:xfrm>
+                      <a:off x="0" y="0"/>
+                      <a:ext cx="5760720" cy="1456055"/>
+                    </a:xfrm>
+                    <a:prstGeom prst="rect">
+                      <a:avLst/>
+                    </a:prstGeom>
+                  </pic:spPr>
+                </pic:pic>
+              </a:graphicData>
+            </a:graphic>
+          </wp:inline>
+        </w:drawing>
+      </w:r>
+    </w:p>
+    <w:p>
+      <w:pPr>
+        <w:rPr>
+          <w:noProof/>
+          <w:lang w:val="en-US"/>
+        </w:rPr>
+      </w:pPr>
+      <w:r>
+        <w:rPr>
+          <w:noProof/>
+          <w:lang w:val="en-US"/>
+        </w:rPr>
+        <w:t>Frequent spikes (5 Hz)</w:t>
+      </w:r>
+      <w:r>
+        <w:rPr>
+          <w:noProof/>
+        </w:rPr>
+        <w:drawing>
+          <wp:inline distT="0" distB="0" distL="0" distR="0" wp14:anchorId="7982CB46" wp14:editId="29B5E7DD">
+            <wp:extent cx="5760720" cy="1427480"/>
+            <wp:effectExtent l="0" t="0" r="0" b="1270"/>
+            <wp:docPr id="41" name="Grafik 41"/>
+            <wp:cNvGraphicFramePr>
+              <a:graphicFrameLocks xmlns:a="http://schemas.openxmlformats.org/drawingml/2006/main" noChangeAspect="1"/>
+            </wp:cNvGraphicFramePr>
+            <a:graphic xmlns:a="http://schemas.openxmlformats.org/drawingml/2006/main">
+              <a:graphicData uri="http://schemas.openxmlformats.org/drawingml/2006/picture">
+                <pic:pic xmlns:pic="http://schemas.openxmlformats.org/drawingml/2006/picture">
+                  <pic:nvPicPr>
+                    <pic:cNvPr id="1" name=""/>
+                    <pic:cNvPicPr/>
+                  </pic:nvPicPr>
+                  <pic:blipFill>
+                    <a:blip r:embed="rId41"/>
+                    <a:stretch>
+                      <a:fillRect/>
+                    </a:stretch>
+                  </pic:blipFill>
+                  <pic:spPr>
+                    <a:xfrm>
+                      <a:off x="0" y="0"/>
+                      <a:ext cx="5760720" cy="1427480"/>
+                    </a:xfrm>
+                    <a:prstGeom prst="rect">
+                      <a:avLst/>
+                    </a:prstGeom>
+                  </pic:spPr>
+                </pic:pic>
+              </a:graphicData>
+            </a:graphic>
+          </wp:inline>
+        </w:drawing>
+      </w:r>
+    </w:p>
+    <w:p>
+      <w:pPr>
+        <w:rPr>
+          <w:noProof/>
+          <w:lang w:val="en-US"/>
+        </w:rPr>
+      </w:pPr>
+      <w:r>
+        <w:rPr>
+          <w:noProof/>
+          <w:lang w:val="en-US"/>
+        </w:rPr>
+        <w:t>Larger but rarer</w:t>
+      </w:r>
+      <w:bookmarkStart w:id="0" w:name="_GoBack"/>
+      <w:bookmarkEnd w:id="0"/>
+      <w:r>
+        <w:rPr>
+          <w:noProof/>
+          <w:lang w:val="en-US"/>
+        </w:rPr>
+        <w:t xml:space="preserve"> spikes (1 Hz)</w:t>
+      </w:r>
+      <w:r>
+        <w:rPr>
+          <w:noProof/>
+        </w:rPr>
+        <w:drawing>
+          <wp:inline distT="0" distB="0" distL="0" distR="0" wp14:anchorId="103ED7CD" wp14:editId="456168B5">
+            <wp:extent cx="5760720" cy="1457960"/>
+            <wp:effectExtent l="0" t="0" r="0" b="8890"/>
+            <wp:docPr id="42" name="Grafik 42"/>
+            <wp:cNvGraphicFramePr>
+              <a:graphicFrameLocks xmlns:a="http://schemas.openxmlformats.org/drawingml/2006/main" noChangeAspect="1"/>
+            </wp:cNvGraphicFramePr>
+            <a:graphic xmlns:a="http://schemas.openxmlformats.org/drawingml/2006/main">
+              <a:graphicData uri="http://schemas.openxmlformats.org/drawingml/2006/picture">
+                <pic:pic xmlns:pic="http://schemas.openxmlformats.org/drawingml/2006/picture">
+                  <pic:nvPicPr>
+                    <pic:cNvPr id="1" name=""/>
+                    <pic:cNvPicPr/>
+                  </pic:nvPicPr>
+                  <pic:blipFill>
+                    <a:blip r:embed="rId42"/>
+                    <a:stretch>
+                      <a:fillRect/>
+                    </a:stretch>
+                  </pic:blipFill>
+                  <pic:spPr>
+                    <a:xfrm>
+                      <a:off x="0" y="0"/>
+                      <a:ext cx="5760720" cy="1457960"/>
                     </a:xfrm>
                     <a:prstGeom prst="rect">
                       <a:avLst/>
@@ -6355,7 +6541,7 @@
 </file>
 
 <file path=customXml/itemProps1.xml><?xml version="1.0" encoding="utf-8"?>
-<ds:datastoreItem xmlns:ds="http://schemas.openxmlformats.org/officeDocument/2006/customXml" ds:itemID="{64DC6E2C-D934-4C2D-A2B6-EF4508584300}">
+<ds:datastoreItem xmlns:ds="http://schemas.openxmlformats.org/officeDocument/2006/customXml" ds:itemID="{003B95C0-CB2B-49D7-BE6B-9E6DDCE43BA6}">
   <ds:schemaRefs>
     <ds:schemaRef ds:uri="http://schemas.openxmlformats.org/officeDocument/2006/bibliography"/>
   </ds:schemaRefs>

</xml_diff>